<commit_message>
Revert "Rapport de projet"
This reverts commit 21eed6f6ea4c635df047a5198e7d5851e90fe11b.
</commit_message>
<xml_diff>
--- a/Documentations/Rapport de projet - Fishermen - KGN.docx
+++ b/Documentations/Rapport de projet - Fishermen - KGN.docx
@@ -1,6 +1,6 @@
 
 <file path=word/document.xml><?xml version="1.0" encoding="utf-8"?>
-<w:document xmlns:wpc="http://schemas.microsoft.com/office/word/2010/wordprocessingCanvas" xmlns:cx="http://schemas.microsoft.com/office/drawing/2014/chartex" xmlns:cx1="http://schemas.microsoft.com/office/drawing/2015/9/8/chartex" xmlns:cx2="http://schemas.microsoft.com/office/drawing/2015/10/21/chartex" xmlns:cx3="http://schemas.microsoft.com/office/drawing/2016/5/9/chartex" xmlns:cx4="http://schemas.microsoft.com/office/drawing/2016/5/10/chartex" xmlns:cx5="http://schemas.microsoft.com/office/drawing/2016/5/11/chartex" xmlns:cx6="http://schemas.microsoft.com/office/drawing/2016/5/12/chartex" xmlns:cx7="http://schemas.microsoft.com/office/drawing/2016/5/13/chartex" xmlns:cx8="http://schemas.microsoft.com/office/drawing/2016/5/14/chartex" xmlns:mc="http://schemas.openxmlformats.org/markup-compatibility/2006" xmlns:aink="http://schemas.microsoft.com/office/drawing/2016/ink" xmlns:am3d="http://schemas.microsoft.com/office/drawing/2017/model3d" xmlns:o="urn:schemas-microsoft-com:office:office" xmlns:oel="http://schemas.microsoft.com/office/2019/extlst" xmlns:r="http://schemas.openxmlformats.org/officeDocument/2006/relationships" xmlns:m="http://schemas.openxmlformats.org/officeDocument/2006/math" xmlns:v="urn:schemas-microsoft-com:vml" xmlns:wp14="http://schemas.microsoft.com/office/word/2010/wordprocessingDrawing" xmlns:wp="http://schemas.openxmlformats.org/drawingml/2006/wordprocessingDrawing" xmlns:w10="urn:schemas-microsoft-com:office:word" xmlns:w="http://schemas.openxmlformats.org/wordprocessingml/2006/main" xmlns:w14="http://schemas.microsoft.com/office/word/2010/wordml" xmlns:w15="http://schemas.microsoft.com/office/word/2012/wordml" xmlns:w16cex="http://schemas.microsoft.com/office/word/2018/wordml/cex" xmlns:w16cid="http://schemas.microsoft.com/office/word/2016/wordml/cid" xmlns:w16="http://schemas.microsoft.com/office/word/2018/wordml" xmlns:w16sdtdh="http://schemas.microsoft.com/office/word/2020/wordml/sdtdatahash" xmlns:w16se="http://schemas.microsoft.com/office/word/2015/wordml/symex" xmlns:wpg="http://schemas.microsoft.com/office/word/2010/wordprocessingGroup" xmlns:wpi="http://schemas.microsoft.com/office/word/2010/wordprocessingInk" xmlns:wne="http://schemas.microsoft.com/office/word/2006/wordml" xmlns:wps="http://schemas.microsoft.com/office/word/2010/wordprocessingShape" mc:Ignorable="w14 w15 w16se w16cid w16 w16cex w16sdtdh wp14">
+<w:document xmlns:wpc="http://schemas.microsoft.com/office/word/2010/wordprocessingCanvas" xmlns:cx="http://schemas.microsoft.com/office/drawing/2014/chartex" xmlns:cx1="http://schemas.microsoft.com/office/drawing/2015/9/8/chartex" xmlns:mc="http://schemas.openxmlformats.org/markup-compatibility/2006" xmlns:o="urn:schemas-microsoft-com:office:office" xmlns:r="http://schemas.openxmlformats.org/officeDocument/2006/relationships" xmlns:m="http://schemas.openxmlformats.org/officeDocument/2006/math" xmlns:v="urn:schemas-microsoft-com:vml" xmlns:wp14="http://schemas.microsoft.com/office/word/2010/wordprocessingDrawing" xmlns:wp="http://schemas.openxmlformats.org/drawingml/2006/wordprocessingDrawing" xmlns:w10="urn:schemas-microsoft-com:office:word" xmlns:w="http://schemas.openxmlformats.org/wordprocessingml/2006/main" xmlns:w14="http://schemas.microsoft.com/office/word/2010/wordml" xmlns:w15="http://schemas.microsoft.com/office/word/2012/wordml" xmlns:w16se="http://schemas.microsoft.com/office/word/2015/wordml/symex" xmlns:wpg="http://schemas.microsoft.com/office/word/2010/wordprocessingGroup" xmlns:wpi="http://schemas.microsoft.com/office/word/2010/wordprocessingInk" xmlns:wne="http://schemas.microsoft.com/office/word/2006/wordml" xmlns:wps="http://schemas.microsoft.com/office/word/2010/wordprocessingShape" mc:Ignorable="w14 w15 w16se wp14">
   <w:body>
     <w:p>
       <w:pPr>
@@ -11,11 +11,6 @@
         </w:rPr>
       </w:pPr>
     </w:p>
-    <w:p/>
-    <w:p/>
-    <w:p/>
-    <w:p/>
-    <w:p/>
     <w:p>
       <w:pPr>
         <w:pStyle w:val="TM1"/>
@@ -67,34 +62,33 @@
           <w:sz w:val="40"/>
           <w:szCs w:val="40"/>
         </w:rPr>
-        <w:t>4</w:t>
+        <w:t>|</w:t>
       </w:r>
       <w:r>
         <w:rPr>
           <w:rFonts w:cs="Segoe UI"/>
           <w:sz w:val="40"/>
           <w:szCs w:val="40"/>
-          <w:vertAlign w:val="superscript"/>
-        </w:rPr>
-        <w:t>è</w:t>
-      </w:r>
+        </w:rPr>
+        <w:t xml:space="preserve"> Kevin </w:t>
+      </w:r>
+      <w:proofErr w:type="spellStart"/>
       <w:r>
         <w:rPr>
           <w:rFonts w:cs="Segoe UI"/>
           <w:sz w:val="40"/>
           <w:szCs w:val="40"/>
-          <w:vertAlign w:val="superscript"/>
-        </w:rPr>
-        <w:t>m</w:t>
-      </w:r>
+        </w:rPr>
+        <w:t>Gacon</w:t>
+      </w:r>
+      <w:proofErr w:type="spellEnd"/>
       <w:r>
         <w:rPr>
           <w:rFonts w:cs="Segoe UI"/>
           <w:sz w:val="40"/>
           <w:szCs w:val="40"/>
-          <w:vertAlign w:val="superscript"/>
-        </w:rPr>
-        <w:t>e</w:t>
+        </w:rPr>
+        <w:t xml:space="preserve"> </w:t>
       </w:r>
       <w:r>
         <w:rPr>
@@ -102,7 +96,7 @@
           <w:sz w:val="40"/>
           <w:szCs w:val="40"/>
         </w:rPr>
-        <w:t xml:space="preserve"> année</w:t>
+        <w:t>|</w:t>
       </w:r>
       <w:r>
         <w:rPr>
@@ -110,30 +104,6 @@
           <w:sz w:val="40"/>
           <w:szCs w:val="40"/>
         </w:rPr>
-        <w:t>|</w:t>
-      </w:r>
-      <w:r>
-        <w:rPr>
-          <w:rFonts w:cs="Segoe UI"/>
-          <w:sz w:val="40"/>
-          <w:szCs w:val="40"/>
-        </w:rPr>
-        <w:t xml:space="preserve"> Kevin Gacon </w:t>
-      </w:r>
-      <w:r>
-        <w:rPr>
-          <w:rFonts w:cs="Segoe UI"/>
-          <w:sz w:val="40"/>
-          <w:szCs w:val="40"/>
-        </w:rPr>
-        <w:t>|</w:t>
-      </w:r>
-      <w:r>
-        <w:rPr>
-          <w:rFonts w:cs="Segoe UI"/>
-          <w:sz w:val="40"/>
-          <w:szCs w:val="40"/>
-        </w:rPr>
         <w:t xml:space="preserve"> SI-C4b</w:t>
       </w:r>
     </w:p>
@@ -166,7 +136,7 @@
           <w:lang w:eastAsia="fr-CH"/>
         </w:rPr>
         <w:drawing>
-          <wp:anchor distT="0" distB="0" distL="114300" distR="114300" simplePos="0" relativeHeight="251675648" behindDoc="0" locked="0" layoutInCell="1" allowOverlap="1" wp14:anchorId="020680C7" wp14:editId="414EA8DA">
+          <wp:anchor distT="0" distB="0" distL="114300" distR="114300" simplePos="0" relativeHeight="251675648" behindDoc="0" locked="0" layoutInCell="1" allowOverlap="1" wp14:anchorId="020680C7" wp14:editId="54C68DF3">
             <wp:simplePos x="0" y="0"/>
             <wp:positionH relativeFrom="page">
               <wp:align>left</wp:align>
@@ -293,76 +263,6 @@
           <w:rFonts w:cs="Segoe UI"/>
         </w:rPr>
       </w:pPr>
-      <w:r>
-        <w:rPr>
-          <w:rFonts w:cs="Segoe UI"/>
-          <w:noProof/>
-          <w:sz w:val="40"/>
-          <w:szCs w:val="40"/>
-        </w:rPr>
-        <w:drawing>
-          <wp:anchor distT="0" distB="0" distL="114300" distR="114300" simplePos="0" relativeHeight="251677696" behindDoc="0" locked="0" layoutInCell="1" allowOverlap="1" wp14:anchorId="23398AA6" wp14:editId="711E8B71">
-            <wp:simplePos x="0" y="0"/>
-            <wp:positionH relativeFrom="column">
-              <wp:posOffset>-401320</wp:posOffset>
-            </wp:positionH>
-            <wp:positionV relativeFrom="paragraph">
-              <wp:posOffset>294005</wp:posOffset>
-            </wp:positionV>
-            <wp:extent cx="1365250" cy="685800"/>
-            <wp:effectExtent l="0" t="0" r="6350" b="0"/>
-            <wp:wrapNone/>
-            <wp:docPr id="14" name="Image 14"/>
-            <wp:cNvGraphicFramePr>
-              <a:graphicFrameLocks xmlns:a="http://schemas.openxmlformats.org/drawingml/2006/main" noChangeAspect="1"/>
-            </wp:cNvGraphicFramePr>
-            <a:graphic xmlns:a="http://schemas.openxmlformats.org/drawingml/2006/main">
-              <a:graphicData uri="http://schemas.openxmlformats.org/drawingml/2006/picture">
-                <pic:pic xmlns:pic="http://schemas.openxmlformats.org/drawingml/2006/picture">
-                  <pic:nvPicPr>
-                    <pic:cNvPr id="0" name="Picture 5"/>
-                    <pic:cNvPicPr>
-                      <a:picLocks noChangeAspect="1" noChangeArrowheads="1"/>
-                    </pic:cNvPicPr>
-                  </pic:nvPicPr>
-                  <pic:blipFill>
-                    <a:blip r:embed="rId13">
-                      <a:extLst>
-                        <a:ext uri="{28A0092B-C50C-407E-A947-70E740481C1C}">
-                          <a14:useLocalDpi xmlns:a14="http://schemas.microsoft.com/office/drawing/2010/main" val="0"/>
-                        </a:ext>
-                      </a:extLst>
-                    </a:blip>
-                    <a:srcRect/>
-                    <a:stretch>
-                      <a:fillRect/>
-                    </a:stretch>
-                  </pic:blipFill>
-                  <pic:spPr bwMode="auto">
-                    <a:xfrm>
-                      <a:off x="0" y="0"/>
-                      <a:ext cx="1365250" cy="685800"/>
-                    </a:xfrm>
-                    <a:prstGeom prst="rect">
-                      <a:avLst/>
-                    </a:prstGeom>
-                    <a:noFill/>
-                    <a:ln>
-                      <a:noFill/>
-                    </a:ln>
-                  </pic:spPr>
-                </pic:pic>
-              </a:graphicData>
-            </a:graphic>
-            <wp14:sizeRelH relativeFrom="margin">
-              <wp14:pctWidth>0</wp14:pctWidth>
-            </wp14:sizeRelH>
-            <wp14:sizeRelV relativeFrom="margin">
-              <wp14:pctHeight>0</wp14:pctHeight>
-            </wp14:sizeRelV>
-          </wp:anchor>
-        </w:drawing>
-      </w:r>
     </w:p>
     <w:p>
       <w:pPr>
@@ -424,6 +324,7 @@
         <w:rPr>
           <w:rFonts w:cs="Segoe UI"/>
         </w:rPr>
+        <w:lastRenderedPageBreak/>
         <w:fldChar w:fldCharType="begin"/>
       </w:r>
       <w:r>
@@ -1466,7 +1367,6 @@
         <w:rPr>
           <w:rFonts w:ascii="Segoe UI" w:hAnsi="Segoe UI" w:cs="Segoe UI"/>
         </w:rPr>
-        <w:lastRenderedPageBreak/>
         <w:t xml:space="preserve">Chaque </w:t>
       </w:r>
       <w:r>
@@ -1568,6 +1468,7 @@
         <w:rPr>
           <w:rFonts w:ascii="Segoe UI" w:hAnsi="Segoe UI" w:cs="Segoe UI"/>
         </w:rPr>
+        <w:lastRenderedPageBreak/>
         <w:t>Système d’économie</w:t>
       </w:r>
     </w:p>
@@ -2179,7 +2080,7 @@
                     </pic:cNvPicPr>
                   </pic:nvPicPr>
                   <pic:blipFill rotWithShape="1">
-                    <a:blip r:embed="rId14" cstate="print">
+                    <a:blip r:embed="rId13" cstate="print">
                       <a:extLst>
                         <a:ext uri="{28A0092B-C50C-407E-A947-70E740481C1C}">
                           <a14:useLocalDpi xmlns:a14="http://schemas.microsoft.com/office/drawing/2010/main" val="0"/>
@@ -2625,6 +2526,7 @@
     </w:p>
     <w:p>
       <w:r>
+        <w:lastRenderedPageBreak/>
         <w:t xml:space="preserve">Quand le joueur arrive sur le jeu </w:t>
       </w:r>
       <w:r>
@@ -2674,7 +2576,7 @@
                     </pic:cNvPicPr>
                   </pic:nvPicPr>
                   <pic:blipFill>
-                    <a:blip r:embed="rId15">
+                    <a:blip r:embed="rId14">
                       <a:extLst>
                         <a:ext uri="{28A0092B-C50C-407E-A947-70E740481C1C}">
                           <a14:useLocalDpi xmlns:a14="http://schemas.microsoft.com/office/drawing/2010/main" val="0"/>
@@ -2832,9 +2734,10 @@
           <w:szCs w:val="24"/>
           <w:lang w:eastAsia="fr-FR"/>
         </w:rPr>
+        <w:lastRenderedPageBreak/>
         <w:pict w14:anchorId="522FE15E">
           <v:shape id="_x0000_i1026" type="#_x0000_t75" style="width:454.6pt;height:530.35pt">
-            <v:imagedata r:id="rId16" o:title="diagramme de fluc2" cropbottom="2013f"/>
+            <v:imagedata r:id="rId15" o:title="diagramme de fluc2" cropbottom="2013f"/>
           </v:shape>
         </w:pict>
       </w:r>
@@ -2949,9 +2852,10 @@
         <w:rPr>
           <w:rFonts w:ascii="Segoe UI" w:hAnsi="Segoe UI" w:cs="Segoe UI"/>
         </w:rPr>
+        <w:lastRenderedPageBreak/>
         <w:pict w14:anchorId="69284308">
           <v:shape id="_x0000_i1027" type="#_x0000_t75" style="width:434pt;height:563.15pt">
-            <v:imagedata r:id="rId17" o:title="99999" cropbottom="2443f"/>
+            <v:imagedata r:id="rId16" o:title="99999" cropbottom="2443f"/>
           </v:shape>
         </w:pict>
       </w:r>
@@ -3037,6 +2941,7 @@
         <w:rPr>
           <w:szCs w:val="22"/>
         </w:rPr>
+        <w:lastRenderedPageBreak/>
         <w:t xml:space="preserve">Pour me permettre de visualiser l’apparence du jeu. </w:t>
       </w:r>
       <w:r>
@@ -3299,7 +3204,7 @@
                     </pic:cNvPicPr>
                   </pic:nvPicPr>
                   <pic:blipFill rotWithShape="1">
-                    <a:blip r:embed="rId18">
+                    <a:blip r:embed="rId17">
                       <a:extLst>
                         <a:ext uri="{28A0092B-C50C-407E-A947-70E740481C1C}">
                           <a14:useLocalDpi xmlns:a14="http://schemas.microsoft.com/office/drawing/2010/main" val="0"/>
@@ -3415,7 +3320,7 @@
                     </pic:cNvPicPr>
                   </pic:nvPicPr>
                   <pic:blipFill rotWithShape="1">
-                    <a:blip r:embed="rId19">
+                    <a:blip r:embed="rId18">
                       <a:extLst>
                         <a:ext uri="{28A0092B-C50C-407E-A947-70E740481C1C}">
                           <a14:useLocalDpi xmlns:a14="http://schemas.microsoft.com/office/drawing/2010/main" val="0"/>
@@ -3874,7 +3779,7 @@
                     </pic:cNvPicPr>
                   </pic:nvPicPr>
                   <pic:blipFill>
-                    <a:blip r:embed="rId20">
+                    <a:blip r:embed="rId19">
                       <a:extLst>
                         <a:ext uri="{28A0092B-C50C-407E-A947-70E740481C1C}">
                           <a14:useLocalDpi xmlns:a14="http://schemas.microsoft.com/office/drawing/2010/main" val="0"/>
@@ -3987,7 +3892,7 @@
                     </pic:cNvPicPr>
                   </pic:nvPicPr>
                   <pic:blipFill>
-                    <a:blip r:embed="rId21">
+                    <a:blip r:embed="rId20">
                       <a:extLst>
                         <a:ext uri="{28A0092B-C50C-407E-A947-70E740481C1C}">
                           <a14:useLocalDpi xmlns:a14="http://schemas.microsoft.com/office/drawing/2010/main" val="0"/>
@@ -4246,7 +4151,6 @@
           <w:rFonts w:cs="Segoe UI"/>
           <w:iCs/>
         </w:rPr>
-        <w:lastRenderedPageBreak/>
         <w:t>Stratégie de test</w:t>
       </w:r>
       <w:bookmarkEnd w:id="10"/>
@@ -4271,6 +4175,7 @@
     </w:p>
     <w:p>
       <w:r>
+        <w:lastRenderedPageBreak/>
         <w:t xml:space="preserve">Afin de correctement tester une fonctionnalité, un test unitaire est implémenter et sera </w:t>
       </w:r>
       <w:r>
@@ -4280,7 +4185,12 @@
         <w:t>de poissons</w:t>
       </w:r>
       <w:r>
-        <w:t>, avec le module de tests proposer par Visual Studio</w:t>
+        <w:t>, avec le module de tests proposer par Visual S</w:t>
+      </w:r>
+      <w:bookmarkStart w:id="14" w:name="_GoBack"/>
+      <w:bookmarkEnd w:id="14"/>
+      <w:r>
+        <w:t>tudio</w:t>
       </w:r>
       <w:r>
         <w:t xml:space="preserve">. </w:t>
@@ -4300,11 +4210,11 @@
       <w:pPr>
         <w:pStyle w:val="Titre3"/>
       </w:pPr>
-      <w:bookmarkStart w:id="14" w:name="_Toc104297173"/>
+      <w:bookmarkStart w:id="15" w:name="_Toc104297173"/>
       <w:r>
         <w:t>Tests d’acceptations</w:t>
       </w:r>
-      <w:bookmarkEnd w:id="14"/>
+      <w:bookmarkEnd w:id="15"/>
     </w:p>
     <w:p>
       <w:r>
@@ -4360,7 +4270,7 @@
           <w:iCs/>
         </w:rPr>
       </w:pPr>
-      <w:hyperlink r:id="rId22" w:anchor="/planning/200015/sprint/200016/story/506811/tasks" w:history="1">
+      <w:hyperlink r:id="rId21" w:anchor="/planning/200015/sprint/200016/story/506811/tasks" w:history="1">
         <w:r>
           <w:rPr>
             <w:rStyle w:val="Lienhypertexte"/>
@@ -4777,18 +4687,18 @@
           <w:iCs/>
         </w:rPr>
       </w:pPr>
-      <w:bookmarkStart w:id="15" w:name="_Toc25553310"/>
-      <w:bookmarkStart w:id="16" w:name="_Toc71691015"/>
-      <w:bookmarkStart w:id="17" w:name="_Toc104297174"/>
+      <w:bookmarkStart w:id="16" w:name="_Toc25553310"/>
+      <w:bookmarkStart w:id="17" w:name="_Toc71691015"/>
+      <w:bookmarkStart w:id="18" w:name="_Toc104297174"/>
       <w:r>
         <w:rPr>
           <w:rFonts w:cs="Segoe UI"/>
         </w:rPr>
         <w:t>Risques techniques</w:t>
       </w:r>
-      <w:bookmarkEnd w:id="15"/>
       <w:bookmarkEnd w:id="16"/>
       <w:bookmarkEnd w:id="17"/>
+      <w:bookmarkEnd w:id="18"/>
     </w:p>
     <w:p>
       <w:pPr>
@@ -4938,7 +4848,7 @@
           <w:iCs/>
         </w:rPr>
       </w:pPr>
-      <w:bookmarkStart w:id="18" w:name="_Toc104297175"/>
+      <w:bookmarkStart w:id="19" w:name="_Toc104297175"/>
       <w:r>
         <w:rPr>
           <w:rFonts w:cs="Segoe UI"/>
@@ -4954,7 +4864,7 @@
         </w:rPr>
         <w:t xml:space="preserve"> finale</w:t>
       </w:r>
-      <w:bookmarkEnd w:id="18"/>
+      <w:bookmarkEnd w:id="19"/>
     </w:p>
     <w:p>
       <w:pPr>
@@ -4968,7 +4878,7 @@
         </w:rPr>
         <w:pict w14:anchorId="48674DB3">
           <v:shape id="_x0000_i1028" type="#_x0000_t75" style="width:457.2pt;height:247.9pt">
-            <v:imagedata r:id="rId23" o:title="plan"/>
+            <v:imagedata r:id="rId22" o:title="plan"/>
           </v:shape>
         </w:pict>
       </w:r>
@@ -5214,9 +5124,9 @@
           <w:iCs/>
         </w:rPr>
       </w:pPr>
-      <w:bookmarkStart w:id="19" w:name="_Toc25553314"/>
-      <w:bookmarkStart w:id="20" w:name="_Toc71691019"/>
-      <w:bookmarkStart w:id="21" w:name="_Toc104297176"/>
+      <w:bookmarkStart w:id="20" w:name="_Toc25553314"/>
+      <w:bookmarkStart w:id="21" w:name="_Toc71691019"/>
+      <w:bookmarkStart w:id="22" w:name="_Toc104297176"/>
       <w:r>
         <w:rPr>
           <w:rFonts w:cs="Segoe UI"/>
@@ -5224,9 +5134,9 @@
         </w:rPr>
         <w:t>Dossier de conception</w:t>
       </w:r>
-      <w:bookmarkEnd w:id="19"/>
       <w:bookmarkEnd w:id="20"/>
       <w:bookmarkEnd w:id="21"/>
+      <w:bookmarkEnd w:id="22"/>
     </w:p>
     <w:p>
       <w:pPr>
@@ -5549,8 +5459,19 @@
           <w:color w:val="AEAAAA" w:themeColor="background2" w:themeShade="BF"/>
           <w:sz w:val="24"/>
         </w:rPr>
-        <w:t xml:space="preserve"> et scripts: organigramme, architecture du programme, découpage modulaire, entrées-sorties des modules, pseudo-code</w:t>
-      </w:r>
+        <w:t xml:space="preserve"> et scripts: organigramme, architecture du programme, découpage modulaire, entrées-sorties des modules, </w:t>
+      </w:r>
+      <w:proofErr w:type="spellStart"/>
+      <w:r>
+        <w:rPr>
+          <w:rFonts w:ascii="Segoe UI" w:hAnsi="Segoe UI" w:cs="Segoe UI"/>
+          <w:i/>
+          <w:color w:val="AEAAAA" w:themeColor="background2" w:themeShade="BF"/>
+          <w:sz w:val="24"/>
+        </w:rPr>
+        <w:t>pseudo-code</w:t>
+      </w:r>
+      <w:proofErr w:type="spellEnd"/>
       <w:r>
         <w:rPr>
           <w:rFonts w:ascii="Segoe UI" w:hAnsi="Segoe UI" w:cs="Segoe UI"/>
@@ -5672,22 +5593,22 @@
           <w:rFonts w:cs="Segoe UI"/>
         </w:rPr>
       </w:pPr>
-      <w:bookmarkStart w:id="22" w:name="_Toc71703259"/>
-      <w:bookmarkStart w:id="23" w:name="_Toc104297177"/>
+      <w:bookmarkStart w:id="23" w:name="_Toc71703259"/>
+      <w:bookmarkStart w:id="24" w:name="_Toc104297177"/>
       <w:r>
         <w:rPr>
           <w:rFonts w:cs="Segoe UI"/>
         </w:rPr>
         <w:t>R</w:t>
       </w:r>
-      <w:bookmarkEnd w:id="22"/>
+      <w:bookmarkEnd w:id="23"/>
       <w:r>
         <w:rPr>
           <w:rFonts w:cs="Segoe UI"/>
         </w:rPr>
         <w:t>éalisation</w:t>
       </w:r>
-      <w:bookmarkEnd w:id="23"/>
+      <w:bookmarkEnd w:id="24"/>
     </w:p>
     <w:p>
       <w:pPr>
@@ -5698,9 +5619,9 @@
           <w:iCs/>
         </w:rPr>
       </w:pPr>
-      <w:bookmarkStart w:id="24" w:name="_Toc25553317"/>
-      <w:bookmarkStart w:id="25" w:name="_Toc71691022"/>
-      <w:bookmarkStart w:id="26" w:name="_Toc104297178"/>
+      <w:bookmarkStart w:id="25" w:name="_Toc25553317"/>
+      <w:bookmarkStart w:id="26" w:name="_Toc71691022"/>
+      <w:bookmarkStart w:id="27" w:name="_Toc104297178"/>
       <w:r>
         <w:rPr>
           <w:rFonts w:cs="Segoe UI"/>
@@ -5708,12 +5629,12 @@
         </w:rPr>
         <w:t>Dossier de réalisation</w:t>
       </w:r>
-      <w:bookmarkStart w:id="27" w:name="_Toc25553318"/>
-      <w:bookmarkEnd w:id="24"/>
+      <w:bookmarkStart w:id="28" w:name="_Toc25553318"/>
       <w:bookmarkEnd w:id="25"/>
       <w:bookmarkEnd w:id="26"/>
-    </w:p>
-    <w:bookmarkEnd w:id="27"/>
+      <w:bookmarkEnd w:id="27"/>
+    </w:p>
+    <w:bookmarkEnd w:id="28"/>
     <w:p>
       <w:pPr>
         <w:pStyle w:val="Titre3"/>
@@ -5724,11 +5645,11 @@
       <w:pPr>
         <w:pStyle w:val="Titre3"/>
       </w:pPr>
-      <w:bookmarkStart w:id="28" w:name="_Toc104297179"/>
+      <w:bookmarkStart w:id="29" w:name="_Toc104297179"/>
       <w:r>
         <w:t>Scripts</w:t>
       </w:r>
-      <w:bookmarkEnd w:id="28"/>
+      <w:bookmarkEnd w:id="29"/>
       <w:r>
         <w:t xml:space="preserve"> </w:t>
       </w:r>
@@ -5813,10 +5734,18 @@
       </w:r>
       <w:proofErr w:type="spellEnd"/>
       <w:r>
-        <w:t xml:space="preserve"> de poissons directement dans les assets (dossier du jeu). Un </w:t>
+        <w:t xml:space="preserve"> de poissons directement dans les </w:t>
       </w:r>
       <w:proofErr w:type="spellStart"/>
       <w:r>
+        <w:t>assets</w:t>
+      </w:r>
+      <w:proofErr w:type="spellEnd"/>
+      <w:r>
+        <w:t xml:space="preserve"> (dossier du jeu). Un </w:t>
+      </w:r>
+      <w:proofErr w:type="spellStart"/>
+      <w:r>
         <w:t>ScriptableObjects</w:t>
       </w:r>
       <w:proofErr w:type="spellEnd"/>
@@ -6038,7 +5967,7 @@
           <w:iCs/>
         </w:rPr>
       </w:pPr>
-      <w:bookmarkStart w:id="29" w:name="_Toc104297180"/>
+      <w:bookmarkStart w:id="30" w:name="_Toc104297180"/>
       <w:r>
         <w:rPr>
           <w:rFonts w:cs="Segoe UI"/>
@@ -6046,16 +5975,18 @@
         </w:rPr>
         <w:t>Rèpertoires</w:t>
       </w:r>
-      <w:bookmarkEnd w:id="29"/>
+      <w:bookmarkEnd w:id="30"/>
     </w:p>
     <w:p/>
     <w:p>
       <w:pPr>
         <w:pStyle w:val="Titre4"/>
       </w:pPr>
+      <w:proofErr w:type="spellStart"/>
       <w:r>
         <w:t>Assets</w:t>
       </w:r>
+      <w:proofErr w:type="spellEnd"/>
     </w:p>
     <w:p>
       <w:pPr>
@@ -6284,7 +6215,7 @@
           <w:iCs/>
         </w:rPr>
       </w:pPr>
-      <w:bookmarkStart w:id="30" w:name="_Toc104297181"/>
+      <w:bookmarkStart w:id="31" w:name="_Toc104297181"/>
       <w:r>
         <w:rPr>
           <w:rFonts w:cs="Segoe UI"/>
@@ -6293,7 +6224,7 @@
         <w:lastRenderedPageBreak/>
         <w:t>Touches de DEBUG</w:t>
       </w:r>
-      <w:bookmarkEnd w:id="30"/>
+      <w:bookmarkEnd w:id="31"/>
     </w:p>
     <w:p>
       <w:r>
@@ -6914,7 +6845,7 @@
           <w:iCs/>
         </w:rPr>
       </w:pPr>
-      <w:bookmarkStart w:id="31" w:name="_Toc104297182"/>
+      <w:bookmarkStart w:id="32" w:name="_Toc104297182"/>
       <w:r>
         <w:rPr>
           <w:rFonts w:cs="Segoe UI"/>
@@ -6922,7 +6853,7 @@
         </w:rPr>
         <w:t>Versions</w:t>
       </w:r>
-      <w:bookmarkEnd w:id="31"/>
+      <w:bookmarkEnd w:id="32"/>
     </w:p>
     <w:p>
       <w:pPr>
@@ -6951,7 +6882,7 @@
                     </pic:cNvPicPr>
                   </pic:nvPicPr>
                   <pic:blipFill>
-                    <a:blip r:embed="rId24">
+                    <a:blip r:embed="rId23">
                       <a:extLst>
                         <a:ext uri="{28A0092B-C50C-407E-A947-70E740481C1C}">
                           <a14:useLocalDpi xmlns:a14="http://schemas.microsoft.com/office/drawing/2010/main" val="0"/>
@@ -6987,27 +6918,14 @@
       <w:pPr>
         <w:pStyle w:val="Lgende"/>
       </w:pPr>
-      <w:r>
-        <w:fldChar w:fldCharType="begin"/>
-      </w:r>
-      <w:r>
-        <w:instrText xml:space="preserve"> SEQ Figure \* ARABIC </w:instrText>
-      </w:r>
-      <w:r>
-        <w:fldChar w:fldCharType="separate"/>
-      </w:r>
-      <w:r>
-        <w:rPr>
-          <w:noProof/>
-        </w:rPr>
-        <w:t>9</w:t>
-      </w:r>
-      <w:r>
-        <w:rPr>
-          <w:noProof/>
-        </w:rPr>
-        <w:fldChar w:fldCharType="end"/>
-      </w:r>
+      <w:fldSimple w:instr=" SEQ Figure \* ARABIC ">
+        <w:r>
+          <w:rPr>
+            <w:noProof/>
+          </w:rPr>
+          <w:t>9</w:t>
+        </w:r>
+      </w:fldSimple>
       <w:r>
         <w:t xml:space="preserve"> : Version de </w:t>
       </w:r>
@@ -7072,7 +6990,7 @@
                     </pic:cNvPicPr>
                   </pic:nvPicPr>
                   <pic:blipFill>
-                    <a:blip r:embed="rId25">
+                    <a:blip r:embed="rId24">
                       <a:extLst>
                         <a:ext uri="{28A0092B-C50C-407E-A947-70E740481C1C}">
                           <a14:useLocalDpi xmlns:a14="http://schemas.microsoft.com/office/drawing/2010/main" val="0"/>
@@ -7108,27 +7026,14 @@
       <w:pPr>
         <w:pStyle w:val="Lgende"/>
       </w:pPr>
-      <w:r>
-        <w:fldChar w:fldCharType="begin"/>
-      </w:r>
-      <w:r>
-        <w:instrText xml:space="preserve"> SEQ Figure \* ARABIC </w:instrText>
-      </w:r>
-      <w:r>
-        <w:fldChar w:fldCharType="separate"/>
-      </w:r>
-      <w:r>
-        <w:rPr>
-          <w:noProof/>
-        </w:rPr>
-        <w:t>10</w:t>
-      </w:r>
-      <w:r>
-        <w:rPr>
-          <w:noProof/>
-        </w:rPr>
-        <w:fldChar w:fldCharType="end"/>
-      </w:r>
+      <w:fldSimple w:instr=" SEQ Figure \* ARABIC ">
+        <w:r>
+          <w:rPr>
+            <w:noProof/>
+          </w:rPr>
+          <w:t>10</w:t>
+        </w:r>
+      </w:fldSimple>
       <w:r>
         <w:t xml:space="preserve"> : Version de Windows</w:t>
       </w:r>
@@ -7205,7 +7110,7 @@
                     </pic:cNvPicPr>
                   </pic:nvPicPr>
                   <pic:blipFill>
-                    <a:blip r:embed="rId26">
+                    <a:blip r:embed="rId25">
                       <a:extLst>
                         <a:ext uri="{28A0092B-C50C-407E-A947-70E740481C1C}">
                           <a14:useLocalDpi xmlns:a14="http://schemas.microsoft.com/office/drawing/2010/main" val="0"/>
@@ -7243,27 +7148,14 @@
       <w:pPr>
         <w:pStyle w:val="Lgende"/>
       </w:pPr>
-      <w:r>
-        <w:fldChar w:fldCharType="begin"/>
-      </w:r>
-      <w:r>
-        <w:instrText xml:space="preserve"> SEQ Figure \* ARABIC </w:instrText>
-      </w:r>
-      <w:r>
-        <w:fldChar w:fldCharType="separate"/>
-      </w:r>
-      <w:r>
-        <w:rPr>
-          <w:noProof/>
-        </w:rPr>
-        <w:t>11</w:t>
-      </w:r>
-      <w:r>
-        <w:rPr>
-          <w:noProof/>
-        </w:rPr>
-        <w:fldChar w:fldCharType="end"/>
-      </w:r>
+      <w:fldSimple w:instr=" SEQ Figure \* ARABIC ">
+        <w:r>
+          <w:rPr>
+            <w:noProof/>
+          </w:rPr>
+          <w:t>11</w:t>
+        </w:r>
+      </w:fldSimple>
       <w:r>
         <w:t xml:space="preserve"> : Version de Visual Studio</w:t>
       </w:r>
@@ -7316,9 +7208,9 @@
           <w:iCs/>
         </w:rPr>
       </w:pPr>
-      <w:bookmarkStart w:id="32" w:name="_Toc25553321"/>
-      <w:bookmarkStart w:id="33" w:name="_Toc71691025"/>
-      <w:bookmarkStart w:id="34" w:name="_Toc104297183"/>
+      <w:bookmarkStart w:id="33" w:name="_Toc25553321"/>
+      <w:bookmarkStart w:id="34" w:name="_Toc71691025"/>
+      <w:bookmarkStart w:id="35" w:name="_Toc104297183"/>
       <w:r>
         <w:rPr>
           <w:rFonts w:cs="Segoe UI"/>
@@ -7327,7 +7219,7 @@
         <w:lastRenderedPageBreak/>
         <w:t>Description des test</w:t>
       </w:r>
-      <w:bookmarkEnd w:id="32"/>
+      <w:bookmarkEnd w:id="33"/>
       <w:r>
         <w:rPr>
           <w:rFonts w:cs="Segoe UI"/>
@@ -7335,18 +7227,18 @@
         </w:rPr>
         <w:t>s effectués</w:t>
       </w:r>
-      <w:bookmarkEnd w:id="33"/>
       <w:bookmarkEnd w:id="34"/>
+      <w:bookmarkEnd w:id="35"/>
     </w:p>
     <w:p>
       <w:pPr>
         <w:pStyle w:val="Titre3"/>
       </w:pPr>
-      <w:bookmarkStart w:id="35" w:name="_Toc104297184"/>
+      <w:bookmarkStart w:id="36" w:name="_Toc104297184"/>
       <w:r>
         <w:t>Tests d’acceptations</w:t>
       </w:r>
-      <w:bookmarkEnd w:id="35"/>
+      <w:bookmarkEnd w:id="36"/>
     </w:p>
     <w:p/>
     <w:p>
@@ -7850,9 +7742,9 @@
           <w:iCs/>
         </w:rPr>
       </w:pPr>
-      <w:bookmarkStart w:id="36" w:name="_Toc25553322"/>
-      <w:bookmarkStart w:id="37" w:name="_Toc71691026"/>
-      <w:bookmarkStart w:id="38" w:name="_Toc104297185"/>
+      <w:bookmarkStart w:id="37" w:name="_Toc25553322"/>
+      <w:bookmarkStart w:id="38" w:name="_Toc71691026"/>
+      <w:bookmarkStart w:id="39" w:name="_Toc104297185"/>
       <w:r>
         <w:rPr>
           <w:rFonts w:cs="Segoe UI"/>
@@ -7860,7 +7752,7 @@
         </w:rPr>
         <w:t xml:space="preserve">Erreurs </w:t>
       </w:r>
-      <w:bookmarkEnd w:id="36"/>
+      <w:bookmarkEnd w:id="37"/>
       <w:r>
         <w:rPr>
           <w:rFonts w:cs="Segoe UI"/>
@@ -7868,8 +7760,8 @@
         </w:rPr>
         <w:t>restantes</w:t>
       </w:r>
-      <w:bookmarkEnd w:id="37"/>
       <w:bookmarkEnd w:id="38"/>
+      <w:bookmarkEnd w:id="39"/>
       <w:r>
         <w:rPr>
           <w:rFonts w:cs="Segoe UI"/>
@@ -7888,7 +7780,7 @@
         <w:spacing w:line="276" w:lineRule="auto"/>
         <w:jc w:val="both"/>
       </w:pPr>
-      <w:bookmarkStart w:id="39" w:name="_Toc25553323"/>
+      <w:bookmarkStart w:id="40" w:name="_Toc25553323"/>
       <w:r>
         <w:t>Diagrammes de flux</w:t>
       </w:r>
@@ -8030,7 +7922,7 @@
         </w:rPr>
         <w:t>Conséquences sur l'utilisation du produit</w:t>
       </w:r>
-      <w:bookmarkEnd w:id="39"/>
+      <w:bookmarkEnd w:id="40"/>
     </w:p>
     <w:p>
       <w:pPr>
@@ -8089,9 +7981,9 @@
           <w:iCs/>
         </w:rPr>
       </w:pPr>
-      <w:bookmarkStart w:id="40" w:name="_Toc25553326"/>
-      <w:bookmarkStart w:id="41" w:name="_Toc71691029"/>
-      <w:bookmarkStart w:id="42" w:name="_Toc104297186"/>
+      <w:bookmarkStart w:id="41" w:name="_Toc25553326"/>
+      <w:bookmarkStart w:id="42" w:name="_Toc71691029"/>
+      <w:bookmarkStart w:id="43" w:name="_Toc104297186"/>
       <w:r>
         <w:rPr>
           <w:rFonts w:cs="Segoe UI"/>
@@ -8099,7 +7991,7 @@
         </w:rPr>
         <w:t>Liste des documents</w:t>
       </w:r>
-      <w:bookmarkEnd w:id="40"/>
+      <w:bookmarkEnd w:id="41"/>
       <w:r>
         <w:rPr>
           <w:rFonts w:cs="Segoe UI"/>
@@ -8107,8 +7999,8 @@
         </w:rPr>
         <w:t xml:space="preserve"> fournis</w:t>
       </w:r>
-      <w:bookmarkEnd w:id="41"/>
       <w:bookmarkEnd w:id="42"/>
+      <w:bookmarkEnd w:id="43"/>
     </w:p>
     <w:p>
       <w:pPr>
@@ -8329,24 +8221,24 @@
           <w:rFonts w:cs="Segoe UI"/>
         </w:rPr>
       </w:pPr>
-      <w:bookmarkStart w:id="43" w:name="_Toc25553328"/>
-      <w:bookmarkStart w:id="44" w:name="_Toc71703263"/>
-      <w:bookmarkStart w:id="45" w:name="_Toc104297187"/>
+      <w:bookmarkStart w:id="44" w:name="_Toc25553328"/>
+      <w:bookmarkStart w:id="45" w:name="_Toc71703263"/>
+      <w:bookmarkStart w:id="46" w:name="_Toc104297187"/>
       <w:r>
         <w:rPr>
           <w:rFonts w:cs="Segoe UI"/>
         </w:rPr>
         <w:t>C</w:t>
       </w:r>
-      <w:bookmarkEnd w:id="43"/>
       <w:bookmarkEnd w:id="44"/>
+      <w:bookmarkEnd w:id="45"/>
       <w:r>
         <w:rPr>
           <w:rFonts w:cs="Segoe UI"/>
         </w:rPr>
         <w:t>onclusions</w:t>
       </w:r>
-      <w:bookmarkEnd w:id="45"/>
+      <w:bookmarkEnd w:id="46"/>
     </w:p>
     <w:p>
       <w:pPr>
@@ -8526,8 +8418,8 @@
           <w:rFonts w:cs="Segoe UI"/>
         </w:rPr>
       </w:pPr>
-      <w:bookmarkStart w:id="46" w:name="_Toc71703264"/>
-      <w:bookmarkStart w:id="47" w:name="_Toc104297188"/>
+      <w:bookmarkStart w:id="47" w:name="_Toc71703264"/>
+      <w:bookmarkStart w:id="48" w:name="_Toc104297188"/>
       <w:r>
         <w:rPr>
           <w:rFonts w:cs="Segoe UI"/>
@@ -8535,14 +8427,14 @@
         <w:lastRenderedPageBreak/>
         <w:t>A</w:t>
       </w:r>
-      <w:bookmarkEnd w:id="46"/>
+      <w:bookmarkEnd w:id="47"/>
       <w:r>
         <w:rPr>
           <w:rFonts w:cs="Segoe UI"/>
         </w:rPr>
         <w:t>nnexes</w:t>
       </w:r>
-      <w:bookmarkEnd w:id="47"/>
+      <w:bookmarkEnd w:id="48"/>
     </w:p>
     <w:p>
       <w:pPr>
@@ -8560,7 +8452,7 @@
           <w:iCs/>
         </w:rPr>
       </w:pPr>
-      <w:bookmarkStart w:id="48" w:name="_Toc104297189"/>
+      <w:bookmarkStart w:id="49" w:name="_Toc104297189"/>
       <w:r>
         <w:rPr>
           <w:rFonts w:cs="Segoe UI"/>
@@ -8568,7 +8460,7 @@
         </w:rPr>
         <w:t>Résumé du rapport du TPI / version succincte de la documentation</w:t>
       </w:r>
-      <w:bookmarkEnd w:id="48"/>
+      <w:bookmarkEnd w:id="49"/>
     </w:p>
     <w:p>
       <w:pPr>
@@ -8586,8 +8478,8 @@
           <w:iCs/>
         </w:rPr>
       </w:pPr>
-      <w:bookmarkStart w:id="49" w:name="_Toc71703265"/>
-      <w:bookmarkStart w:id="50" w:name="_Toc104297190"/>
+      <w:bookmarkStart w:id="50" w:name="_Toc71703265"/>
+      <w:bookmarkStart w:id="51" w:name="_Toc104297190"/>
       <w:r>
         <w:rPr>
           <w:rFonts w:cs="Segoe UI"/>
@@ -8595,8 +8487,8 @@
         </w:rPr>
         <w:t>Sources – Bibliographie</w:t>
       </w:r>
-      <w:bookmarkEnd w:id="49"/>
       <w:bookmarkEnd w:id="50"/>
+      <w:bookmarkEnd w:id="51"/>
     </w:p>
     <w:p>
       <w:pPr>
@@ -8694,7 +8586,7 @@
         </w:rPr>
         <w:t xml:space="preserve">Nom des zones de pêches : </w:t>
       </w:r>
-      <w:hyperlink r:id="rId27" w:history="1">
+      <w:hyperlink r:id="rId26" w:history="1">
         <w:r>
           <w:rPr>
             <w:rStyle w:val="Lienhypertexte"/>
@@ -8738,7 +8630,7 @@
         </w:rPr>
         <w:t xml:space="preserve"> du bateau : </w:t>
       </w:r>
-      <w:hyperlink r:id="rId28" w:history="1">
+      <w:hyperlink r:id="rId27" w:history="1">
         <w:r>
           <w:rPr>
             <w:rStyle w:val="Lienhypertexte"/>
@@ -8787,7 +8679,7 @@
         </w:rPr>
         <w:t xml:space="preserve"> : </w:t>
       </w:r>
-      <w:hyperlink r:id="rId29" w:history="1">
+      <w:hyperlink r:id="rId28" w:history="1">
         <w:r>
           <w:rPr>
             <w:rStyle w:val="Lienhypertexte"/>
@@ -8824,7 +8716,7 @@
         </w:rPr>
         <w:t xml:space="preserve">Informations sur plusieurs espèces : </w:t>
       </w:r>
-      <w:hyperlink r:id="rId30" w:history="1">
+      <w:hyperlink r:id="rId29" w:history="1">
         <w:r>
           <w:rPr>
             <w:rStyle w:val="Lienhypertexte"/>
@@ -8852,7 +8744,7 @@
           <w:color w:val="000000" w:themeColor="text1"/>
         </w:rPr>
       </w:pPr>
-      <w:hyperlink r:id="rId31" w:history="1">
+      <w:hyperlink r:id="rId30" w:history="1">
         <w:r>
           <w:rPr>
             <w:rStyle w:val="Lienhypertexte"/>
@@ -8880,7 +8772,7 @@
           <w:color w:val="000000" w:themeColor="text1"/>
         </w:rPr>
       </w:pPr>
-      <w:hyperlink r:id="rId32" w:history="1">
+      <w:hyperlink r:id="rId31" w:history="1">
         <w:r>
           <w:rPr>
             <w:rStyle w:val="Lienhypertexte"/>
@@ -8942,7 +8834,7 @@
         </w:rPr>
         <w:t xml:space="preserve">images des poissons : </w:t>
       </w:r>
-      <w:hyperlink r:id="rId33" w:history="1">
+      <w:hyperlink r:id="rId32" w:history="1">
         <w:r>
           <w:rPr>
             <w:rStyle w:val="Lienhypertexte"/>
@@ -9059,7 +8951,7 @@
         </w:rPr>
         <w:t xml:space="preserve">Temps de fraicheur </w:t>
       </w:r>
-      <w:hyperlink r:id="rId34" w:history="1">
+      <w:hyperlink r:id="rId33" w:history="1">
         <w:r>
           <w:rPr>
             <w:rStyle w:val="Lienhypertexte"/>
@@ -9124,7 +9016,7 @@
         </w:rPr>
         <w:t xml:space="preserve">sur le montant de l’amende sur la pêche de poissons trop petits ou trop jeûne, je me suis basé sur cette article </w:t>
       </w:r>
-      <w:hyperlink r:id="rId35" w:history="1">
+      <w:hyperlink r:id="rId34" w:history="1">
         <w:r>
           <w:rPr>
             <w:rStyle w:val="Lienhypertexte"/>
@@ -9201,9 +9093,9 @@
           <w:iCs/>
         </w:rPr>
       </w:pPr>
-      <w:bookmarkStart w:id="51" w:name="_Toc25553330"/>
-      <w:bookmarkStart w:id="52" w:name="_Toc71703266"/>
-      <w:bookmarkStart w:id="53" w:name="_Toc104297191"/>
+      <w:bookmarkStart w:id="52" w:name="_Toc25553330"/>
+      <w:bookmarkStart w:id="53" w:name="_Toc71703266"/>
+      <w:bookmarkStart w:id="54" w:name="_Toc104297191"/>
       <w:r>
         <w:rPr>
           <w:rFonts w:cs="Segoe UI"/>
@@ -9211,8 +9103,8 @@
         </w:rPr>
         <w:t xml:space="preserve">Journal de </w:t>
       </w:r>
-      <w:bookmarkEnd w:id="51"/>
       <w:bookmarkEnd w:id="52"/>
+      <w:bookmarkEnd w:id="53"/>
       <w:r>
         <w:rPr>
           <w:rFonts w:cs="Segoe UI"/>
@@ -9220,8 +9112,8 @@
         </w:rPr>
         <w:t>travail</w:t>
       </w:r>
-      <w:bookmarkStart w:id="54" w:name="_Toc25553331"/>
-      <w:bookmarkEnd w:id="53"/>
+      <w:bookmarkStart w:id="55" w:name="_Toc25553331"/>
+      <w:bookmarkEnd w:id="54"/>
     </w:p>
     <w:p/>
     <w:p>
@@ -9233,8 +9125,8 @@
           <w:iCs/>
         </w:rPr>
       </w:pPr>
-      <w:bookmarkStart w:id="55" w:name="_Toc71703267"/>
-      <w:bookmarkStart w:id="56" w:name="_Toc104297192"/>
+      <w:bookmarkStart w:id="56" w:name="_Toc71703267"/>
+      <w:bookmarkStart w:id="57" w:name="_Toc104297192"/>
       <w:r>
         <w:rPr>
           <w:rFonts w:cs="Segoe UI"/>
@@ -9243,9 +9135,9 @@
         <w:lastRenderedPageBreak/>
         <w:t>Manuel d'Installation</w:t>
       </w:r>
-      <w:bookmarkEnd w:id="54"/>
       <w:bookmarkEnd w:id="55"/>
       <w:bookmarkEnd w:id="56"/>
+      <w:bookmarkEnd w:id="57"/>
     </w:p>
     <w:p>
       <w:pPr>
@@ -9263,9 +9155,9 @@
           <w:iCs/>
         </w:rPr>
       </w:pPr>
-      <w:bookmarkStart w:id="57" w:name="_Toc25553332"/>
-      <w:bookmarkStart w:id="58" w:name="_Toc71703268"/>
-      <w:bookmarkStart w:id="59" w:name="_Toc104297193"/>
+      <w:bookmarkStart w:id="58" w:name="_Toc25553332"/>
+      <w:bookmarkStart w:id="59" w:name="_Toc71703268"/>
+      <w:bookmarkStart w:id="60" w:name="_Toc104297193"/>
       <w:r>
         <w:rPr>
           <w:rFonts w:cs="Segoe UI"/>
@@ -9273,9 +9165,9 @@
         </w:rPr>
         <w:t>Manuel d'Utilisation</w:t>
       </w:r>
-      <w:bookmarkEnd w:id="57"/>
       <w:bookmarkEnd w:id="58"/>
       <w:bookmarkEnd w:id="59"/>
+      <w:bookmarkEnd w:id="60"/>
     </w:p>
     <w:p>
       <w:pPr>
@@ -9293,9 +9185,9 @@
           <w:iCs/>
         </w:rPr>
       </w:pPr>
-      <w:bookmarkStart w:id="60" w:name="_Toc71703270"/>
-      <w:bookmarkStart w:id="61" w:name="_Toc104297194"/>
+      <w:bookmarkStart w:id="61" w:name="_Toc71703270"/>
       <w:bookmarkStart w:id="62" w:name="_Toc25553334"/>
+      <w:bookmarkStart w:id="63" w:name="_Toc104297194"/>
       <w:r>
         <w:rPr>
           <w:rFonts w:cs="Segoe UI"/>
@@ -9310,8 +9202,8 @@
         </w:rPr>
         <w:t>rchives du projet</w:t>
       </w:r>
-      <w:bookmarkEnd w:id="60"/>
       <w:bookmarkEnd w:id="61"/>
+      <w:bookmarkEnd w:id="63"/>
       <w:r>
         <w:rPr>
           <w:rFonts w:cs="Segoe UI"/>
@@ -9409,8 +9301,8 @@
       </w:pPr>
     </w:p>
     <w:sectPr>
-      <w:headerReference w:type="default" r:id="rId36"/>
-      <w:footerReference w:type="default" r:id="rId37"/>
+      <w:headerReference w:type="default" r:id="rId35"/>
+      <w:footerReference w:type="default" r:id="rId36"/>
       <w:type w:val="continuous"/>
       <w:pgSz w:w="11906" w:h="16838" w:code="9"/>
       <w:pgMar w:top="1418" w:right="1418" w:bottom="1418" w:left="1418" w:header="720" w:footer="720" w:gutter="0"/>
@@ -9422,7 +9314,7 @@
 </file>
 
 <file path=word/endnotes.xml><?xml version="1.0" encoding="utf-8"?>
-<w:endnotes xmlns:wpc="http://schemas.microsoft.com/office/word/2010/wordprocessingCanvas" xmlns:cx="http://schemas.microsoft.com/office/drawing/2014/chartex" xmlns:cx1="http://schemas.microsoft.com/office/drawing/2015/9/8/chartex" xmlns:cx2="http://schemas.microsoft.com/office/drawing/2015/10/21/chartex" xmlns:cx3="http://schemas.microsoft.com/office/drawing/2016/5/9/chartex" xmlns:cx4="http://schemas.microsoft.com/office/drawing/2016/5/10/chartex" xmlns:cx5="http://schemas.microsoft.com/office/drawing/2016/5/11/chartex" xmlns:cx6="http://schemas.microsoft.com/office/drawing/2016/5/12/chartex" xmlns:cx7="http://schemas.microsoft.com/office/drawing/2016/5/13/chartex" xmlns:cx8="http://schemas.microsoft.com/office/drawing/2016/5/14/chartex" xmlns:mc="http://schemas.openxmlformats.org/markup-compatibility/2006" xmlns:aink="http://schemas.microsoft.com/office/drawing/2016/ink" xmlns:am3d="http://schemas.microsoft.com/office/drawing/2017/model3d" xmlns:o="urn:schemas-microsoft-com:office:office" xmlns:oel="http://schemas.microsoft.com/office/2019/extlst" xmlns:r="http://schemas.openxmlformats.org/officeDocument/2006/relationships" xmlns:m="http://schemas.openxmlformats.org/officeDocument/2006/math" xmlns:v="urn:schemas-microsoft-com:vml" xmlns:wp14="http://schemas.microsoft.com/office/word/2010/wordprocessingDrawing" xmlns:wp="http://schemas.openxmlformats.org/drawingml/2006/wordprocessingDrawing" xmlns:w10="urn:schemas-microsoft-com:office:word" xmlns:w="http://schemas.openxmlformats.org/wordprocessingml/2006/main" xmlns:w14="http://schemas.microsoft.com/office/word/2010/wordml" xmlns:w15="http://schemas.microsoft.com/office/word/2012/wordml" xmlns:w16cex="http://schemas.microsoft.com/office/word/2018/wordml/cex" xmlns:w16cid="http://schemas.microsoft.com/office/word/2016/wordml/cid" xmlns:w16="http://schemas.microsoft.com/office/word/2018/wordml" xmlns:w16sdtdh="http://schemas.microsoft.com/office/word/2020/wordml/sdtdatahash" xmlns:w16se="http://schemas.microsoft.com/office/word/2015/wordml/symex" xmlns:wpg="http://schemas.microsoft.com/office/word/2010/wordprocessingGroup" xmlns:wpi="http://schemas.microsoft.com/office/word/2010/wordprocessingInk" xmlns:wne="http://schemas.microsoft.com/office/word/2006/wordml" xmlns:wps="http://schemas.microsoft.com/office/word/2010/wordprocessingShape" mc:Ignorable="w14 w15 w16se w16cid w16 w16cex w16sdtdh wp14">
+<w:endnotes xmlns:wpc="http://schemas.microsoft.com/office/word/2010/wordprocessingCanvas" xmlns:cx="http://schemas.microsoft.com/office/drawing/2014/chartex" xmlns:cx1="http://schemas.microsoft.com/office/drawing/2015/9/8/chartex" xmlns:mc="http://schemas.openxmlformats.org/markup-compatibility/2006" xmlns:o="urn:schemas-microsoft-com:office:office" xmlns:r="http://schemas.openxmlformats.org/officeDocument/2006/relationships" xmlns:m="http://schemas.openxmlformats.org/officeDocument/2006/math" xmlns:v="urn:schemas-microsoft-com:vml" xmlns:wp14="http://schemas.microsoft.com/office/word/2010/wordprocessingDrawing" xmlns:wp="http://schemas.openxmlformats.org/drawingml/2006/wordprocessingDrawing" xmlns:w10="urn:schemas-microsoft-com:office:word" xmlns:w="http://schemas.openxmlformats.org/wordprocessingml/2006/main" xmlns:w14="http://schemas.microsoft.com/office/word/2010/wordml" xmlns:w15="http://schemas.microsoft.com/office/word/2012/wordml" xmlns:w16se="http://schemas.microsoft.com/office/word/2015/wordml/symex" xmlns:wpg="http://schemas.microsoft.com/office/word/2010/wordprocessingGroup" xmlns:wpi="http://schemas.microsoft.com/office/word/2010/wordprocessingInk" xmlns:wne="http://schemas.microsoft.com/office/word/2006/wordml" xmlns:wps="http://schemas.microsoft.com/office/word/2010/wordprocessingShape" mc:Ignorable="w14 w15 w16se wp14">
   <w:endnote w:type="separator" w:id="-1">
     <w:p>
       <w:r>
@@ -9441,7 +9333,7 @@
 </file>
 
 <file path=word/footer1.xml><?xml version="1.0" encoding="utf-8"?>
-<w:ftr xmlns:wpc="http://schemas.microsoft.com/office/word/2010/wordprocessingCanvas" xmlns:cx="http://schemas.microsoft.com/office/drawing/2014/chartex" xmlns:cx1="http://schemas.microsoft.com/office/drawing/2015/9/8/chartex" xmlns:cx2="http://schemas.microsoft.com/office/drawing/2015/10/21/chartex" xmlns:cx3="http://schemas.microsoft.com/office/drawing/2016/5/9/chartex" xmlns:cx4="http://schemas.microsoft.com/office/drawing/2016/5/10/chartex" xmlns:cx5="http://schemas.microsoft.com/office/drawing/2016/5/11/chartex" xmlns:cx6="http://schemas.microsoft.com/office/drawing/2016/5/12/chartex" xmlns:cx7="http://schemas.microsoft.com/office/drawing/2016/5/13/chartex" xmlns:cx8="http://schemas.microsoft.com/office/drawing/2016/5/14/chartex" xmlns:mc="http://schemas.openxmlformats.org/markup-compatibility/2006" xmlns:aink="http://schemas.microsoft.com/office/drawing/2016/ink" xmlns:am3d="http://schemas.microsoft.com/office/drawing/2017/model3d" xmlns:o="urn:schemas-microsoft-com:office:office" xmlns:oel="http://schemas.microsoft.com/office/2019/extlst" xmlns:r="http://schemas.openxmlformats.org/officeDocument/2006/relationships" xmlns:m="http://schemas.openxmlformats.org/officeDocument/2006/math" xmlns:v="urn:schemas-microsoft-com:vml" xmlns:wp14="http://schemas.microsoft.com/office/word/2010/wordprocessingDrawing" xmlns:wp="http://schemas.openxmlformats.org/drawingml/2006/wordprocessingDrawing" xmlns:w10="urn:schemas-microsoft-com:office:word" xmlns:w="http://schemas.openxmlformats.org/wordprocessingml/2006/main" xmlns:w14="http://schemas.microsoft.com/office/word/2010/wordml" xmlns:w15="http://schemas.microsoft.com/office/word/2012/wordml" xmlns:w16cex="http://schemas.microsoft.com/office/word/2018/wordml/cex" xmlns:w16cid="http://schemas.microsoft.com/office/word/2016/wordml/cid" xmlns:w16="http://schemas.microsoft.com/office/word/2018/wordml" xmlns:w16sdtdh="http://schemas.microsoft.com/office/word/2020/wordml/sdtdatahash" xmlns:w16se="http://schemas.microsoft.com/office/word/2015/wordml/symex" xmlns:wpg="http://schemas.microsoft.com/office/word/2010/wordprocessingGroup" xmlns:wpi="http://schemas.microsoft.com/office/word/2010/wordprocessingInk" xmlns:wne="http://schemas.microsoft.com/office/word/2006/wordml" xmlns:wps="http://schemas.microsoft.com/office/word/2010/wordprocessingShape" mc:Ignorable="w14 w15 w16se w16cid w16 w16cex w16sdtdh wp14">
+<w:ftr xmlns:wpc="http://schemas.microsoft.com/office/word/2010/wordprocessingCanvas" xmlns:cx="http://schemas.microsoft.com/office/drawing/2014/chartex" xmlns:cx1="http://schemas.microsoft.com/office/drawing/2015/9/8/chartex" xmlns:mc="http://schemas.openxmlformats.org/markup-compatibility/2006" xmlns:o="urn:schemas-microsoft-com:office:office" xmlns:r="http://schemas.openxmlformats.org/officeDocument/2006/relationships" xmlns:m="http://schemas.openxmlformats.org/officeDocument/2006/math" xmlns:v="urn:schemas-microsoft-com:vml" xmlns:wp14="http://schemas.microsoft.com/office/word/2010/wordprocessingDrawing" xmlns:wp="http://schemas.openxmlformats.org/drawingml/2006/wordprocessingDrawing" xmlns:w10="urn:schemas-microsoft-com:office:word" xmlns:w="http://schemas.openxmlformats.org/wordprocessingml/2006/main" xmlns:w14="http://schemas.microsoft.com/office/word/2010/wordml" xmlns:w15="http://schemas.microsoft.com/office/word/2012/wordml" xmlns:w16se="http://schemas.microsoft.com/office/word/2015/wordml/symex" xmlns:wpg="http://schemas.microsoft.com/office/word/2010/wordprocessingGroup" xmlns:wpi="http://schemas.microsoft.com/office/word/2010/wordprocessingInk" xmlns:wne="http://schemas.microsoft.com/office/word/2006/wordml" xmlns:wps="http://schemas.microsoft.com/office/word/2010/wordprocessingShape" mc:Ignorable="w14 w15 w16se wp14">
   <w:p>
     <w:pPr>
       <w:pStyle w:val="Pieddepage"/>
@@ -9487,7 +9379,7 @@
 </file>
 
 <file path=word/footnotes.xml><?xml version="1.0" encoding="utf-8"?>
-<w:footnotes xmlns:wpc="http://schemas.microsoft.com/office/word/2010/wordprocessingCanvas" xmlns:cx="http://schemas.microsoft.com/office/drawing/2014/chartex" xmlns:cx1="http://schemas.microsoft.com/office/drawing/2015/9/8/chartex" xmlns:cx2="http://schemas.microsoft.com/office/drawing/2015/10/21/chartex" xmlns:cx3="http://schemas.microsoft.com/office/drawing/2016/5/9/chartex" xmlns:cx4="http://schemas.microsoft.com/office/drawing/2016/5/10/chartex" xmlns:cx5="http://schemas.microsoft.com/office/drawing/2016/5/11/chartex" xmlns:cx6="http://schemas.microsoft.com/office/drawing/2016/5/12/chartex" xmlns:cx7="http://schemas.microsoft.com/office/drawing/2016/5/13/chartex" xmlns:cx8="http://schemas.microsoft.com/office/drawing/2016/5/14/chartex" xmlns:mc="http://schemas.openxmlformats.org/markup-compatibility/2006" xmlns:aink="http://schemas.microsoft.com/office/drawing/2016/ink" xmlns:am3d="http://schemas.microsoft.com/office/drawing/2017/model3d" xmlns:o="urn:schemas-microsoft-com:office:office" xmlns:oel="http://schemas.microsoft.com/office/2019/extlst" xmlns:r="http://schemas.openxmlformats.org/officeDocument/2006/relationships" xmlns:m="http://schemas.openxmlformats.org/officeDocument/2006/math" xmlns:v="urn:schemas-microsoft-com:vml" xmlns:wp14="http://schemas.microsoft.com/office/word/2010/wordprocessingDrawing" xmlns:wp="http://schemas.openxmlformats.org/drawingml/2006/wordprocessingDrawing" xmlns:w10="urn:schemas-microsoft-com:office:word" xmlns:w="http://schemas.openxmlformats.org/wordprocessingml/2006/main" xmlns:w14="http://schemas.microsoft.com/office/word/2010/wordml" xmlns:w15="http://schemas.microsoft.com/office/word/2012/wordml" xmlns:w16cex="http://schemas.microsoft.com/office/word/2018/wordml/cex" xmlns:w16cid="http://schemas.microsoft.com/office/word/2016/wordml/cid" xmlns:w16="http://schemas.microsoft.com/office/word/2018/wordml" xmlns:w16sdtdh="http://schemas.microsoft.com/office/word/2020/wordml/sdtdatahash" xmlns:w16se="http://schemas.microsoft.com/office/word/2015/wordml/symex" xmlns:wpg="http://schemas.microsoft.com/office/word/2010/wordprocessingGroup" xmlns:wpi="http://schemas.microsoft.com/office/word/2010/wordprocessingInk" xmlns:wne="http://schemas.microsoft.com/office/word/2006/wordml" xmlns:wps="http://schemas.microsoft.com/office/word/2010/wordprocessingShape" mc:Ignorable="w14 w15 w16se w16cid w16 w16cex w16sdtdh wp14">
+<w:footnotes xmlns:wpc="http://schemas.microsoft.com/office/word/2010/wordprocessingCanvas" xmlns:cx="http://schemas.microsoft.com/office/drawing/2014/chartex" xmlns:cx1="http://schemas.microsoft.com/office/drawing/2015/9/8/chartex" xmlns:mc="http://schemas.openxmlformats.org/markup-compatibility/2006" xmlns:o="urn:schemas-microsoft-com:office:office" xmlns:r="http://schemas.openxmlformats.org/officeDocument/2006/relationships" xmlns:m="http://schemas.openxmlformats.org/officeDocument/2006/math" xmlns:v="urn:schemas-microsoft-com:vml" xmlns:wp14="http://schemas.microsoft.com/office/word/2010/wordprocessingDrawing" xmlns:wp="http://schemas.openxmlformats.org/drawingml/2006/wordprocessingDrawing" xmlns:w10="urn:schemas-microsoft-com:office:word" xmlns:w="http://schemas.openxmlformats.org/wordprocessingml/2006/main" xmlns:w14="http://schemas.microsoft.com/office/word/2010/wordml" xmlns:w15="http://schemas.microsoft.com/office/word/2012/wordml" xmlns:w16se="http://schemas.microsoft.com/office/word/2015/wordml/symex" xmlns:wpg="http://schemas.microsoft.com/office/word/2010/wordprocessingGroup" xmlns:wpi="http://schemas.microsoft.com/office/word/2010/wordprocessingInk" xmlns:wne="http://schemas.microsoft.com/office/word/2006/wordml" xmlns:wps="http://schemas.microsoft.com/office/word/2010/wordprocessingShape" mc:Ignorable="w14 w15 w16se wp14">
   <w:footnote w:type="separator" w:id="-1">
     <w:p>
       <w:r>
@@ -9506,7 +9398,7 @@
 </file>
 
 <file path=word/header1.xml><?xml version="1.0" encoding="utf-8"?>
-<w:hdr xmlns:wpc="http://schemas.microsoft.com/office/word/2010/wordprocessingCanvas" xmlns:cx="http://schemas.microsoft.com/office/drawing/2014/chartex" xmlns:cx1="http://schemas.microsoft.com/office/drawing/2015/9/8/chartex" xmlns:cx2="http://schemas.microsoft.com/office/drawing/2015/10/21/chartex" xmlns:cx3="http://schemas.microsoft.com/office/drawing/2016/5/9/chartex" xmlns:cx4="http://schemas.microsoft.com/office/drawing/2016/5/10/chartex" xmlns:cx5="http://schemas.microsoft.com/office/drawing/2016/5/11/chartex" xmlns:cx6="http://schemas.microsoft.com/office/drawing/2016/5/12/chartex" xmlns:cx7="http://schemas.microsoft.com/office/drawing/2016/5/13/chartex" xmlns:cx8="http://schemas.microsoft.com/office/drawing/2016/5/14/chartex" xmlns:mc="http://schemas.openxmlformats.org/markup-compatibility/2006" xmlns:aink="http://schemas.microsoft.com/office/drawing/2016/ink" xmlns:am3d="http://schemas.microsoft.com/office/drawing/2017/model3d" xmlns:o="urn:schemas-microsoft-com:office:office" xmlns:oel="http://schemas.microsoft.com/office/2019/extlst" xmlns:r="http://schemas.openxmlformats.org/officeDocument/2006/relationships" xmlns:m="http://schemas.openxmlformats.org/officeDocument/2006/math" xmlns:v="urn:schemas-microsoft-com:vml" xmlns:wp14="http://schemas.microsoft.com/office/word/2010/wordprocessingDrawing" xmlns:wp="http://schemas.openxmlformats.org/drawingml/2006/wordprocessingDrawing" xmlns:w10="urn:schemas-microsoft-com:office:word" xmlns:w="http://schemas.openxmlformats.org/wordprocessingml/2006/main" xmlns:w14="http://schemas.microsoft.com/office/word/2010/wordml" xmlns:w15="http://schemas.microsoft.com/office/word/2012/wordml" xmlns:w16cex="http://schemas.microsoft.com/office/word/2018/wordml/cex" xmlns:w16cid="http://schemas.microsoft.com/office/word/2016/wordml/cid" xmlns:w16="http://schemas.microsoft.com/office/word/2018/wordml" xmlns:w16sdtdh="http://schemas.microsoft.com/office/word/2020/wordml/sdtdatahash" xmlns:w16se="http://schemas.microsoft.com/office/word/2015/wordml/symex" xmlns:wpg="http://schemas.microsoft.com/office/word/2010/wordprocessingGroup" xmlns:wpi="http://schemas.microsoft.com/office/word/2010/wordprocessingInk" xmlns:wne="http://schemas.microsoft.com/office/word/2006/wordml" xmlns:wps="http://schemas.microsoft.com/office/word/2010/wordprocessingShape" mc:Ignorable="w14 w15 w16se w16cid w16 w16cex w16sdtdh wp14">
+<w:hdr xmlns:wpc="http://schemas.microsoft.com/office/word/2010/wordprocessingCanvas" xmlns:cx="http://schemas.microsoft.com/office/drawing/2014/chartex" xmlns:cx1="http://schemas.microsoft.com/office/drawing/2015/9/8/chartex" xmlns:mc="http://schemas.openxmlformats.org/markup-compatibility/2006" xmlns:o="urn:schemas-microsoft-com:office:office" xmlns:r="http://schemas.openxmlformats.org/officeDocument/2006/relationships" xmlns:m="http://schemas.openxmlformats.org/officeDocument/2006/math" xmlns:v="urn:schemas-microsoft-com:vml" xmlns:wp14="http://schemas.microsoft.com/office/word/2010/wordprocessingDrawing" xmlns:wp="http://schemas.openxmlformats.org/drawingml/2006/wordprocessingDrawing" xmlns:w10="urn:schemas-microsoft-com:office:word" xmlns:w="http://schemas.openxmlformats.org/wordprocessingml/2006/main" xmlns:w14="http://schemas.microsoft.com/office/word/2010/wordml" xmlns:w15="http://schemas.microsoft.com/office/word/2012/wordml" xmlns:w16se="http://schemas.microsoft.com/office/word/2015/wordml/symex" xmlns:wpg="http://schemas.microsoft.com/office/word/2010/wordprocessingGroup" xmlns:wpi="http://schemas.microsoft.com/office/word/2010/wordprocessingInk" xmlns:wne="http://schemas.microsoft.com/office/word/2006/wordml" xmlns:wps="http://schemas.microsoft.com/office/word/2010/wordprocessingShape" mc:Ignorable="w14 w15 w16se wp14">
   <w:p>
     <w:pPr>
       <w:pStyle w:val="En-tte"/>
@@ -9651,7 +9543,7 @@
 </file>
 
 <file path=word/numbering.xml><?xml version="1.0" encoding="utf-8"?>
-<w:numbering xmlns:wpc="http://schemas.microsoft.com/office/word/2010/wordprocessingCanvas" xmlns:cx="http://schemas.microsoft.com/office/drawing/2014/chartex" xmlns:cx1="http://schemas.microsoft.com/office/drawing/2015/9/8/chartex" xmlns:cx2="http://schemas.microsoft.com/office/drawing/2015/10/21/chartex" xmlns:cx3="http://schemas.microsoft.com/office/drawing/2016/5/9/chartex" xmlns:cx4="http://schemas.microsoft.com/office/drawing/2016/5/10/chartex" xmlns:cx5="http://schemas.microsoft.com/office/drawing/2016/5/11/chartex" xmlns:cx6="http://schemas.microsoft.com/office/drawing/2016/5/12/chartex" xmlns:cx7="http://schemas.microsoft.com/office/drawing/2016/5/13/chartex" xmlns:cx8="http://schemas.microsoft.com/office/drawing/2016/5/14/chartex" xmlns:mc="http://schemas.openxmlformats.org/markup-compatibility/2006" xmlns:aink="http://schemas.microsoft.com/office/drawing/2016/ink" xmlns:am3d="http://schemas.microsoft.com/office/drawing/2017/model3d" xmlns:o="urn:schemas-microsoft-com:office:office" xmlns:oel="http://schemas.microsoft.com/office/2019/extlst" xmlns:r="http://schemas.openxmlformats.org/officeDocument/2006/relationships" xmlns:m="http://schemas.openxmlformats.org/officeDocument/2006/math" xmlns:v="urn:schemas-microsoft-com:vml" xmlns:wp14="http://schemas.microsoft.com/office/word/2010/wordprocessingDrawing" xmlns:wp="http://schemas.openxmlformats.org/drawingml/2006/wordprocessingDrawing" xmlns:w10="urn:schemas-microsoft-com:office:word" xmlns:w="http://schemas.openxmlformats.org/wordprocessingml/2006/main" xmlns:w14="http://schemas.microsoft.com/office/word/2010/wordml" xmlns:w15="http://schemas.microsoft.com/office/word/2012/wordml" xmlns:w16cex="http://schemas.microsoft.com/office/word/2018/wordml/cex" xmlns:w16cid="http://schemas.microsoft.com/office/word/2016/wordml/cid" xmlns:w16="http://schemas.microsoft.com/office/word/2018/wordml" xmlns:w16sdtdh="http://schemas.microsoft.com/office/word/2020/wordml/sdtdatahash" xmlns:w16se="http://schemas.microsoft.com/office/word/2015/wordml/symex" xmlns:wpg="http://schemas.microsoft.com/office/word/2010/wordprocessingGroup" xmlns:wpi="http://schemas.microsoft.com/office/word/2010/wordprocessingInk" xmlns:wne="http://schemas.microsoft.com/office/word/2006/wordml" xmlns:wps="http://schemas.microsoft.com/office/word/2010/wordprocessingShape" mc:Ignorable="w14 w15 w16se w16cid w16 w16cex w16sdtdh wp14">
+<w:numbering xmlns:wpc="http://schemas.microsoft.com/office/word/2010/wordprocessingCanvas" xmlns:cx="http://schemas.microsoft.com/office/drawing/2014/chartex" xmlns:cx1="http://schemas.microsoft.com/office/drawing/2015/9/8/chartex" xmlns:mc="http://schemas.openxmlformats.org/markup-compatibility/2006" xmlns:o="urn:schemas-microsoft-com:office:office" xmlns:r="http://schemas.openxmlformats.org/officeDocument/2006/relationships" xmlns:m="http://schemas.openxmlformats.org/officeDocument/2006/math" xmlns:v="urn:schemas-microsoft-com:vml" xmlns:wp14="http://schemas.microsoft.com/office/word/2010/wordprocessingDrawing" xmlns:wp="http://schemas.openxmlformats.org/drawingml/2006/wordprocessingDrawing" xmlns:w10="urn:schemas-microsoft-com:office:word" xmlns:w="http://schemas.openxmlformats.org/wordprocessingml/2006/main" xmlns:w14="http://schemas.microsoft.com/office/word/2010/wordml" xmlns:w15="http://schemas.microsoft.com/office/word/2012/wordml" xmlns:w16se="http://schemas.microsoft.com/office/word/2015/wordml/symex" xmlns:wpg="http://schemas.microsoft.com/office/word/2010/wordprocessingGroup" xmlns:wpi="http://schemas.microsoft.com/office/word/2010/wordprocessingInk" xmlns:wne="http://schemas.microsoft.com/office/word/2006/wordml" xmlns:wps="http://schemas.microsoft.com/office/word/2010/wordprocessingShape" mc:Ignorable="w14 w15 w16se wp14">
   <w:abstractNum w:abstractNumId="0" w15:restartNumberingAfterBreak="0">
     <w:nsid w:val="05BF0D47"/>
     <w:multiLevelType w:val="hybridMultilevel"/>
@@ -12797,82 +12689,82 @@
       </w:rPr>
     </w:lvl>
   </w:abstractNum>
-  <w:num w:numId="1" w16cid:durableId="40323647">
+  <w:num w:numId="1">
     <w:abstractNumId w:val="24"/>
   </w:num>
-  <w:num w:numId="2" w16cid:durableId="871845753">
+  <w:num w:numId="2">
     <w:abstractNumId w:val="2"/>
   </w:num>
-  <w:num w:numId="3" w16cid:durableId="1243418752">
+  <w:num w:numId="3">
     <w:abstractNumId w:val="6"/>
   </w:num>
-  <w:num w:numId="4" w16cid:durableId="925259923">
+  <w:num w:numId="4">
     <w:abstractNumId w:val="23"/>
   </w:num>
-  <w:num w:numId="5" w16cid:durableId="637418688">
+  <w:num w:numId="5">
     <w:abstractNumId w:val="16"/>
   </w:num>
-  <w:num w:numId="6" w16cid:durableId="1174958069">
+  <w:num w:numId="6">
     <w:abstractNumId w:val="7"/>
   </w:num>
-  <w:num w:numId="7" w16cid:durableId="1629894860">
+  <w:num w:numId="7">
     <w:abstractNumId w:val="17"/>
   </w:num>
-  <w:num w:numId="8" w16cid:durableId="551355841">
+  <w:num w:numId="8">
     <w:abstractNumId w:val="25"/>
   </w:num>
-  <w:num w:numId="9" w16cid:durableId="698311702">
+  <w:num w:numId="9">
     <w:abstractNumId w:val="5"/>
   </w:num>
-  <w:num w:numId="10" w16cid:durableId="1271086594">
+  <w:num w:numId="10">
     <w:abstractNumId w:val="11"/>
   </w:num>
-  <w:num w:numId="11" w16cid:durableId="1196429488">
+  <w:num w:numId="11">
     <w:abstractNumId w:val="15"/>
   </w:num>
-  <w:num w:numId="12" w16cid:durableId="264851999">
+  <w:num w:numId="12">
     <w:abstractNumId w:val="12"/>
   </w:num>
-  <w:num w:numId="13" w16cid:durableId="905729306">
+  <w:num w:numId="13">
     <w:abstractNumId w:val="22"/>
   </w:num>
-  <w:num w:numId="14" w16cid:durableId="1261911253">
+  <w:num w:numId="14">
     <w:abstractNumId w:val="1"/>
   </w:num>
-  <w:num w:numId="15" w16cid:durableId="587469199">
+  <w:num w:numId="15">
     <w:abstractNumId w:val="19"/>
   </w:num>
-  <w:num w:numId="16" w16cid:durableId="1416584061">
+  <w:num w:numId="16">
     <w:abstractNumId w:val="13"/>
   </w:num>
-  <w:num w:numId="17" w16cid:durableId="579631789">
+  <w:num w:numId="17">
     <w:abstractNumId w:val="20"/>
   </w:num>
-  <w:num w:numId="18" w16cid:durableId="1099595594">
+  <w:num w:numId="18">
     <w:abstractNumId w:val="14"/>
   </w:num>
-  <w:num w:numId="19" w16cid:durableId="740101392">
+  <w:num w:numId="19">
     <w:abstractNumId w:val="3"/>
   </w:num>
-  <w:num w:numId="20" w16cid:durableId="1690642841">
+  <w:num w:numId="20">
     <w:abstractNumId w:val="0"/>
   </w:num>
-  <w:num w:numId="21" w16cid:durableId="731000264">
+  <w:num w:numId="21">
     <w:abstractNumId w:val="18"/>
   </w:num>
-  <w:num w:numId="22" w16cid:durableId="1701977990">
+  <w:num w:numId="22">
     <w:abstractNumId w:val="21"/>
   </w:num>
-  <w:num w:numId="23" w16cid:durableId="1014920422">
+  <w:num w:numId="23">
     <w:abstractNumId w:val="4"/>
   </w:num>
-  <w:num w:numId="24" w16cid:durableId="490484369">
+  <w:num w:numId="24">
     <w:abstractNumId w:val="10"/>
   </w:num>
-  <w:num w:numId="25" w16cid:durableId="1859736353">
+  <w:num w:numId="25">
     <w:abstractNumId w:val="8"/>
   </w:num>
-  <w:num w:numId="26" w16cid:durableId="1688093719">
+  <w:num w:numId="26">
     <w:abstractNumId w:val="9"/>
   </w:num>
   <w:numIdMacAtCleanup w:val="13"/>
@@ -12880,7 +12772,7 @@
 </file>
 
 <file path=word/styles.xml><?xml version="1.0" encoding="utf-8"?>
-<w:styles xmlns:mc="http://schemas.openxmlformats.org/markup-compatibility/2006" xmlns:r="http://schemas.openxmlformats.org/officeDocument/2006/relationships" xmlns:w="http://schemas.openxmlformats.org/wordprocessingml/2006/main" xmlns:w14="http://schemas.microsoft.com/office/word/2010/wordml" xmlns:w15="http://schemas.microsoft.com/office/word/2012/wordml" xmlns:w16cex="http://schemas.microsoft.com/office/word/2018/wordml/cex" xmlns:w16cid="http://schemas.microsoft.com/office/word/2016/wordml/cid" xmlns:w16="http://schemas.microsoft.com/office/word/2018/wordml" xmlns:w16sdtdh="http://schemas.microsoft.com/office/word/2020/wordml/sdtdatahash" xmlns:w16se="http://schemas.microsoft.com/office/word/2015/wordml/symex" mc:Ignorable="w14 w15 w16se w16cid w16 w16cex w16sdtdh">
+<w:styles xmlns:mc="http://schemas.openxmlformats.org/markup-compatibility/2006" xmlns:r="http://schemas.openxmlformats.org/officeDocument/2006/relationships" xmlns:w="http://schemas.openxmlformats.org/wordprocessingml/2006/main" xmlns:w14="http://schemas.microsoft.com/office/word/2010/wordml" xmlns:w15="http://schemas.microsoft.com/office/word/2012/wordml" xmlns:w16se="http://schemas.microsoft.com/office/word/2015/wordml/symex" mc:Ignorable="w14 w15 w16se">
   <w:docDefaults>
     <w:rPrDefault>
       <w:rPr>
@@ -12890,7 +12782,7 @@
     </w:rPrDefault>
     <w:pPrDefault/>
   </w:docDefaults>
-  <w:latentStyles w:defLockedState="0" w:defUIPriority="0" w:defSemiHidden="0" w:defUnhideWhenUsed="0" w:defQFormat="0" w:count="376">
+  <w:latentStyles w:defLockedState="0" w:defUIPriority="0" w:defSemiHidden="0" w:defUnhideWhenUsed="0" w:defQFormat="0" w:count="371">
     <w:lsdException w:name="Normal" w:qFormat="1"/>
     <w:lsdException w:name="heading 1" w:qFormat="1"/>
     <w:lsdException w:name="heading 2" w:qFormat="1"/>
@@ -12913,12 +12805,8 @@
     <w:lsdException w:name="Hyperlink" w:uiPriority="99"/>
     <w:lsdException w:name="Strong" w:qFormat="1"/>
     <w:lsdException w:name="Emphasis" w:qFormat="1"/>
-    <w:lsdException w:name="HTML Keyboard" w:semiHidden="1" w:unhideWhenUsed="1"/>
     <w:lsdException w:name="HTML Variable" w:semiHidden="1" w:unhideWhenUsed="1"/>
-    <w:lsdException w:name="annotation subject" w:semiHidden="1" w:unhideWhenUsed="1"/>
-    <w:lsdException w:name="No List" w:semiHidden="1" w:unhideWhenUsed="1"/>
-    <w:lsdException w:name="Outline List 1" w:semiHidden="1" w:unhideWhenUsed="1"/>
-    <w:lsdException w:name="Outline List 2" w:semiHidden="1" w:unhideWhenUsed="1"/>
+    <w:lsdException w:name="Normal Table" w:semiHidden="1" w:unhideWhenUsed="1"/>
     <w:lsdException w:name="Outline List 3" w:semiHidden="1" w:unhideWhenUsed="1"/>
     <w:lsdException w:name="Table Simple 1" w:semiHidden="1" w:unhideWhenUsed="1"/>
     <w:lsdException w:name="Table Simple 2" w:semiHidden="1" w:unhideWhenUsed="1"/>
@@ -12957,8 +12845,11 @@
     <w:lsdException w:name="Table Contemporary" w:semiHidden="1" w:unhideWhenUsed="1"/>
     <w:lsdException w:name="Table Elegant" w:semiHidden="1" w:unhideWhenUsed="1"/>
     <w:lsdException w:name="Table Professional" w:semiHidden="1" w:unhideWhenUsed="1"/>
+    <w:lsdException w:name="Table Subtle 1" w:semiHidden="1" w:unhideWhenUsed="1"/>
     <w:lsdException w:name="Table Subtle 2" w:semiHidden="1" w:unhideWhenUsed="1"/>
     <w:lsdException w:name="Table Web 1" w:semiHidden="1" w:unhideWhenUsed="1"/>
+    <w:lsdException w:name="Table Web 2" w:semiHidden="1" w:unhideWhenUsed="1"/>
+    <w:lsdException w:name="Table Web 3" w:semiHidden="1" w:unhideWhenUsed="1"/>
     <w:lsdException w:name="Balloon Text" w:semiHidden="1" w:unhideWhenUsed="1"/>
     <w:lsdException w:name="Table Theme" w:semiHidden="1" w:unhideWhenUsed="1"/>
     <w:lsdException w:name="Placeholder Text" w:semiHidden="1" w:uiPriority="99"/>
@@ -13176,11 +13067,6 @@
     <w:lsdException w:name="List Table 5 Dark Accent 6" w:uiPriority="50"/>
     <w:lsdException w:name="List Table 6 Colorful Accent 6" w:uiPriority="51"/>
     <w:lsdException w:name="List Table 7 Colorful Accent 6" w:uiPriority="52"/>
-    <w:lsdException w:name="Mention" w:semiHidden="1" w:uiPriority="99" w:unhideWhenUsed="1"/>
-    <w:lsdException w:name="Smart Hyperlink" w:semiHidden="1" w:uiPriority="99" w:unhideWhenUsed="1"/>
-    <w:lsdException w:name="Hashtag" w:semiHidden="1" w:uiPriority="99" w:unhideWhenUsed="1"/>
-    <w:lsdException w:name="Unresolved Mention" w:semiHidden="1" w:uiPriority="99" w:unhideWhenUsed="1"/>
-    <w:lsdException w:name="Smart Link" w:semiHidden="1" w:uiPriority="99" w:unhideWhenUsed="1"/>
   </w:latentStyles>
   <w:style w:type="paragraph" w:default="1" w:styleId="Normal">
     <w:name w:val="Normal"/>
@@ -14204,12 +14090,6 @@
 </file>
 
 <file path=customXml/item1.xml><?xml version="1.0" encoding="utf-8"?>
-<p:properties xmlns:p="http://schemas.microsoft.com/office/2006/metadata/properties" xmlns:xsi="http://www.w3.org/2001/XMLSchema-instance" xmlns:pc="http://schemas.microsoft.com/office/infopath/2007/PartnerControls">
-  <documentManagement/>
-</p:properties>
-</file>
-
-<file path=customXml/item2.xml><?xml version="1.0" encoding="utf-8"?>
 <ct:contentTypeSchema xmlns:ct="http://schemas.microsoft.com/office/2006/metadata/contentType" xmlns:ma="http://schemas.microsoft.com/office/2006/metadata/properties/metaAttributes" ct:_="" ma:_="" ma:contentTypeName="Document" ma:contentTypeID="0x0101000B38552FA7D4254E8845977232CFE53B" ma:contentTypeVersion="7" ma:contentTypeDescription="Crée un document." ma:contentTypeScope="" ma:versionID="03e14c2536b56bc7dd47f79481c7176c">
   <xsd:schema xmlns:xsd="http://www.w3.org/2001/XMLSchema" xmlns:xs="http://www.w3.org/2001/XMLSchema" xmlns:p="http://schemas.microsoft.com/office/2006/metadata/properties" xmlns:ns2="0119da2b-60ce-4773-88fa-ebab2cde1f55" xmlns:ns3="c00db93e-a012-41a1-8dae-1f2fb8b40d56" targetNamespace="http://schemas.microsoft.com/office/2006/metadata/properties" ma:root="true" ma:fieldsID="5b7050275a68257b53998f6363dd12a8" ns2:_="" ns3:_="">
     <xsd:import namespace="0119da2b-60ce-4773-88fa-ebab2cde1f55"/>
@@ -14392,11 +14272,13 @@
 </ct:contentTypeSchema>
 </file>
 
-<file path=customXml/item3.xml><?xml version="1.0" encoding="utf-8"?>
-<b:Sources xmlns:b="http://schemas.openxmlformats.org/officeDocument/2006/bibliography" xmlns="http://schemas.openxmlformats.org/officeDocument/2006/bibliography" SelectedStyle="\APASixthEditionOfficeOnline.xsl" StyleName="APA" Version="6"/>
+<file path=customXml/item2.xml><?xml version="1.0" encoding="utf-8"?>
+<p:properties xmlns:p="http://schemas.microsoft.com/office/2006/metadata/properties" xmlns:xsi="http://www.w3.org/2001/XMLSchema-instance" xmlns:pc="http://schemas.microsoft.com/office/infopath/2007/PartnerControls">
+  <documentManagement/>
+</p:properties>
 </file>
 
-<file path=customXml/item4.xml><?xml version="1.0" encoding="utf-8"?>
+<file path=customXml/item3.xml><?xml version="1.0" encoding="utf-8"?>
 <?mso-contentType ?>
 <FormTemplates xmlns="http://schemas.microsoft.com/sharepoint/v3/contenttype/forms">
   <Display>DocumentLibraryForm</Display>
@@ -14405,16 +14287,11 @@
 </FormTemplates>
 </file>
 
-<file path=customXml/itemProps1.xml><?xml version="1.0" encoding="utf-8"?>
-<ds:datastoreItem xmlns:ds="http://schemas.openxmlformats.org/officeDocument/2006/customXml" ds:itemID="{B1DFFEE4-49B1-4AF1-9FFD-BDCB1D4C88F0}">
-  <ds:schemaRefs>
-    <ds:schemaRef ds:uri="http://schemas.microsoft.com/office/2006/metadata/properties"/>
-    <ds:schemaRef ds:uri="http://schemas.microsoft.com/office/infopath/2007/PartnerControls"/>
-  </ds:schemaRefs>
-</ds:datastoreItem>
+<file path=customXml/item4.xml><?xml version="1.0" encoding="utf-8"?>
+<b:Sources xmlns:b="http://schemas.openxmlformats.org/officeDocument/2006/bibliography" xmlns="http://schemas.openxmlformats.org/officeDocument/2006/bibliography" SelectedStyle="\APASixthEditionOfficeOnline.xsl" StyleName="APA" Version="6"/>
 </file>
 
-<file path=customXml/itemProps2.xml><?xml version="1.0" encoding="utf-8"?>
+<file path=customXml/itemProps1.xml><?xml version="1.0" encoding="utf-8"?>
 <ds:datastoreItem xmlns:ds="http://schemas.openxmlformats.org/officeDocument/2006/customXml" ds:itemID="{9A5843EC-4BEF-4632-A809-5688751DC2D1}">
   <ds:schemaRefs>
     <ds:schemaRef ds:uri="http://schemas.microsoft.com/office/2006/metadata/contentType"/>
@@ -14433,18 +14310,35 @@
 </ds:datastoreItem>
 </file>
 
+<file path=customXml/itemProps2.xml><?xml version="1.0" encoding="utf-8"?>
+<ds:datastoreItem xmlns:ds="http://schemas.openxmlformats.org/officeDocument/2006/customXml" ds:itemID="{B1DFFEE4-49B1-4AF1-9FFD-BDCB1D4C88F0}">
+  <ds:schemaRefs>
+    <ds:schemaRef ds:uri="http://schemas.microsoft.com/office/2006/metadata/properties"/>
+    <ds:schemaRef ds:uri="http://schemas.microsoft.com/office/2006/documentManagement/types"/>
+    <ds:schemaRef ds:uri="http://purl.org/dc/elements/1.1/"/>
+    <ds:schemaRef ds:uri="http://schemas.openxmlformats.org/package/2006/metadata/core-properties"/>
+    <ds:schemaRef ds:uri="c00db93e-a012-41a1-8dae-1f2fb8b40d56"/>
+    <ds:schemaRef ds:uri="http://purl.org/dc/dcmitype/"/>
+    <ds:schemaRef ds:uri="http://schemas.microsoft.com/office/infopath/2007/PartnerControls"/>
+    <ds:schemaRef ds:uri="0119da2b-60ce-4773-88fa-ebab2cde1f55"/>
+    <ds:schemaRef ds:uri="http://www.w3.org/XML/1998/namespace"/>
+    <ds:schemaRef ds:uri="http://purl.org/dc/terms/"/>
+  </ds:schemaRefs>
+</ds:datastoreItem>
+</file>
+
 <file path=customXml/itemProps3.xml><?xml version="1.0" encoding="utf-8"?>
+<ds:datastoreItem xmlns:ds="http://schemas.openxmlformats.org/officeDocument/2006/customXml" ds:itemID="{C3C0D82A-5D77-4930-8043-FB93232D4EC3}">
+  <ds:schemaRefs>
+    <ds:schemaRef ds:uri="http://schemas.microsoft.com/sharepoint/v3/contenttype/forms"/>
+  </ds:schemaRefs>
+</ds:datastoreItem>
+</file>
+
+<file path=customXml/itemProps4.xml><?xml version="1.0" encoding="utf-8"?>
 <ds:datastoreItem xmlns:ds="http://schemas.openxmlformats.org/officeDocument/2006/customXml" ds:itemID="{A1E704AE-0733-47AC-80F6-0C18C34450DE}">
   <ds:schemaRefs>
     <ds:schemaRef ds:uri="http://schemas.openxmlformats.org/officeDocument/2006/bibliography"/>
   </ds:schemaRefs>
 </ds:datastoreItem>
-</file>
-
-<file path=customXml/itemProps4.xml><?xml version="1.0" encoding="utf-8"?>
-<ds:datastoreItem xmlns:ds="http://schemas.openxmlformats.org/officeDocument/2006/customXml" ds:itemID="{C3C0D82A-5D77-4930-8043-FB93232D4EC3}">
-  <ds:schemaRefs>
-    <ds:schemaRef ds:uri="http://schemas.microsoft.com/sharepoint/v3/contenttype/forms"/>
-  </ds:schemaRefs>
-</ds:datastoreItem>
 </file>
</xml_diff>

<commit_message>
Revert "Revert "Rapport de projet""
This reverts commit 7f6e9cc84a75622e98adc42e0c227de81ce691dd.
</commit_message>
<xml_diff>
--- a/Documentations/Rapport de projet - Fishermen - KGN.docx
+++ b/Documentations/Rapport de projet - Fishermen - KGN.docx
@@ -1,6 +1,6 @@
 
 <file path=word/document.xml><?xml version="1.0" encoding="utf-8"?>
-<w:document xmlns:wpc="http://schemas.microsoft.com/office/word/2010/wordprocessingCanvas" xmlns:cx="http://schemas.microsoft.com/office/drawing/2014/chartex" xmlns:cx1="http://schemas.microsoft.com/office/drawing/2015/9/8/chartex" xmlns:mc="http://schemas.openxmlformats.org/markup-compatibility/2006" xmlns:o="urn:schemas-microsoft-com:office:office" xmlns:r="http://schemas.openxmlformats.org/officeDocument/2006/relationships" xmlns:m="http://schemas.openxmlformats.org/officeDocument/2006/math" xmlns:v="urn:schemas-microsoft-com:vml" xmlns:wp14="http://schemas.microsoft.com/office/word/2010/wordprocessingDrawing" xmlns:wp="http://schemas.openxmlformats.org/drawingml/2006/wordprocessingDrawing" xmlns:w10="urn:schemas-microsoft-com:office:word" xmlns:w="http://schemas.openxmlformats.org/wordprocessingml/2006/main" xmlns:w14="http://schemas.microsoft.com/office/word/2010/wordml" xmlns:w15="http://schemas.microsoft.com/office/word/2012/wordml" xmlns:w16se="http://schemas.microsoft.com/office/word/2015/wordml/symex" xmlns:wpg="http://schemas.microsoft.com/office/word/2010/wordprocessingGroup" xmlns:wpi="http://schemas.microsoft.com/office/word/2010/wordprocessingInk" xmlns:wne="http://schemas.microsoft.com/office/word/2006/wordml" xmlns:wps="http://schemas.microsoft.com/office/word/2010/wordprocessingShape" mc:Ignorable="w14 w15 w16se wp14">
+<w:document xmlns:wpc="http://schemas.microsoft.com/office/word/2010/wordprocessingCanvas" xmlns:cx="http://schemas.microsoft.com/office/drawing/2014/chartex" xmlns:cx1="http://schemas.microsoft.com/office/drawing/2015/9/8/chartex" xmlns:cx2="http://schemas.microsoft.com/office/drawing/2015/10/21/chartex" xmlns:cx3="http://schemas.microsoft.com/office/drawing/2016/5/9/chartex" xmlns:cx4="http://schemas.microsoft.com/office/drawing/2016/5/10/chartex" xmlns:cx5="http://schemas.microsoft.com/office/drawing/2016/5/11/chartex" xmlns:cx6="http://schemas.microsoft.com/office/drawing/2016/5/12/chartex" xmlns:cx7="http://schemas.microsoft.com/office/drawing/2016/5/13/chartex" xmlns:cx8="http://schemas.microsoft.com/office/drawing/2016/5/14/chartex" xmlns:mc="http://schemas.openxmlformats.org/markup-compatibility/2006" xmlns:aink="http://schemas.microsoft.com/office/drawing/2016/ink" xmlns:am3d="http://schemas.microsoft.com/office/drawing/2017/model3d" xmlns:o="urn:schemas-microsoft-com:office:office" xmlns:oel="http://schemas.microsoft.com/office/2019/extlst" xmlns:r="http://schemas.openxmlformats.org/officeDocument/2006/relationships" xmlns:m="http://schemas.openxmlformats.org/officeDocument/2006/math" xmlns:v="urn:schemas-microsoft-com:vml" xmlns:wp14="http://schemas.microsoft.com/office/word/2010/wordprocessingDrawing" xmlns:wp="http://schemas.openxmlformats.org/drawingml/2006/wordprocessingDrawing" xmlns:w10="urn:schemas-microsoft-com:office:word" xmlns:w="http://schemas.openxmlformats.org/wordprocessingml/2006/main" xmlns:w14="http://schemas.microsoft.com/office/word/2010/wordml" xmlns:w15="http://schemas.microsoft.com/office/word/2012/wordml" xmlns:w16cex="http://schemas.microsoft.com/office/word/2018/wordml/cex" xmlns:w16cid="http://schemas.microsoft.com/office/word/2016/wordml/cid" xmlns:w16="http://schemas.microsoft.com/office/word/2018/wordml" xmlns:w16sdtdh="http://schemas.microsoft.com/office/word/2020/wordml/sdtdatahash" xmlns:w16se="http://schemas.microsoft.com/office/word/2015/wordml/symex" xmlns:wpg="http://schemas.microsoft.com/office/word/2010/wordprocessingGroup" xmlns:wpi="http://schemas.microsoft.com/office/word/2010/wordprocessingInk" xmlns:wne="http://schemas.microsoft.com/office/word/2006/wordml" xmlns:wps="http://schemas.microsoft.com/office/word/2010/wordprocessingShape" mc:Ignorable="w14 w15 w16se w16cid w16 w16cex w16sdtdh wp14">
   <w:body>
     <w:p>
       <w:pPr>
@@ -11,6 +11,11 @@
         </w:rPr>
       </w:pPr>
     </w:p>
+    <w:p/>
+    <w:p/>
+    <w:p/>
+    <w:p/>
+    <w:p/>
     <w:p>
       <w:pPr>
         <w:pStyle w:val="TM1"/>
@@ -62,33 +67,34 @@
           <w:sz w:val="40"/>
           <w:szCs w:val="40"/>
         </w:rPr>
-        <w:t>|</w:t>
+        <w:t>4</w:t>
       </w:r>
       <w:r>
         <w:rPr>
           <w:rFonts w:cs="Segoe UI"/>
           <w:sz w:val="40"/>
           <w:szCs w:val="40"/>
-        </w:rPr>
-        <w:t xml:space="preserve"> Kevin </w:t>
-      </w:r>
-      <w:proofErr w:type="spellStart"/>
+          <w:vertAlign w:val="superscript"/>
+        </w:rPr>
+        <w:t>è</w:t>
+      </w:r>
       <w:r>
         <w:rPr>
           <w:rFonts w:cs="Segoe UI"/>
           <w:sz w:val="40"/>
           <w:szCs w:val="40"/>
-        </w:rPr>
-        <w:t>Gacon</w:t>
-      </w:r>
-      <w:proofErr w:type="spellEnd"/>
+          <w:vertAlign w:val="superscript"/>
+        </w:rPr>
+        <w:t>m</w:t>
+      </w:r>
       <w:r>
         <w:rPr>
           <w:rFonts w:cs="Segoe UI"/>
           <w:sz w:val="40"/>
           <w:szCs w:val="40"/>
-        </w:rPr>
-        <w:t xml:space="preserve"> </w:t>
+          <w:vertAlign w:val="superscript"/>
+        </w:rPr>
+        <w:t>e</w:t>
       </w:r>
       <w:r>
         <w:rPr>
@@ -96,7 +102,7 @@
           <w:sz w:val="40"/>
           <w:szCs w:val="40"/>
         </w:rPr>
-        <w:t>|</w:t>
+        <w:t xml:space="preserve"> année</w:t>
       </w:r>
       <w:r>
         <w:rPr>
@@ -104,6 +110,30 @@
           <w:sz w:val="40"/>
           <w:szCs w:val="40"/>
         </w:rPr>
+        <w:t>|</w:t>
+      </w:r>
+      <w:r>
+        <w:rPr>
+          <w:rFonts w:cs="Segoe UI"/>
+          <w:sz w:val="40"/>
+          <w:szCs w:val="40"/>
+        </w:rPr>
+        <w:t xml:space="preserve"> Kevin Gacon </w:t>
+      </w:r>
+      <w:r>
+        <w:rPr>
+          <w:rFonts w:cs="Segoe UI"/>
+          <w:sz w:val="40"/>
+          <w:szCs w:val="40"/>
+        </w:rPr>
+        <w:t>|</w:t>
+      </w:r>
+      <w:r>
+        <w:rPr>
+          <w:rFonts w:cs="Segoe UI"/>
+          <w:sz w:val="40"/>
+          <w:szCs w:val="40"/>
+        </w:rPr>
         <w:t xml:space="preserve"> SI-C4b</w:t>
       </w:r>
     </w:p>
@@ -136,7 +166,7 @@
           <w:lang w:eastAsia="fr-CH"/>
         </w:rPr>
         <w:drawing>
-          <wp:anchor distT="0" distB="0" distL="114300" distR="114300" simplePos="0" relativeHeight="251675648" behindDoc="0" locked="0" layoutInCell="1" allowOverlap="1" wp14:anchorId="020680C7" wp14:editId="54C68DF3">
+          <wp:anchor distT="0" distB="0" distL="114300" distR="114300" simplePos="0" relativeHeight="251675648" behindDoc="0" locked="0" layoutInCell="1" allowOverlap="1" wp14:anchorId="020680C7" wp14:editId="414EA8DA">
             <wp:simplePos x="0" y="0"/>
             <wp:positionH relativeFrom="page">
               <wp:align>left</wp:align>
@@ -263,6 +293,76 @@
           <w:rFonts w:cs="Segoe UI"/>
         </w:rPr>
       </w:pPr>
+      <w:r>
+        <w:rPr>
+          <w:rFonts w:cs="Segoe UI"/>
+          <w:noProof/>
+          <w:sz w:val="40"/>
+          <w:szCs w:val="40"/>
+        </w:rPr>
+        <w:drawing>
+          <wp:anchor distT="0" distB="0" distL="114300" distR="114300" simplePos="0" relativeHeight="251677696" behindDoc="0" locked="0" layoutInCell="1" allowOverlap="1" wp14:anchorId="23398AA6" wp14:editId="711E8B71">
+            <wp:simplePos x="0" y="0"/>
+            <wp:positionH relativeFrom="column">
+              <wp:posOffset>-401320</wp:posOffset>
+            </wp:positionH>
+            <wp:positionV relativeFrom="paragraph">
+              <wp:posOffset>294005</wp:posOffset>
+            </wp:positionV>
+            <wp:extent cx="1365250" cy="685800"/>
+            <wp:effectExtent l="0" t="0" r="6350" b="0"/>
+            <wp:wrapNone/>
+            <wp:docPr id="14" name="Image 14"/>
+            <wp:cNvGraphicFramePr>
+              <a:graphicFrameLocks xmlns:a="http://schemas.openxmlformats.org/drawingml/2006/main" noChangeAspect="1"/>
+            </wp:cNvGraphicFramePr>
+            <a:graphic xmlns:a="http://schemas.openxmlformats.org/drawingml/2006/main">
+              <a:graphicData uri="http://schemas.openxmlformats.org/drawingml/2006/picture">
+                <pic:pic xmlns:pic="http://schemas.openxmlformats.org/drawingml/2006/picture">
+                  <pic:nvPicPr>
+                    <pic:cNvPr id="0" name="Picture 5"/>
+                    <pic:cNvPicPr>
+                      <a:picLocks noChangeAspect="1" noChangeArrowheads="1"/>
+                    </pic:cNvPicPr>
+                  </pic:nvPicPr>
+                  <pic:blipFill>
+                    <a:blip r:embed="rId13">
+                      <a:extLst>
+                        <a:ext uri="{28A0092B-C50C-407E-A947-70E740481C1C}">
+                          <a14:useLocalDpi xmlns:a14="http://schemas.microsoft.com/office/drawing/2010/main" val="0"/>
+                        </a:ext>
+                      </a:extLst>
+                    </a:blip>
+                    <a:srcRect/>
+                    <a:stretch>
+                      <a:fillRect/>
+                    </a:stretch>
+                  </pic:blipFill>
+                  <pic:spPr bwMode="auto">
+                    <a:xfrm>
+                      <a:off x="0" y="0"/>
+                      <a:ext cx="1365250" cy="685800"/>
+                    </a:xfrm>
+                    <a:prstGeom prst="rect">
+                      <a:avLst/>
+                    </a:prstGeom>
+                    <a:noFill/>
+                    <a:ln>
+                      <a:noFill/>
+                    </a:ln>
+                  </pic:spPr>
+                </pic:pic>
+              </a:graphicData>
+            </a:graphic>
+            <wp14:sizeRelH relativeFrom="margin">
+              <wp14:pctWidth>0</wp14:pctWidth>
+            </wp14:sizeRelH>
+            <wp14:sizeRelV relativeFrom="margin">
+              <wp14:pctHeight>0</wp14:pctHeight>
+            </wp14:sizeRelV>
+          </wp:anchor>
+        </w:drawing>
+      </w:r>
     </w:p>
     <w:p>
       <w:pPr>
@@ -324,7 +424,6 @@
         <w:rPr>
           <w:rFonts w:cs="Segoe UI"/>
         </w:rPr>
-        <w:lastRenderedPageBreak/>
         <w:fldChar w:fldCharType="begin"/>
       </w:r>
       <w:r>
@@ -1367,6 +1466,7 @@
         <w:rPr>
           <w:rFonts w:ascii="Segoe UI" w:hAnsi="Segoe UI" w:cs="Segoe UI"/>
         </w:rPr>
+        <w:lastRenderedPageBreak/>
         <w:t xml:space="preserve">Chaque </w:t>
       </w:r>
       <w:r>
@@ -1468,7 +1568,6 @@
         <w:rPr>
           <w:rFonts w:ascii="Segoe UI" w:hAnsi="Segoe UI" w:cs="Segoe UI"/>
         </w:rPr>
-        <w:lastRenderedPageBreak/>
         <w:t>Système d’économie</w:t>
       </w:r>
     </w:p>
@@ -2080,7 +2179,7 @@
                     </pic:cNvPicPr>
                   </pic:nvPicPr>
                   <pic:blipFill rotWithShape="1">
-                    <a:blip r:embed="rId13" cstate="print">
+                    <a:blip r:embed="rId14" cstate="print">
                       <a:extLst>
                         <a:ext uri="{28A0092B-C50C-407E-A947-70E740481C1C}">
                           <a14:useLocalDpi xmlns:a14="http://schemas.microsoft.com/office/drawing/2010/main" val="0"/>
@@ -2526,7 +2625,6 @@
     </w:p>
     <w:p>
       <w:r>
-        <w:lastRenderedPageBreak/>
         <w:t xml:space="preserve">Quand le joueur arrive sur le jeu </w:t>
       </w:r>
       <w:r>
@@ -2576,7 +2674,7 @@
                     </pic:cNvPicPr>
                   </pic:nvPicPr>
                   <pic:blipFill>
-                    <a:blip r:embed="rId14">
+                    <a:blip r:embed="rId15">
                       <a:extLst>
                         <a:ext uri="{28A0092B-C50C-407E-A947-70E740481C1C}">
                           <a14:useLocalDpi xmlns:a14="http://schemas.microsoft.com/office/drawing/2010/main" val="0"/>
@@ -2734,10 +2832,9 @@
           <w:szCs w:val="24"/>
           <w:lang w:eastAsia="fr-FR"/>
         </w:rPr>
-        <w:lastRenderedPageBreak/>
         <w:pict w14:anchorId="522FE15E">
           <v:shape id="_x0000_i1026" type="#_x0000_t75" style="width:454.6pt;height:530.35pt">
-            <v:imagedata r:id="rId15" o:title="diagramme de fluc2" cropbottom="2013f"/>
+            <v:imagedata r:id="rId16" o:title="diagramme de fluc2" cropbottom="2013f"/>
           </v:shape>
         </w:pict>
       </w:r>
@@ -2852,10 +2949,9 @@
         <w:rPr>
           <w:rFonts w:ascii="Segoe UI" w:hAnsi="Segoe UI" w:cs="Segoe UI"/>
         </w:rPr>
-        <w:lastRenderedPageBreak/>
         <w:pict w14:anchorId="69284308">
           <v:shape id="_x0000_i1027" type="#_x0000_t75" style="width:434pt;height:563.15pt">
-            <v:imagedata r:id="rId16" o:title="99999" cropbottom="2443f"/>
+            <v:imagedata r:id="rId17" o:title="99999" cropbottom="2443f"/>
           </v:shape>
         </w:pict>
       </w:r>
@@ -2941,7 +3037,6 @@
         <w:rPr>
           <w:szCs w:val="22"/>
         </w:rPr>
-        <w:lastRenderedPageBreak/>
         <w:t xml:space="preserve">Pour me permettre de visualiser l’apparence du jeu. </w:t>
       </w:r>
       <w:r>
@@ -3204,7 +3299,7 @@
                     </pic:cNvPicPr>
                   </pic:nvPicPr>
                   <pic:blipFill rotWithShape="1">
-                    <a:blip r:embed="rId17">
+                    <a:blip r:embed="rId18">
                       <a:extLst>
                         <a:ext uri="{28A0092B-C50C-407E-A947-70E740481C1C}">
                           <a14:useLocalDpi xmlns:a14="http://schemas.microsoft.com/office/drawing/2010/main" val="0"/>
@@ -3320,7 +3415,7 @@
                     </pic:cNvPicPr>
                   </pic:nvPicPr>
                   <pic:blipFill rotWithShape="1">
-                    <a:blip r:embed="rId18">
+                    <a:blip r:embed="rId19">
                       <a:extLst>
                         <a:ext uri="{28A0092B-C50C-407E-A947-70E740481C1C}">
                           <a14:useLocalDpi xmlns:a14="http://schemas.microsoft.com/office/drawing/2010/main" val="0"/>
@@ -3779,7 +3874,7 @@
                     </pic:cNvPicPr>
                   </pic:nvPicPr>
                   <pic:blipFill>
-                    <a:blip r:embed="rId19">
+                    <a:blip r:embed="rId20">
                       <a:extLst>
                         <a:ext uri="{28A0092B-C50C-407E-A947-70E740481C1C}">
                           <a14:useLocalDpi xmlns:a14="http://schemas.microsoft.com/office/drawing/2010/main" val="0"/>
@@ -3892,7 +3987,7 @@
                     </pic:cNvPicPr>
                   </pic:nvPicPr>
                   <pic:blipFill>
-                    <a:blip r:embed="rId20">
+                    <a:blip r:embed="rId21">
                       <a:extLst>
                         <a:ext uri="{28A0092B-C50C-407E-A947-70E740481C1C}">
                           <a14:useLocalDpi xmlns:a14="http://schemas.microsoft.com/office/drawing/2010/main" val="0"/>
@@ -4151,6 +4246,7 @@
           <w:rFonts w:cs="Segoe UI"/>
           <w:iCs/>
         </w:rPr>
+        <w:lastRenderedPageBreak/>
         <w:t>Stratégie de test</w:t>
       </w:r>
       <w:bookmarkEnd w:id="10"/>
@@ -4175,7 +4271,6 @@
     </w:p>
     <w:p>
       <w:r>
-        <w:lastRenderedPageBreak/>
         <w:t xml:space="preserve">Afin de correctement tester une fonctionnalité, un test unitaire est implémenter et sera </w:t>
       </w:r>
       <w:r>
@@ -4185,50 +4280,45 @@
         <w:t>de poissons</w:t>
       </w:r>
       <w:r>
-        <w:t>, avec le module de tests proposer par Visual S</w:t>
-      </w:r>
-      <w:bookmarkStart w:id="14" w:name="_GoBack"/>
+        <w:t>, avec le module de tests proposer par Visual Studio</w:t>
+      </w:r>
+      <w:r>
+        <w:t xml:space="preserve">. </w:t>
+      </w:r>
+      <w:r>
+        <w:t>Car c’est la partie qui a le plus de vérifications. Le poisson doit avoir des caractérisés suffisante pour être vendu.</w:t>
+      </w:r>
+    </w:p>
+    <w:p>
+      <w:pPr>
+        <w:rPr>
+          <w:rFonts w:cs="Segoe UI"/>
+        </w:rPr>
+      </w:pPr>
+    </w:p>
+    <w:p>
+      <w:pPr>
+        <w:pStyle w:val="Titre3"/>
+      </w:pPr>
+      <w:bookmarkStart w:id="14" w:name="_Toc104297173"/>
+      <w:r>
+        <w:t>Tests d’acceptations</w:t>
+      </w:r>
       <w:bookmarkEnd w:id="14"/>
-      <w:r>
-        <w:t>tudio</w:t>
-      </w:r>
+    </w:p>
+    <w:p>
+      <w:r>
+        <w:t xml:space="preserve">Plusieurs tests d’acceptations sont inscrits sur </w:t>
+      </w:r>
+      <w:proofErr w:type="spellStart"/>
+      <w:r>
+        <w:t>IceScrum</w:t>
+      </w:r>
+      <w:proofErr w:type="spellEnd"/>
       <w:r>
         <w:t xml:space="preserve">. </w:t>
       </w:r>
       <w:r>
-        <w:t>Car c’est la partie qui a le plus de vérifications. Le poisson doit avoir des caractérisés suffisante pour être vendu.</w:t>
-      </w:r>
-    </w:p>
-    <w:p>
-      <w:pPr>
-        <w:rPr>
-          <w:rFonts w:cs="Segoe UI"/>
-        </w:rPr>
-      </w:pPr>
-    </w:p>
-    <w:p>
-      <w:pPr>
-        <w:pStyle w:val="Titre3"/>
-      </w:pPr>
-      <w:bookmarkStart w:id="15" w:name="_Toc104297173"/>
-      <w:r>
-        <w:t>Tests d’acceptations</w:t>
-      </w:r>
-      <w:bookmarkEnd w:id="15"/>
-    </w:p>
-    <w:p>
-      <w:r>
-        <w:t xml:space="preserve">Plusieurs tests d’acceptations sont inscrits sur </w:t>
-      </w:r>
-      <w:proofErr w:type="spellStart"/>
-      <w:r>
-        <w:t>IceScrum</w:t>
-      </w:r>
-      <w:proofErr w:type="spellEnd"/>
-      <w:r>
-        <w:t xml:space="preserve">. </w:t>
-      </w:r>
-      <w:r>
         <w:t>Je demanderais</w:t>
       </w:r>
       <w:r>
@@ -4270,7 +4360,7 @@
           <w:iCs/>
         </w:rPr>
       </w:pPr>
-      <w:hyperlink r:id="rId21" w:anchor="/planning/200015/sprint/200016/story/506811/tasks" w:history="1">
+      <w:hyperlink r:id="rId22" w:anchor="/planning/200015/sprint/200016/story/506811/tasks" w:history="1">
         <w:r>
           <w:rPr>
             <w:rStyle w:val="Lienhypertexte"/>
@@ -4687,18 +4777,18 @@
           <w:iCs/>
         </w:rPr>
       </w:pPr>
-      <w:bookmarkStart w:id="16" w:name="_Toc25553310"/>
-      <w:bookmarkStart w:id="17" w:name="_Toc71691015"/>
-      <w:bookmarkStart w:id="18" w:name="_Toc104297174"/>
+      <w:bookmarkStart w:id="15" w:name="_Toc25553310"/>
+      <w:bookmarkStart w:id="16" w:name="_Toc71691015"/>
+      <w:bookmarkStart w:id="17" w:name="_Toc104297174"/>
       <w:r>
         <w:rPr>
           <w:rFonts w:cs="Segoe UI"/>
         </w:rPr>
         <w:t>Risques techniques</w:t>
       </w:r>
+      <w:bookmarkEnd w:id="15"/>
       <w:bookmarkEnd w:id="16"/>
       <w:bookmarkEnd w:id="17"/>
-      <w:bookmarkEnd w:id="18"/>
     </w:p>
     <w:p>
       <w:pPr>
@@ -4848,7 +4938,7 @@
           <w:iCs/>
         </w:rPr>
       </w:pPr>
-      <w:bookmarkStart w:id="19" w:name="_Toc104297175"/>
+      <w:bookmarkStart w:id="18" w:name="_Toc104297175"/>
       <w:r>
         <w:rPr>
           <w:rFonts w:cs="Segoe UI"/>
@@ -4864,7 +4954,7 @@
         </w:rPr>
         <w:t xml:space="preserve"> finale</w:t>
       </w:r>
-      <w:bookmarkEnd w:id="19"/>
+      <w:bookmarkEnd w:id="18"/>
     </w:p>
     <w:p>
       <w:pPr>
@@ -4878,7 +4968,7 @@
         </w:rPr>
         <w:pict w14:anchorId="48674DB3">
           <v:shape id="_x0000_i1028" type="#_x0000_t75" style="width:457.2pt;height:247.9pt">
-            <v:imagedata r:id="rId22" o:title="plan"/>
+            <v:imagedata r:id="rId23" o:title="plan"/>
           </v:shape>
         </w:pict>
       </w:r>
@@ -5124,9 +5214,9 @@
           <w:iCs/>
         </w:rPr>
       </w:pPr>
-      <w:bookmarkStart w:id="20" w:name="_Toc25553314"/>
-      <w:bookmarkStart w:id="21" w:name="_Toc71691019"/>
-      <w:bookmarkStart w:id="22" w:name="_Toc104297176"/>
+      <w:bookmarkStart w:id="19" w:name="_Toc25553314"/>
+      <w:bookmarkStart w:id="20" w:name="_Toc71691019"/>
+      <w:bookmarkStart w:id="21" w:name="_Toc104297176"/>
       <w:r>
         <w:rPr>
           <w:rFonts w:cs="Segoe UI"/>
@@ -5134,9 +5224,9 @@
         </w:rPr>
         <w:t>Dossier de conception</w:t>
       </w:r>
+      <w:bookmarkEnd w:id="19"/>
       <w:bookmarkEnd w:id="20"/>
       <w:bookmarkEnd w:id="21"/>
-      <w:bookmarkEnd w:id="22"/>
     </w:p>
     <w:p>
       <w:pPr>
@@ -5459,19 +5549,8 @@
           <w:color w:val="AEAAAA" w:themeColor="background2" w:themeShade="BF"/>
           <w:sz w:val="24"/>
         </w:rPr>
-        <w:t xml:space="preserve"> et scripts: organigramme, architecture du programme, découpage modulaire, entrées-sorties des modules, </w:t>
-      </w:r>
-      <w:proofErr w:type="spellStart"/>
-      <w:r>
-        <w:rPr>
-          <w:rFonts w:ascii="Segoe UI" w:hAnsi="Segoe UI" w:cs="Segoe UI"/>
-          <w:i/>
-          <w:color w:val="AEAAAA" w:themeColor="background2" w:themeShade="BF"/>
-          <w:sz w:val="24"/>
-        </w:rPr>
-        <w:t>pseudo-code</w:t>
-      </w:r>
-      <w:proofErr w:type="spellEnd"/>
+        <w:t xml:space="preserve"> et scripts: organigramme, architecture du programme, découpage modulaire, entrées-sorties des modules, pseudo-code</w:t>
+      </w:r>
       <w:r>
         <w:rPr>
           <w:rFonts w:ascii="Segoe UI" w:hAnsi="Segoe UI" w:cs="Segoe UI"/>
@@ -5593,48 +5672,48 @@
           <w:rFonts w:cs="Segoe UI"/>
         </w:rPr>
       </w:pPr>
-      <w:bookmarkStart w:id="23" w:name="_Toc71703259"/>
-      <w:bookmarkStart w:id="24" w:name="_Toc104297177"/>
+      <w:bookmarkStart w:id="22" w:name="_Toc71703259"/>
+      <w:bookmarkStart w:id="23" w:name="_Toc104297177"/>
       <w:r>
         <w:rPr>
           <w:rFonts w:cs="Segoe UI"/>
         </w:rPr>
         <w:t>R</w:t>
       </w:r>
+      <w:bookmarkEnd w:id="22"/>
+      <w:r>
+        <w:rPr>
+          <w:rFonts w:cs="Segoe UI"/>
+        </w:rPr>
+        <w:t>éalisation</w:t>
+      </w:r>
       <w:bookmarkEnd w:id="23"/>
-      <w:r>
-        <w:rPr>
-          <w:rFonts w:cs="Segoe UI"/>
-        </w:rPr>
-        <w:t>éalisation</w:t>
-      </w:r>
+    </w:p>
+    <w:p>
+      <w:pPr>
+        <w:pStyle w:val="Titre2"/>
+        <w:rPr>
+          <w:rFonts w:cs="Segoe UI"/>
+          <w:i/>
+          <w:iCs/>
+        </w:rPr>
+      </w:pPr>
+      <w:bookmarkStart w:id="24" w:name="_Toc25553317"/>
+      <w:bookmarkStart w:id="25" w:name="_Toc71691022"/>
+      <w:bookmarkStart w:id="26" w:name="_Toc104297178"/>
+      <w:r>
+        <w:rPr>
+          <w:rFonts w:cs="Segoe UI"/>
+          <w:iCs/>
+        </w:rPr>
+        <w:t>Dossier de réalisation</w:t>
+      </w:r>
+      <w:bookmarkStart w:id="27" w:name="_Toc25553318"/>
       <w:bookmarkEnd w:id="24"/>
-    </w:p>
-    <w:p>
-      <w:pPr>
-        <w:pStyle w:val="Titre2"/>
-        <w:rPr>
-          <w:rFonts w:cs="Segoe UI"/>
-          <w:i/>
-          <w:iCs/>
-        </w:rPr>
-      </w:pPr>
-      <w:bookmarkStart w:id="25" w:name="_Toc25553317"/>
-      <w:bookmarkStart w:id="26" w:name="_Toc71691022"/>
-      <w:bookmarkStart w:id="27" w:name="_Toc104297178"/>
-      <w:r>
-        <w:rPr>
-          <w:rFonts w:cs="Segoe UI"/>
-          <w:iCs/>
-        </w:rPr>
-        <w:t>Dossier de réalisation</w:t>
-      </w:r>
-      <w:bookmarkStart w:id="28" w:name="_Toc25553318"/>
       <w:bookmarkEnd w:id="25"/>
       <w:bookmarkEnd w:id="26"/>
-      <w:bookmarkEnd w:id="27"/>
-    </w:p>
-    <w:bookmarkEnd w:id="28"/>
+    </w:p>
+    <w:bookmarkEnd w:id="27"/>
     <w:p>
       <w:pPr>
         <w:pStyle w:val="Titre3"/>
@@ -5645,318 +5724,556 @@
       <w:pPr>
         <w:pStyle w:val="Titre3"/>
       </w:pPr>
-      <w:bookmarkStart w:id="29" w:name="_Toc104297179"/>
+      <w:bookmarkStart w:id="28" w:name="_Toc104297179"/>
       <w:r>
         <w:t>Scripts</w:t>
       </w:r>
+      <w:bookmarkEnd w:id="28"/>
+      <w:r>
+        <w:t xml:space="preserve"> </w:t>
+      </w:r>
+    </w:p>
+    <w:p>
+      <w:pPr>
+        <w:pStyle w:val="Titre4"/>
+      </w:pPr>
+      <w:proofErr w:type="spellStart"/>
+      <w:r>
+        <w:t>DontDestroyOnLoad</w:t>
+      </w:r>
+      <w:proofErr w:type="spellEnd"/>
+    </w:p>
+    <w:p>
+      <w:r>
+        <w:t>Ce script sert à garder les objets des poissons entre chaque scène. Ces objets gardent les données des poissons (tailles, âges, prix...)</w:t>
+      </w:r>
+      <w:r>
+        <w:t>.</w:t>
+      </w:r>
+    </w:p>
+    <w:p/>
+    <w:p>
+      <w:pPr>
+        <w:pStyle w:val="Titre4"/>
+      </w:pPr>
+      <w:proofErr w:type="spellStart"/>
+      <w:r>
+        <w:t>DayTimeSystem</w:t>
+      </w:r>
+      <w:proofErr w:type="spellEnd"/>
+    </w:p>
+    <w:p>
+      <w:r>
+        <w:t>Ce script sert à afficher le temps et à définir le moment où le poisson a été pêché.</w:t>
+      </w:r>
+    </w:p>
+    <w:p/>
+    <w:p>
+      <w:pPr>
+        <w:pStyle w:val="Titre4"/>
+      </w:pPr>
+      <w:proofErr w:type="spellStart"/>
+      <w:r>
+        <w:t>EconomySystem</w:t>
+      </w:r>
+      <w:proofErr w:type="spellEnd"/>
+    </w:p>
+    <w:p>
+      <w:r>
+        <w:t>Ce script sert</w:t>
+      </w:r>
+      <w:r>
+        <w:t xml:space="preserve"> à garder en mémoire l’argent actuel du joueur. </w:t>
+      </w:r>
+      <w:r>
+        <w:t>Il contient</w:t>
+      </w:r>
+      <w:r>
+        <w:t>, également, les fonctions qui permettent d’ajouter et de retirer de l’argents.</w:t>
+      </w:r>
+    </w:p>
+    <w:p/>
+    <w:p>
+      <w:pPr>
+        <w:pStyle w:val="Titre4"/>
+      </w:pPr>
+      <w:proofErr w:type="spellStart"/>
+      <w:r>
+        <w:t>FIshData</w:t>
+      </w:r>
+      <w:proofErr w:type="spellEnd"/>
+    </w:p>
+    <w:p>
+      <w:r>
+        <w:t xml:space="preserve">Script qui permet de créer des </w:t>
+      </w:r>
+      <w:proofErr w:type="spellStart"/>
+      <w:r>
+        <w:t>ScriptableObjects</w:t>
+      </w:r>
+      <w:proofErr w:type="spellEnd"/>
+      <w:r>
+        <w:t xml:space="preserve"> de poissons directement dans les assets (dossier du jeu). Un </w:t>
+      </w:r>
+      <w:proofErr w:type="spellStart"/>
+      <w:r>
+        <w:t>ScriptableObjects</w:t>
+      </w:r>
+      <w:proofErr w:type="spellEnd"/>
+      <w:r>
+        <w:t xml:space="preserve"> sert à </w:t>
+      </w:r>
+      <w:r>
+        <w:t>enregistrer</w:t>
+      </w:r>
+      <w:r>
+        <w:t xml:space="preserve"> plusieurs données d’un objet </w:t>
+      </w:r>
+      <w:r>
+        <w:t>indépendamment des instances de classe. Il me permet ainsi d’utiliser les mêmes données pour plusieurs objets différents (Une espèce de poissons).</w:t>
+      </w:r>
+    </w:p>
+    <w:p/>
+    <w:p>
+      <w:pPr>
+        <w:pStyle w:val="Titre4"/>
+      </w:pPr>
+      <w:proofErr w:type="spellStart"/>
+      <w:r>
+        <w:t>FishingArea</w:t>
+      </w:r>
+      <w:proofErr w:type="spellEnd"/>
+    </w:p>
+    <w:p>
+      <w:r>
+        <w:t>Ce script sert à la gestion de sélection de zone de pêche. Il permet de savoir si une zone est payante ou non. Si l’argent est suffisant ou non. Et savoir quelle scène de zone de pêche il faut charger.</w:t>
+      </w:r>
+    </w:p>
+    <w:p/>
+    <w:p>
+      <w:pPr>
+        <w:pStyle w:val="Titre4"/>
+      </w:pPr>
+      <w:proofErr w:type="spellStart"/>
+      <w:r>
+        <w:t>FishingGame</w:t>
+      </w:r>
+      <w:proofErr w:type="spellEnd"/>
+    </w:p>
+    <w:p>
+      <w:r>
+        <w:t>Ce Script gère tout la partie mini-jeu de la pêche.</w:t>
+      </w:r>
+      <w:r>
+        <w:t xml:space="preserve"> Il vérifie si le joueur a gagné ou non.</w:t>
+      </w:r>
+      <w:r>
+        <w:t xml:space="preserve"> </w:t>
+      </w:r>
+      <w:r>
+        <w:t>Et il ajoute un poisson lorsque le jeu est gagné.</w:t>
+      </w:r>
+    </w:p>
+    <w:p/>
+    <w:p>
+      <w:pPr>
+        <w:pStyle w:val="Titre4"/>
+      </w:pPr>
+      <w:proofErr w:type="spellStart"/>
+      <w:r>
+        <w:t>GUINaviguation</w:t>
+      </w:r>
+      <w:proofErr w:type="spellEnd"/>
+    </w:p>
+    <w:p>
+      <w:r>
+        <w:t xml:space="preserve">Permet de charger les bonnes scènes lorsque le joueur navigue dans les différents menus. </w:t>
+      </w:r>
+      <w:r>
+        <w:t>Egalement</w:t>
+      </w:r>
+      <w:r>
+        <w:t>, il permet d’ouvrir son inventaire.</w:t>
+      </w:r>
+    </w:p>
+    <w:p/>
+    <w:p>
+      <w:pPr>
+        <w:pStyle w:val="Titre4"/>
+      </w:pPr>
+      <w:proofErr w:type="spellStart"/>
+      <w:r>
+        <w:t>InventoryFishes</w:t>
+      </w:r>
+      <w:proofErr w:type="spellEnd"/>
+    </w:p>
+    <w:p>
+      <w:r>
+        <w:t xml:space="preserve">Script qui contient les fonctions qui permettent d’actualiser l’inventaire. Cette fonction est </w:t>
+      </w:r>
+      <w:r>
+        <w:t>appelée</w:t>
+      </w:r>
+      <w:r>
+        <w:t xml:space="preserve"> à chaque fois que l’inventaire est ouvert dans le script </w:t>
+      </w:r>
+      <w:proofErr w:type="spellStart"/>
+      <w:r>
+        <w:t>GUINaviguation</w:t>
+      </w:r>
+      <w:proofErr w:type="spellEnd"/>
+      <w:r>
+        <w:t>.</w:t>
+      </w:r>
+    </w:p>
+    <w:p/>
+    <w:p>
+      <w:pPr>
+        <w:pStyle w:val="Titre4"/>
+      </w:pPr>
+      <w:proofErr w:type="spellStart"/>
+      <w:r>
+        <w:t>MyFishSpecificData</w:t>
+      </w:r>
+      <w:proofErr w:type="spellEnd"/>
+    </w:p>
+    <w:p>
+      <w:r>
+        <w:t xml:space="preserve">Script qui permet de générer des valeurs que je ne peux pas stocker dans </w:t>
+      </w:r>
+      <w:proofErr w:type="spellStart"/>
+      <w:r>
+        <w:t>FishData</w:t>
+      </w:r>
+      <w:proofErr w:type="spellEnd"/>
+      <w:r>
+        <w:t xml:space="preserve">. Car les données de « tailles » et </w:t>
+      </w:r>
+      <w:r>
+        <w:t>d</w:t>
+      </w:r>
+      <w:proofErr w:type="gramStart"/>
+      <w:r>
+        <w:t>’«</w:t>
+      </w:r>
+      <w:proofErr w:type="gramEnd"/>
+      <w:r>
+        <w:t xml:space="preserve"> âges » doivent être aléatoire. J’ai, donc, stocker des valeurs maximum et minimum dans </w:t>
+      </w:r>
+      <w:proofErr w:type="spellStart"/>
+      <w:r>
+        <w:t>FishData</w:t>
+      </w:r>
+      <w:proofErr w:type="spellEnd"/>
+      <w:r>
+        <w:t xml:space="preserve"> et je génère des valeurs aléatoires entre la valeur maximum et minimum que je stock dans </w:t>
+      </w:r>
+      <w:proofErr w:type="spellStart"/>
+      <w:r>
+        <w:t>MyFishSpecificData</w:t>
+      </w:r>
+      <w:proofErr w:type="spellEnd"/>
+      <w:r>
+        <w:t>.</w:t>
+      </w:r>
+    </w:p>
+    <w:p/>
+    <w:p>
+      <w:pPr>
+        <w:pStyle w:val="Titre4"/>
+      </w:pPr>
+      <w:proofErr w:type="spellStart"/>
+      <w:r>
+        <w:t>SelectFish</w:t>
+      </w:r>
+      <w:proofErr w:type="spellEnd"/>
+    </w:p>
+    <w:p>
+      <w:r>
+        <w:t>Ce script contient la fonction qui permet de sélectionner plusieurs poissons dans la shop. Ça permet de vendre plusieurs poissons en même temps.</w:t>
+      </w:r>
+      <w:r>
+        <w:t xml:space="preserve"> Elle permet, également, de sélectionner des poissons individuellement dans l’inventaire.</w:t>
+      </w:r>
+    </w:p>
+    <w:p/>
+    <w:p>
+      <w:pPr>
+        <w:pStyle w:val="Titre4"/>
+      </w:pPr>
+      <w:proofErr w:type="spellStart"/>
+      <w:r>
+        <w:t>SellFishesSystem</w:t>
+      </w:r>
+      <w:proofErr w:type="spellEnd"/>
+    </w:p>
+    <w:p>
+      <w:r>
+        <w:t>Script qui gère tout l’affichage de la partie vente de poissons. Et contient la fonction pour vendre tous les poissons sélectionnés.</w:t>
+      </w:r>
+    </w:p>
+    <w:p/>
+    <w:p>
+      <w:pPr>
+        <w:pStyle w:val="Titre4"/>
+      </w:pPr>
+      <w:proofErr w:type="spellStart"/>
+      <w:r>
+        <w:t>SwimmingFish</w:t>
+      </w:r>
+      <w:proofErr w:type="spellEnd"/>
+    </w:p>
+    <w:p>
+      <w:r>
+        <w:t>Ce script permet de faire bouger aléatoirement les poissons dans l’océan</w:t>
+      </w:r>
+    </w:p>
+    <w:p/>
+    <w:p>
+      <w:pPr>
+        <w:pStyle w:val="Titre2"/>
+        <w:rPr>
+          <w:rFonts w:cs="Segoe UI"/>
+          <w:i/>
+          <w:iCs/>
+        </w:rPr>
+      </w:pPr>
+      <w:bookmarkStart w:id="29" w:name="_Toc104297180"/>
+      <w:r>
+        <w:rPr>
+          <w:rFonts w:cs="Segoe UI"/>
+          <w:iCs/>
+        </w:rPr>
+        <w:t>Rèpertoires</w:t>
+      </w:r>
       <w:bookmarkEnd w:id="29"/>
+    </w:p>
+    <w:p/>
+    <w:p>
+      <w:pPr>
+        <w:pStyle w:val="Titre4"/>
+      </w:pPr>
+      <w:r>
+        <w:t>Assets</w:t>
+      </w:r>
+    </w:p>
+    <w:p>
+      <w:pPr>
+        <w:rPr>
+          <w:rFonts w:cs="Segoe UI"/>
+          <w:iCs/>
+        </w:rPr>
+      </w:pPr>
+      <w:r>
+        <w:rPr>
+          <w:rFonts w:cs="Segoe UI"/>
+          <w:iCs/>
+        </w:rPr>
+        <w:t xml:space="preserve">Dossier principal du jeu généré par </w:t>
+      </w:r>
+      <w:proofErr w:type="spellStart"/>
+      <w:r>
+        <w:rPr>
+          <w:rFonts w:cs="Segoe UI"/>
+          <w:iCs/>
+        </w:rPr>
+        <w:t>Unity</w:t>
+      </w:r>
+      <w:proofErr w:type="spellEnd"/>
+      <w:r>
+        <w:rPr>
+          <w:rFonts w:cs="Segoe UI"/>
+          <w:iCs/>
+        </w:rPr>
+        <w:t>. Il contient tous les dossiers, fichiers et scripts utilisé pour la création du jeu.</w:t>
+      </w:r>
+    </w:p>
+    <w:p/>
+    <w:p>
+      <w:pPr>
+        <w:pStyle w:val="Titre4"/>
+      </w:pPr>
+      <w:proofErr w:type="spellStart"/>
+      <w:r>
+        <w:t>Fishes</w:t>
+      </w:r>
+      <w:proofErr w:type="spellEnd"/>
+    </w:p>
+    <w:p>
+      <w:r>
+        <w:t xml:space="preserve">Dossier qui contient les </w:t>
+      </w:r>
+      <w:proofErr w:type="spellStart"/>
+      <w:r>
+        <w:t>playerprefs</w:t>
+      </w:r>
+      <w:proofErr w:type="spellEnd"/>
+      <w:r>
+        <w:t xml:space="preserve"> des différentes espèces de poissons. Chacun </w:t>
+      </w:r>
+      <w:r>
+        <w:t>possède</w:t>
+      </w:r>
+      <w:r>
+        <w:t xml:space="preserve"> le nom de l’espèce, l’âge, la taille</w:t>
+      </w:r>
+      <w:r>
+        <w:t>…</w:t>
+      </w:r>
+    </w:p>
+    <w:p/>
+    <w:p>
+      <w:pPr>
+        <w:pStyle w:val="Titre4"/>
+      </w:pPr>
+      <w:proofErr w:type="spellStart"/>
+      <w:r>
+        <w:t>Prefab</w:t>
+      </w:r>
+      <w:proofErr w:type="spellEnd"/>
+    </w:p>
+    <w:p>
+      <w:r>
+        <w:t xml:space="preserve">Dossier qui contient tous les objets préfabriqués </w:t>
+      </w:r>
+      <w:r>
+        <w:t>utilisé</w:t>
+      </w:r>
+      <w:r>
+        <w:t xml:space="preserve"> pour le jeu.</w:t>
+      </w:r>
+    </w:p>
+    <w:p/>
+    <w:p>
+      <w:pPr>
+        <w:pStyle w:val="Titre4"/>
+      </w:pPr>
+      <w:r>
+        <w:t>Ressources</w:t>
+      </w:r>
+    </w:p>
+    <w:p>
+      <w:r>
+        <w:t>Répertoire qui contient les dossiers d’élément utiles pour le jeu</w:t>
+      </w:r>
+      <w:r>
+        <w:t xml:space="preserve"> (</w:t>
+      </w:r>
+      <w:r>
+        <w:t>Images, Fonts</w:t>
+      </w:r>
+      <w:r>
+        <w:t>…)</w:t>
+      </w:r>
+    </w:p>
+    <w:p/>
+    <w:p>
+      <w:pPr>
+        <w:pStyle w:val="Titre5"/>
+      </w:pPr>
+      <w:r>
+        <w:t xml:space="preserve">Fonts </w:t>
+      </w:r>
+    </w:p>
+    <w:p>
+      <w:r>
+        <w:t>Ce répertoire contient tous les polices d’écriture que j’utilise sur la plupart de mes projets.</w:t>
+      </w:r>
+    </w:p>
+    <w:p/>
+    <w:p>
+      <w:pPr>
+        <w:pStyle w:val="Titre5"/>
+      </w:pPr>
+      <w:proofErr w:type="spellStart"/>
+      <w:r>
+        <w:t>Fish</w:t>
+      </w:r>
+      <w:r>
+        <w:t>Images</w:t>
+      </w:r>
+      <w:proofErr w:type="spellEnd"/>
+    </w:p>
+    <w:p>
+      <w:r>
+        <w:t>Contient toutes les images de poissons.</w:t>
+      </w:r>
+    </w:p>
+    <w:p/>
+    <w:p>
+      <w:pPr>
+        <w:pStyle w:val="Titre5"/>
+      </w:pPr>
+      <w:r>
+        <w:t>Images</w:t>
+      </w:r>
+    </w:p>
+    <w:p>
+      <w:r>
+        <w:t xml:space="preserve">Contient toutes les </w:t>
+      </w:r>
+      <w:r>
+        <w:t xml:space="preserve">autres </w:t>
+      </w:r>
+      <w:r>
+        <w:t>images utilisé dans le jeu.</w:t>
+      </w:r>
+    </w:p>
+    <w:p/>
+    <w:p>
+      <w:pPr>
+        <w:pStyle w:val="Titre4"/>
+      </w:pPr>
+      <w:r>
+        <w:t xml:space="preserve">Scènes </w:t>
+      </w:r>
+    </w:p>
+    <w:p>
+      <w:r>
+        <w:t>Répertoire qui contient l’ensemble des scènes utiliser pour le projet.</w:t>
+      </w:r>
+    </w:p>
+    <w:p/>
+    <w:p>
+      <w:pPr>
+        <w:pStyle w:val="Titre4"/>
+      </w:pPr>
+      <w:r>
+        <w:t xml:space="preserve">Scripts </w:t>
+      </w:r>
+    </w:p>
+    <w:p>
+      <w:r>
+        <w:t>Ce répertoire contient tous les scripts du jeu.</w:t>
+      </w:r>
+    </w:p>
+    <w:p/>
+    <w:p>
+      <w:pPr>
+        <w:pStyle w:val="Titre4"/>
+      </w:pPr>
+      <w:proofErr w:type="spellStart"/>
+      <w:r>
+        <w:t>TextMeshPro</w:t>
+      </w:r>
+      <w:proofErr w:type="spellEnd"/>
+    </w:p>
+    <w:p>
+      <w:r>
+        <w:t xml:space="preserve">Dossier généré par </w:t>
+      </w:r>
+      <w:r>
+        <w:t xml:space="preserve">le package installé </w:t>
+      </w:r>
+      <w:proofErr w:type="spellStart"/>
+      <w:r>
+        <w:t>TextMeshPro</w:t>
+      </w:r>
+      <w:proofErr w:type="spellEnd"/>
       <w:r>
         <w:t xml:space="preserve"> </w:t>
       </w:r>
     </w:p>
-    <w:p>
-      <w:pPr>
-        <w:pStyle w:val="Titre4"/>
-      </w:pPr>
-      <w:proofErr w:type="spellStart"/>
-      <w:r>
-        <w:t>DontDestroyOnLoad</w:t>
-      </w:r>
-      <w:proofErr w:type="spellEnd"/>
-    </w:p>
-    <w:p>
-      <w:r>
-        <w:t>Ce script sert à garder les objets des poissons entre chaque scène. Ces objets gardent les données des poissons (tailles, âges, prix...)</w:t>
-      </w:r>
-      <w:r>
-        <w:t>.</w:t>
-      </w:r>
-    </w:p>
-    <w:p/>
-    <w:p>
-      <w:pPr>
-        <w:pStyle w:val="Titre4"/>
-      </w:pPr>
-      <w:proofErr w:type="spellStart"/>
-      <w:r>
-        <w:t>DayTimeSystem</w:t>
-      </w:r>
-      <w:proofErr w:type="spellEnd"/>
-    </w:p>
-    <w:p>
-      <w:r>
-        <w:t>Ce script sert à afficher le temps et à définir le moment où le poisson a été pêché.</w:t>
-      </w:r>
-    </w:p>
-    <w:p/>
-    <w:p>
-      <w:pPr>
-        <w:pStyle w:val="Titre4"/>
-      </w:pPr>
-      <w:proofErr w:type="spellStart"/>
-      <w:r>
-        <w:t>EconomySystem</w:t>
-      </w:r>
-      <w:proofErr w:type="spellEnd"/>
-    </w:p>
-    <w:p>
-      <w:r>
-        <w:t>Ce script sert</w:t>
-      </w:r>
-      <w:r>
-        <w:t xml:space="preserve"> à garder en mémoire l’argent actuel du joueur. </w:t>
-      </w:r>
-      <w:r>
-        <w:t>Il contient</w:t>
-      </w:r>
-      <w:r>
-        <w:t>, également, les fonctions qui permettent d’ajouter et de retirer de l’argents.</w:t>
-      </w:r>
-    </w:p>
-    <w:p/>
-    <w:p>
-      <w:pPr>
-        <w:pStyle w:val="Titre4"/>
-      </w:pPr>
-      <w:proofErr w:type="spellStart"/>
-      <w:r>
-        <w:t>FIshData</w:t>
-      </w:r>
-      <w:proofErr w:type="spellEnd"/>
-    </w:p>
-    <w:p>
-      <w:r>
-        <w:t xml:space="preserve">Script qui permet de créer des </w:t>
-      </w:r>
-      <w:proofErr w:type="spellStart"/>
-      <w:r>
-        <w:t>ScriptableObjects</w:t>
-      </w:r>
-      <w:proofErr w:type="spellEnd"/>
-      <w:r>
-        <w:t xml:space="preserve"> de poissons directement dans les </w:t>
-      </w:r>
-      <w:proofErr w:type="spellStart"/>
-      <w:r>
-        <w:t>assets</w:t>
-      </w:r>
-      <w:proofErr w:type="spellEnd"/>
-      <w:r>
-        <w:t xml:space="preserve"> (dossier du jeu). Un </w:t>
-      </w:r>
-      <w:proofErr w:type="spellStart"/>
-      <w:r>
-        <w:t>ScriptableObjects</w:t>
-      </w:r>
-      <w:proofErr w:type="spellEnd"/>
-      <w:r>
-        <w:t xml:space="preserve"> sert à </w:t>
-      </w:r>
-      <w:r>
-        <w:t>enregistrer</w:t>
-      </w:r>
-      <w:r>
-        <w:t xml:space="preserve"> plusieurs données d’un objet </w:t>
-      </w:r>
-      <w:r>
-        <w:t>indépendamment des instances de classe. Il me permet ainsi d’utiliser les mêmes données pour plusieurs objets différents (Une espèce de poissons).</w:t>
-      </w:r>
-    </w:p>
-    <w:p/>
-    <w:p>
-      <w:pPr>
-        <w:pStyle w:val="Titre4"/>
-      </w:pPr>
-      <w:proofErr w:type="spellStart"/>
-      <w:r>
-        <w:t>FishingArea</w:t>
-      </w:r>
-      <w:proofErr w:type="spellEnd"/>
-    </w:p>
-    <w:p>
-      <w:r>
-        <w:t>Ce script sert à la gestion de sélection de zone de pêche. Il permet de savoir si une zone est payante ou non. Si l’argent est suffisant ou non. Et savoir quelle scène de zone de pêche il faut charger.</w:t>
-      </w:r>
-    </w:p>
-    <w:p/>
-    <w:p>
-      <w:pPr>
-        <w:pStyle w:val="Titre4"/>
-      </w:pPr>
-      <w:proofErr w:type="spellStart"/>
-      <w:r>
-        <w:t>FishingGame</w:t>
-      </w:r>
-      <w:proofErr w:type="spellEnd"/>
-    </w:p>
-    <w:p>
-      <w:r>
-        <w:t>Ce Script gère tout la partie mini-jeu de la pêche.</w:t>
-      </w:r>
-      <w:r>
-        <w:t xml:space="preserve"> Il vérifie si le joueur a gagné ou non.</w:t>
-      </w:r>
-      <w:r>
-        <w:t xml:space="preserve"> </w:t>
-      </w:r>
-      <w:r>
-        <w:t>Et il ajoute un poisson lorsque le jeu est gagné.</w:t>
-      </w:r>
-    </w:p>
-    <w:p/>
-    <w:p>
-      <w:pPr>
-        <w:pStyle w:val="Titre4"/>
-      </w:pPr>
-      <w:proofErr w:type="spellStart"/>
-      <w:r>
-        <w:t>GUINaviguation</w:t>
-      </w:r>
-      <w:proofErr w:type="spellEnd"/>
-    </w:p>
-    <w:p>
-      <w:r>
-        <w:t xml:space="preserve">Permet de charger les bonnes scènes lorsque le joueur navigue dans les différents menus. </w:t>
-      </w:r>
-      <w:r>
-        <w:t>Egalement</w:t>
-      </w:r>
-      <w:r>
-        <w:t>, il permet d’ouvrir son inventaire.</w:t>
-      </w:r>
-    </w:p>
-    <w:p/>
-    <w:p>
-      <w:pPr>
-        <w:pStyle w:val="Titre4"/>
-      </w:pPr>
-      <w:proofErr w:type="spellStart"/>
-      <w:r>
-        <w:t>InventoryFishes</w:t>
-      </w:r>
-      <w:proofErr w:type="spellEnd"/>
-    </w:p>
-    <w:p>
-      <w:r>
-        <w:t xml:space="preserve">Script qui contient les fonctions qui permettent d’actualiser l’inventaire. Cette fonction est </w:t>
-      </w:r>
-      <w:r>
-        <w:t>appelée</w:t>
-      </w:r>
-      <w:r>
-        <w:t xml:space="preserve"> à chaque fois que l’inventaire est ouvert dans le script </w:t>
-      </w:r>
-      <w:proofErr w:type="spellStart"/>
-      <w:r>
-        <w:t>GUINaviguation</w:t>
-      </w:r>
-      <w:proofErr w:type="spellEnd"/>
-      <w:r>
-        <w:t>.</w:t>
-      </w:r>
-    </w:p>
-    <w:p/>
-    <w:p>
-      <w:pPr>
-        <w:pStyle w:val="Titre4"/>
-      </w:pPr>
-      <w:proofErr w:type="spellStart"/>
-      <w:r>
-        <w:t>MyFishSpecificData</w:t>
-      </w:r>
-      <w:proofErr w:type="spellEnd"/>
-    </w:p>
-    <w:p>
-      <w:r>
-        <w:t xml:space="preserve">Script qui permet de générer des valeurs que je ne peux pas stocker dans </w:t>
-      </w:r>
-      <w:proofErr w:type="spellStart"/>
-      <w:r>
-        <w:t>FishData</w:t>
-      </w:r>
-      <w:proofErr w:type="spellEnd"/>
-      <w:r>
-        <w:t xml:space="preserve">. Car les données de « tailles » et </w:t>
-      </w:r>
-      <w:r>
-        <w:t>d</w:t>
-      </w:r>
-      <w:proofErr w:type="gramStart"/>
-      <w:r>
-        <w:t>’«</w:t>
-      </w:r>
-      <w:proofErr w:type="gramEnd"/>
-      <w:r>
-        <w:t xml:space="preserve"> âges » doivent être aléatoire. J’ai, donc, stocker des valeurs maximum et minimum dans </w:t>
-      </w:r>
-      <w:proofErr w:type="spellStart"/>
-      <w:r>
-        <w:t>FishData</w:t>
-      </w:r>
-      <w:proofErr w:type="spellEnd"/>
-      <w:r>
-        <w:t xml:space="preserve"> et je génère des valeurs aléatoires entre la valeur maximum et minimum que je stock dans </w:t>
-      </w:r>
-      <w:proofErr w:type="spellStart"/>
-      <w:r>
-        <w:t>MyFishSpecificData</w:t>
-      </w:r>
-      <w:proofErr w:type="spellEnd"/>
-      <w:r>
-        <w:t>.</w:t>
-      </w:r>
-    </w:p>
-    <w:p/>
-    <w:p>
-      <w:pPr>
-        <w:pStyle w:val="Titre4"/>
-      </w:pPr>
-      <w:proofErr w:type="spellStart"/>
-      <w:r>
-        <w:t>SelectFish</w:t>
-      </w:r>
-      <w:proofErr w:type="spellEnd"/>
-    </w:p>
-    <w:p>
-      <w:r>
-        <w:t>Ce script contient la fonction qui permet de sélectionner plusieurs poissons dans la shop. Ça permet de vendre plusieurs poissons en même temps.</w:t>
-      </w:r>
-      <w:r>
-        <w:t xml:space="preserve"> Elle permet, également, de sélectionner des poissons individuellement dans l’inventaire.</w:t>
-      </w:r>
-    </w:p>
-    <w:p/>
-    <w:p>
-      <w:pPr>
-        <w:pStyle w:val="Titre4"/>
-      </w:pPr>
-      <w:proofErr w:type="spellStart"/>
-      <w:r>
-        <w:t>SellFishesSystem</w:t>
-      </w:r>
-      <w:proofErr w:type="spellEnd"/>
-    </w:p>
-    <w:p>
-      <w:r>
-        <w:t>Script qui gère tout l’affichage de la partie vente de poissons. Et contient la fonction pour vendre tous les poissons sélectionnés.</w:t>
-      </w:r>
-    </w:p>
-    <w:p/>
-    <w:p>
-      <w:pPr>
-        <w:pStyle w:val="Titre4"/>
-      </w:pPr>
-      <w:proofErr w:type="spellStart"/>
-      <w:r>
-        <w:t>SwimmingFish</w:t>
-      </w:r>
-      <w:proofErr w:type="spellEnd"/>
-    </w:p>
-    <w:p>
-      <w:r>
-        <w:t>Ce script permet de faire bouger aléatoirement les poissons dans l’océan</w:t>
-      </w:r>
-    </w:p>
     <w:p/>
     <w:p>
       <w:pPr>
@@ -5967,255 +6284,7 @@
           <w:iCs/>
         </w:rPr>
       </w:pPr>
-      <w:bookmarkStart w:id="30" w:name="_Toc104297180"/>
-      <w:r>
-        <w:rPr>
-          <w:rFonts w:cs="Segoe UI"/>
-          <w:iCs/>
-        </w:rPr>
-        <w:t>Rèpertoires</w:t>
-      </w:r>
-      <w:bookmarkEnd w:id="30"/>
-    </w:p>
-    <w:p/>
-    <w:p>
-      <w:pPr>
-        <w:pStyle w:val="Titre4"/>
-      </w:pPr>
-      <w:proofErr w:type="spellStart"/>
-      <w:r>
-        <w:t>Assets</w:t>
-      </w:r>
-      <w:proofErr w:type="spellEnd"/>
-    </w:p>
-    <w:p>
-      <w:pPr>
-        <w:rPr>
-          <w:rFonts w:cs="Segoe UI"/>
-          <w:iCs/>
-        </w:rPr>
-      </w:pPr>
-      <w:r>
-        <w:rPr>
-          <w:rFonts w:cs="Segoe UI"/>
-          <w:iCs/>
-        </w:rPr>
-        <w:t xml:space="preserve">Dossier principal du jeu généré par </w:t>
-      </w:r>
-      <w:proofErr w:type="spellStart"/>
-      <w:r>
-        <w:rPr>
-          <w:rFonts w:cs="Segoe UI"/>
-          <w:iCs/>
-        </w:rPr>
-        <w:t>Unity</w:t>
-      </w:r>
-      <w:proofErr w:type="spellEnd"/>
-      <w:r>
-        <w:rPr>
-          <w:rFonts w:cs="Segoe UI"/>
-          <w:iCs/>
-        </w:rPr>
-        <w:t>. Il contient tous les dossiers, fichiers et scripts utilisé pour la création du jeu.</w:t>
-      </w:r>
-    </w:p>
-    <w:p/>
-    <w:p>
-      <w:pPr>
-        <w:pStyle w:val="Titre4"/>
-      </w:pPr>
-      <w:proofErr w:type="spellStart"/>
-      <w:r>
-        <w:t>Fishes</w:t>
-      </w:r>
-      <w:proofErr w:type="spellEnd"/>
-    </w:p>
-    <w:p>
-      <w:r>
-        <w:t xml:space="preserve">Dossier qui contient les </w:t>
-      </w:r>
-      <w:proofErr w:type="spellStart"/>
-      <w:r>
-        <w:t>playerprefs</w:t>
-      </w:r>
-      <w:proofErr w:type="spellEnd"/>
-      <w:r>
-        <w:t xml:space="preserve"> des différentes espèces de poissons. Chacun </w:t>
-      </w:r>
-      <w:r>
-        <w:t>possède</w:t>
-      </w:r>
-      <w:r>
-        <w:t xml:space="preserve"> le nom de l’espèce, l’âge, la taille</w:t>
-      </w:r>
-      <w:r>
-        <w:t>…</w:t>
-      </w:r>
-    </w:p>
-    <w:p/>
-    <w:p>
-      <w:pPr>
-        <w:pStyle w:val="Titre4"/>
-      </w:pPr>
-      <w:proofErr w:type="spellStart"/>
-      <w:r>
-        <w:t>Prefab</w:t>
-      </w:r>
-      <w:proofErr w:type="spellEnd"/>
-    </w:p>
-    <w:p>
-      <w:r>
-        <w:t xml:space="preserve">Dossier qui contient tous les objets préfabriqués </w:t>
-      </w:r>
-      <w:r>
-        <w:t>utilisé</w:t>
-      </w:r>
-      <w:r>
-        <w:t xml:space="preserve"> pour le jeu.</w:t>
-      </w:r>
-    </w:p>
-    <w:p/>
-    <w:p>
-      <w:pPr>
-        <w:pStyle w:val="Titre4"/>
-      </w:pPr>
-      <w:r>
-        <w:t>Ressources</w:t>
-      </w:r>
-    </w:p>
-    <w:p>
-      <w:r>
-        <w:t>Répertoire qui contient les dossiers d’élément utiles pour le jeu</w:t>
-      </w:r>
-      <w:r>
-        <w:t xml:space="preserve"> (</w:t>
-      </w:r>
-      <w:r>
-        <w:t>Images, Fonts</w:t>
-      </w:r>
-      <w:r>
-        <w:t>…)</w:t>
-      </w:r>
-    </w:p>
-    <w:p/>
-    <w:p>
-      <w:pPr>
-        <w:pStyle w:val="Titre5"/>
-      </w:pPr>
-      <w:r>
-        <w:t xml:space="preserve">Fonts </w:t>
-      </w:r>
-    </w:p>
-    <w:p>
-      <w:r>
-        <w:t>Ce répertoire contient tous les polices d’écriture que j’utilise sur la plupart de mes projets.</w:t>
-      </w:r>
-    </w:p>
-    <w:p/>
-    <w:p>
-      <w:pPr>
-        <w:pStyle w:val="Titre5"/>
-      </w:pPr>
-      <w:proofErr w:type="spellStart"/>
-      <w:r>
-        <w:t>Fish</w:t>
-      </w:r>
-      <w:r>
-        <w:t>Images</w:t>
-      </w:r>
-      <w:proofErr w:type="spellEnd"/>
-    </w:p>
-    <w:p>
-      <w:r>
-        <w:t>Contient toutes les images de poissons.</w:t>
-      </w:r>
-    </w:p>
-    <w:p/>
-    <w:p>
-      <w:pPr>
-        <w:pStyle w:val="Titre5"/>
-      </w:pPr>
-      <w:r>
-        <w:t>Images</w:t>
-      </w:r>
-    </w:p>
-    <w:p>
-      <w:r>
-        <w:t xml:space="preserve">Contient toutes les </w:t>
-      </w:r>
-      <w:r>
-        <w:t xml:space="preserve">autres </w:t>
-      </w:r>
-      <w:r>
-        <w:t>images utilisé dans le jeu.</w:t>
-      </w:r>
-    </w:p>
-    <w:p/>
-    <w:p>
-      <w:pPr>
-        <w:pStyle w:val="Titre4"/>
-      </w:pPr>
-      <w:r>
-        <w:t xml:space="preserve">Scènes </w:t>
-      </w:r>
-    </w:p>
-    <w:p>
-      <w:r>
-        <w:t>Répertoire qui contient l’ensemble des scènes utiliser pour le projet.</w:t>
-      </w:r>
-    </w:p>
-    <w:p/>
-    <w:p>
-      <w:pPr>
-        <w:pStyle w:val="Titre4"/>
-      </w:pPr>
-      <w:r>
-        <w:t xml:space="preserve">Scripts </w:t>
-      </w:r>
-    </w:p>
-    <w:p>
-      <w:r>
-        <w:t>Ce répertoire contient tous les scripts du jeu.</w:t>
-      </w:r>
-    </w:p>
-    <w:p/>
-    <w:p>
-      <w:pPr>
-        <w:pStyle w:val="Titre4"/>
-      </w:pPr>
-      <w:proofErr w:type="spellStart"/>
-      <w:r>
-        <w:t>TextMeshPro</w:t>
-      </w:r>
-      <w:proofErr w:type="spellEnd"/>
-    </w:p>
-    <w:p>
-      <w:r>
-        <w:t xml:space="preserve">Dossier généré par </w:t>
-      </w:r>
-      <w:r>
-        <w:t xml:space="preserve">le package installé </w:t>
-      </w:r>
-      <w:proofErr w:type="spellStart"/>
-      <w:r>
-        <w:t>TextMeshPro</w:t>
-      </w:r>
-      <w:proofErr w:type="spellEnd"/>
-      <w:r>
-        <w:t xml:space="preserve"> </w:t>
-      </w:r>
-    </w:p>
-    <w:p/>
-    <w:p>
-      <w:pPr>
-        <w:pStyle w:val="Titre2"/>
-        <w:rPr>
-          <w:rFonts w:cs="Segoe UI"/>
-          <w:i/>
-          <w:iCs/>
-        </w:rPr>
-      </w:pPr>
-      <w:bookmarkStart w:id="31" w:name="_Toc104297181"/>
+      <w:bookmarkStart w:id="30" w:name="_Toc104297181"/>
       <w:r>
         <w:rPr>
           <w:rFonts w:cs="Segoe UI"/>
@@ -6224,7 +6293,7 @@
         <w:lastRenderedPageBreak/>
         <w:t>Touches de DEBUG</w:t>
       </w:r>
-      <w:bookmarkEnd w:id="31"/>
+      <w:bookmarkEnd w:id="30"/>
     </w:p>
     <w:p>
       <w:r>
@@ -6845,7 +6914,7 @@
           <w:iCs/>
         </w:rPr>
       </w:pPr>
-      <w:bookmarkStart w:id="32" w:name="_Toc104297182"/>
+      <w:bookmarkStart w:id="31" w:name="_Toc104297182"/>
       <w:r>
         <w:rPr>
           <w:rFonts w:cs="Segoe UI"/>
@@ -6853,7 +6922,7 @@
         </w:rPr>
         <w:t>Versions</w:t>
       </w:r>
-      <w:bookmarkEnd w:id="32"/>
+      <w:bookmarkEnd w:id="31"/>
     </w:p>
     <w:p>
       <w:pPr>
@@ -6882,7 +6951,7 @@
                     </pic:cNvPicPr>
                   </pic:nvPicPr>
                   <pic:blipFill>
-                    <a:blip r:embed="rId23">
+                    <a:blip r:embed="rId24">
                       <a:extLst>
                         <a:ext uri="{28A0092B-C50C-407E-A947-70E740481C1C}">
                           <a14:useLocalDpi xmlns:a14="http://schemas.microsoft.com/office/drawing/2010/main" val="0"/>
@@ -6918,14 +6987,27 @@
       <w:pPr>
         <w:pStyle w:val="Lgende"/>
       </w:pPr>
-      <w:fldSimple w:instr=" SEQ Figure \* ARABIC ">
-        <w:r>
-          <w:rPr>
-            <w:noProof/>
-          </w:rPr>
-          <w:t>9</w:t>
-        </w:r>
-      </w:fldSimple>
+      <w:r>
+        <w:fldChar w:fldCharType="begin"/>
+      </w:r>
+      <w:r>
+        <w:instrText xml:space="preserve"> SEQ Figure \* ARABIC </w:instrText>
+      </w:r>
+      <w:r>
+        <w:fldChar w:fldCharType="separate"/>
+      </w:r>
+      <w:r>
+        <w:rPr>
+          <w:noProof/>
+        </w:rPr>
+        <w:t>9</w:t>
+      </w:r>
+      <w:r>
+        <w:rPr>
+          <w:noProof/>
+        </w:rPr>
+        <w:fldChar w:fldCharType="end"/>
+      </w:r>
       <w:r>
         <w:t xml:space="preserve"> : Version de </w:t>
       </w:r>
@@ -6990,7 +7072,7 @@
                     </pic:cNvPicPr>
                   </pic:nvPicPr>
                   <pic:blipFill>
-                    <a:blip r:embed="rId24">
+                    <a:blip r:embed="rId25">
                       <a:extLst>
                         <a:ext uri="{28A0092B-C50C-407E-A947-70E740481C1C}">
                           <a14:useLocalDpi xmlns:a14="http://schemas.microsoft.com/office/drawing/2010/main" val="0"/>
@@ -7026,14 +7108,27 @@
       <w:pPr>
         <w:pStyle w:val="Lgende"/>
       </w:pPr>
-      <w:fldSimple w:instr=" SEQ Figure \* ARABIC ">
-        <w:r>
-          <w:rPr>
-            <w:noProof/>
-          </w:rPr>
-          <w:t>10</w:t>
-        </w:r>
-      </w:fldSimple>
+      <w:r>
+        <w:fldChar w:fldCharType="begin"/>
+      </w:r>
+      <w:r>
+        <w:instrText xml:space="preserve"> SEQ Figure \* ARABIC </w:instrText>
+      </w:r>
+      <w:r>
+        <w:fldChar w:fldCharType="separate"/>
+      </w:r>
+      <w:r>
+        <w:rPr>
+          <w:noProof/>
+        </w:rPr>
+        <w:t>10</w:t>
+      </w:r>
+      <w:r>
+        <w:rPr>
+          <w:noProof/>
+        </w:rPr>
+        <w:fldChar w:fldCharType="end"/>
+      </w:r>
       <w:r>
         <w:t xml:space="preserve"> : Version de Windows</w:t>
       </w:r>
@@ -7110,7 +7205,7 @@
                     </pic:cNvPicPr>
                   </pic:nvPicPr>
                   <pic:blipFill>
-                    <a:blip r:embed="rId25">
+                    <a:blip r:embed="rId26">
                       <a:extLst>
                         <a:ext uri="{28A0092B-C50C-407E-A947-70E740481C1C}">
                           <a14:useLocalDpi xmlns:a14="http://schemas.microsoft.com/office/drawing/2010/main" val="0"/>
@@ -7148,14 +7243,27 @@
       <w:pPr>
         <w:pStyle w:val="Lgende"/>
       </w:pPr>
-      <w:fldSimple w:instr=" SEQ Figure \* ARABIC ">
-        <w:r>
-          <w:rPr>
-            <w:noProof/>
-          </w:rPr>
-          <w:t>11</w:t>
-        </w:r>
-      </w:fldSimple>
+      <w:r>
+        <w:fldChar w:fldCharType="begin"/>
+      </w:r>
+      <w:r>
+        <w:instrText xml:space="preserve"> SEQ Figure \* ARABIC </w:instrText>
+      </w:r>
+      <w:r>
+        <w:fldChar w:fldCharType="separate"/>
+      </w:r>
+      <w:r>
+        <w:rPr>
+          <w:noProof/>
+        </w:rPr>
+        <w:t>11</w:t>
+      </w:r>
+      <w:r>
+        <w:rPr>
+          <w:noProof/>
+        </w:rPr>
+        <w:fldChar w:fldCharType="end"/>
+      </w:r>
       <w:r>
         <w:t xml:space="preserve"> : Version de Visual Studio</w:t>
       </w:r>
@@ -7208,9 +7316,9 @@
           <w:iCs/>
         </w:rPr>
       </w:pPr>
-      <w:bookmarkStart w:id="33" w:name="_Toc25553321"/>
-      <w:bookmarkStart w:id="34" w:name="_Toc71691025"/>
-      <w:bookmarkStart w:id="35" w:name="_Toc104297183"/>
+      <w:bookmarkStart w:id="32" w:name="_Toc25553321"/>
+      <w:bookmarkStart w:id="33" w:name="_Toc71691025"/>
+      <w:bookmarkStart w:id="34" w:name="_Toc104297183"/>
       <w:r>
         <w:rPr>
           <w:rFonts w:cs="Segoe UI"/>
@@ -7219,26 +7327,26 @@
         <w:lastRenderedPageBreak/>
         <w:t>Description des test</w:t>
       </w:r>
+      <w:bookmarkEnd w:id="32"/>
+      <w:r>
+        <w:rPr>
+          <w:rFonts w:cs="Segoe UI"/>
+          <w:iCs/>
+        </w:rPr>
+        <w:t>s effectués</w:t>
+      </w:r>
       <w:bookmarkEnd w:id="33"/>
-      <w:r>
-        <w:rPr>
-          <w:rFonts w:cs="Segoe UI"/>
-          <w:iCs/>
-        </w:rPr>
-        <w:t>s effectués</w:t>
-      </w:r>
       <w:bookmarkEnd w:id="34"/>
+    </w:p>
+    <w:p>
+      <w:pPr>
+        <w:pStyle w:val="Titre3"/>
+      </w:pPr>
+      <w:bookmarkStart w:id="35" w:name="_Toc104297184"/>
+      <w:r>
+        <w:t>Tests d’acceptations</w:t>
+      </w:r>
       <w:bookmarkEnd w:id="35"/>
-    </w:p>
-    <w:p>
-      <w:pPr>
-        <w:pStyle w:val="Titre3"/>
-      </w:pPr>
-      <w:bookmarkStart w:id="36" w:name="_Toc104297184"/>
-      <w:r>
-        <w:t>Tests d’acceptations</w:t>
-      </w:r>
-      <w:bookmarkEnd w:id="36"/>
     </w:p>
     <w:p/>
     <w:p>
@@ -7742,9 +7850,9 @@
           <w:iCs/>
         </w:rPr>
       </w:pPr>
-      <w:bookmarkStart w:id="37" w:name="_Toc25553322"/>
-      <w:bookmarkStart w:id="38" w:name="_Toc71691026"/>
-      <w:bookmarkStart w:id="39" w:name="_Toc104297185"/>
+      <w:bookmarkStart w:id="36" w:name="_Toc25553322"/>
+      <w:bookmarkStart w:id="37" w:name="_Toc71691026"/>
+      <w:bookmarkStart w:id="38" w:name="_Toc104297185"/>
       <w:r>
         <w:rPr>
           <w:rFonts w:cs="Segoe UI"/>
@@ -7752,16 +7860,16 @@
         </w:rPr>
         <w:t xml:space="preserve">Erreurs </w:t>
       </w:r>
+      <w:bookmarkEnd w:id="36"/>
+      <w:r>
+        <w:rPr>
+          <w:rFonts w:cs="Segoe UI"/>
+          <w:iCs/>
+        </w:rPr>
+        <w:t>restantes</w:t>
+      </w:r>
       <w:bookmarkEnd w:id="37"/>
-      <w:r>
-        <w:rPr>
-          <w:rFonts w:cs="Segoe UI"/>
-          <w:iCs/>
-        </w:rPr>
-        <w:t>restantes</w:t>
-      </w:r>
       <w:bookmarkEnd w:id="38"/>
-      <w:bookmarkEnd w:id="39"/>
       <w:r>
         <w:rPr>
           <w:rFonts w:cs="Segoe UI"/>
@@ -7780,7 +7888,7 @@
         <w:spacing w:line="276" w:lineRule="auto"/>
         <w:jc w:val="both"/>
       </w:pPr>
-      <w:bookmarkStart w:id="40" w:name="_Toc25553323"/>
+      <w:bookmarkStart w:id="39" w:name="_Toc25553323"/>
       <w:r>
         <w:t>Diagrammes de flux</w:t>
       </w:r>
@@ -7922,7 +8030,7 @@
         </w:rPr>
         <w:t>Conséquences sur l'utilisation du produit</w:t>
       </w:r>
-      <w:bookmarkEnd w:id="40"/>
+      <w:bookmarkEnd w:id="39"/>
     </w:p>
     <w:p>
       <w:pPr>
@@ -7981,9 +8089,9 @@
           <w:iCs/>
         </w:rPr>
       </w:pPr>
-      <w:bookmarkStart w:id="41" w:name="_Toc25553326"/>
-      <w:bookmarkStart w:id="42" w:name="_Toc71691029"/>
-      <w:bookmarkStart w:id="43" w:name="_Toc104297186"/>
+      <w:bookmarkStart w:id="40" w:name="_Toc25553326"/>
+      <w:bookmarkStart w:id="41" w:name="_Toc71691029"/>
+      <w:bookmarkStart w:id="42" w:name="_Toc104297186"/>
       <w:r>
         <w:rPr>
           <w:rFonts w:cs="Segoe UI"/>
@@ -7991,16 +8099,16 @@
         </w:rPr>
         <w:t>Liste des documents</w:t>
       </w:r>
+      <w:bookmarkEnd w:id="40"/>
+      <w:r>
+        <w:rPr>
+          <w:rFonts w:cs="Segoe UI"/>
+          <w:iCs/>
+        </w:rPr>
+        <w:t xml:space="preserve"> fournis</w:t>
+      </w:r>
       <w:bookmarkEnd w:id="41"/>
-      <w:r>
-        <w:rPr>
-          <w:rFonts w:cs="Segoe UI"/>
-          <w:iCs/>
-        </w:rPr>
-        <w:t xml:space="preserve"> fournis</w:t>
-      </w:r>
       <w:bookmarkEnd w:id="42"/>
-      <w:bookmarkEnd w:id="43"/>
     </w:p>
     <w:p>
       <w:pPr>
@@ -8221,24 +8329,24 @@
           <w:rFonts w:cs="Segoe UI"/>
         </w:rPr>
       </w:pPr>
-      <w:bookmarkStart w:id="44" w:name="_Toc25553328"/>
-      <w:bookmarkStart w:id="45" w:name="_Toc71703263"/>
-      <w:bookmarkStart w:id="46" w:name="_Toc104297187"/>
+      <w:bookmarkStart w:id="43" w:name="_Toc25553328"/>
+      <w:bookmarkStart w:id="44" w:name="_Toc71703263"/>
+      <w:bookmarkStart w:id="45" w:name="_Toc104297187"/>
       <w:r>
         <w:rPr>
           <w:rFonts w:cs="Segoe UI"/>
         </w:rPr>
         <w:t>C</w:t>
       </w:r>
+      <w:bookmarkEnd w:id="43"/>
       <w:bookmarkEnd w:id="44"/>
+      <w:r>
+        <w:rPr>
+          <w:rFonts w:cs="Segoe UI"/>
+        </w:rPr>
+        <w:t>onclusions</w:t>
+      </w:r>
       <w:bookmarkEnd w:id="45"/>
-      <w:r>
-        <w:rPr>
-          <w:rFonts w:cs="Segoe UI"/>
-        </w:rPr>
-        <w:t>onclusions</w:t>
-      </w:r>
-      <w:bookmarkEnd w:id="46"/>
     </w:p>
     <w:p>
       <w:pPr>
@@ -8418,8 +8526,8 @@
           <w:rFonts w:cs="Segoe UI"/>
         </w:rPr>
       </w:pPr>
-      <w:bookmarkStart w:id="47" w:name="_Toc71703264"/>
-      <w:bookmarkStart w:id="48" w:name="_Toc104297188"/>
+      <w:bookmarkStart w:id="46" w:name="_Toc71703264"/>
+      <w:bookmarkStart w:id="47" w:name="_Toc104297188"/>
       <w:r>
         <w:rPr>
           <w:rFonts w:cs="Segoe UI"/>
@@ -8427,12 +8535,38 @@
         <w:lastRenderedPageBreak/>
         <w:t>A</w:t>
       </w:r>
+      <w:bookmarkEnd w:id="46"/>
+      <w:r>
+        <w:rPr>
+          <w:rFonts w:cs="Segoe UI"/>
+        </w:rPr>
+        <w:t>nnexes</w:t>
+      </w:r>
       <w:bookmarkEnd w:id="47"/>
-      <w:r>
-        <w:rPr>
-          <w:rFonts w:cs="Segoe UI"/>
-        </w:rPr>
-        <w:t>nnexes</w:t>
+    </w:p>
+    <w:p>
+      <w:pPr>
+        <w:rPr>
+          <w:rFonts w:cs="Segoe UI"/>
+        </w:rPr>
+      </w:pPr>
+    </w:p>
+    <w:p>
+      <w:pPr>
+        <w:pStyle w:val="Titre2"/>
+        <w:rPr>
+          <w:rFonts w:cs="Segoe UI"/>
+          <w:i/>
+          <w:iCs/>
+        </w:rPr>
+      </w:pPr>
+      <w:bookmarkStart w:id="48" w:name="_Toc104297189"/>
+      <w:r>
+        <w:rPr>
+          <w:rFonts w:cs="Segoe UI"/>
+          <w:iCs/>
+        </w:rPr>
+        <w:t>Résumé du rapport du TPI / version succincte de la documentation</w:t>
       </w:r>
       <w:bookmarkEnd w:id="48"/>
     </w:p>
@@ -8452,43 +8586,17 @@
           <w:iCs/>
         </w:rPr>
       </w:pPr>
-      <w:bookmarkStart w:id="49" w:name="_Toc104297189"/>
-      <w:r>
-        <w:rPr>
-          <w:rFonts w:cs="Segoe UI"/>
-          <w:iCs/>
-        </w:rPr>
-        <w:t>Résumé du rapport du TPI / version succincte de la documentation</w:t>
+      <w:bookmarkStart w:id="49" w:name="_Toc71703265"/>
+      <w:bookmarkStart w:id="50" w:name="_Toc104297190"/>
+      <w:r>
+        <w:rPr>
+          <w:rFonts w:cs="Segoe UI"/>
+          <w:iCs/>
+        </w:rPr>
+        <w:t>Sources – Bibliographie</w:t>
       </w:r>
       <w:bookmarkEnd w:id="49"/>
-    </w:p>
-    <w:p>
-      <w:pPr>
-        <w:rPr>
-          <w:rFonts w:cs="Segoe UI"/>
-        </w:rPr>
-      </w:pPr>
-    </w:p>
-    <w:p>
-      <w:pPr>
-        <w:pStyle w:val="Titre2"/>
-        <w:rPr>
-          <w:rFonts w:cs="Segoe UI"/>
-          <w:i/>
-          <w:iCs/>
-        </w:rPr>
-      </w:pPr>
-      <w:bookmarkStart w:id="50" w:name="_Toc71703265"/>
-      <w:bookmarkStart w:id="51" w:name="_Toc104297190"/>
-      <w:r>
-        <w:rPr>
-          <w:rFonts w:cs="Segoe UI"/>
-          <w:iCs/>
-        </w:rPr>
-        <w:t>Sources – Bibliographie</w:t>
-      </w:r>
       <w:bookmarkEnd w:id="50"/>
-      <w:bookmarkEnd w:id="51"/>
     </w:p>
     <w:p>
       <w:pPr>
@@ -8586,7 +8694,7 @@
         </w:rPr>
         <w:t xml:space="preserve">Nom des zones de pêches : </w:t>
       </w:r>
-      <w:hyperlink r:id="rId26" w:history="1">
+      <w:hyperlink r:id="rId27" w:history="1">
         <w:r>
           <w:rPr>
             <w:rStyle w:val="Lienhypertexte"/>
@@ -8630,7 +8738,7 @@
         </w:rPr>
         <w:t xml:space="preserve"> du bateau : </w:t>
       </w:r>
-      <w:hyperlink r:id="rId27" w:history="1">
+      <w:hyperlink r:id="rId28" w:history="1">
         <w:r>
           <w:rPr>
             <w:rStyle w:val="Lienhypertexte"/>
@@ -8679,7 +8787,7 @@
         </w:rPr>
         <w:t xml:space="preserve"> : </w:t>
       </w:r>
-      <w:hyperlink r:id="rId28" w:history="1">
+      <w:hyperlink r:id="rId29" w:history="1">
         <w:r>
           <w:rPr>
             <w:rStyle w:val="Lienhypertexte"/>
@@ -8716,7 +8824,7 @@
         </w:rPr>
         <w:t xml:space="preserve">Informations sur plusieurs espèces : </w:t>
       </w:r>
-      <w:hyperlink r:id="rId29" w:history="1">
+      <w:hyperlink r:id="rId30" w:history="1">
         <w:r>
           <w:rPr>
             <w:rStyle w:val="Lienhypertexte"/>
@@ -8744,7 +8852,7 @@
           <w:color w:val="000000" w:themeColor="text1"/>
         </w:rPr>
       </w:pPr>
-      <w:hyperlink r:id="rId30" w:history="1">
+      <w:hyperlink r:id="rId31" w:history="1">
         <w:r>
           <w:rPr>
             <w:rStyle w:val="Lienhypertexte"/>
@@ -8772,7 +8880,7 @@
           <w:color w:val="000000" w:themeColor="text1"/>
         </w:rPr>
       </w:pPr>
-      <w:hyperlink r:id="rId31" w:history="1">
+      <w:hyperlink r:id="rId32" w:history="1">
         <w:r>
           <w:rPr>
             <w:rStyle w:val="Lienhypertexte"/>
@@ -8834,7 +8942,7 @@
         </w:rPr>
         <w:t xml:space="preserve">images des poissons : </w:t>
       </w:r>
-      <w:hyperlink r:id="rId32" w:history="1">
+      <w:hyperlink r:id="rId33" w:history="1">
         <w:r>
           <w:rPr>
             <w:rStyle w:val="Lienhypertexte"/>
@@ -8951,7 +9059,7 @@
         </w:rPr>
         <w:t xml:space="preserve">Temps de fraicheur </w:t>
       </w:r>
-      <w:hyperlink r:id="rId33" w:history="1">
+      <w:hyperlink r:id="rId34" w:history="1">
         <w:r>
           <w:rPr>
             <w:rStyle w:val="Lienhypertexte"/>
@@ -9016,7 +9124,7 @@
         </w:rPr>
         <w:t xml:space="preserve">sur le montant de l’amende sur la pêche de poissons trop petits ou trop jeûne, je me suis basé sur cette article </w:t>
       </w:r>
-      <w:hyperlink r:id="rId34" w:history="1">
+      <w:hyperlink r:id="rId35" w:history="1">
         <w:r>
           <w:rPr>
             <w:rStyle w:val="Lienhypertexte"/>
@@ -9093,9 +9201,9 @@
           <w:iCs/>
         </w:rPr>
       </w:pPr>
-      <w:bookmarkStart w:id="52" w:name="_Toc25553330"/>
-      <w:bookmarkStart w:id="53" w:name="_Toc71703266"/>
-      <w:bookmarkStart w:id="54" w:name="_Toc104297191"/>
+      <w:bookmarkStart w:id="51" w:name="_Toc25553330"/>
+      <w:bookmarkStart w:id="52" w:name="_Toc71703266"/>
+      <w:bookmarkStart w:id="53" w:name="_Toc104297191"/>
       <w:r>
         <w:rPr>
           <w:rFonts w:cs="Segoe UI"/>
@@ -9103,17 +9211,17 @@
         </w:rPr>
         <w:t xml:space="preserve">Journal de </w:t>
       </w:r>
+      <w:bookmarkEnd w:id="51"/>
       <w:bookmarkEnd w:id="52"/>
+      <w:r>
+        <w:rPr>
+          <w:rFonts w:cs="Segoe UI"/>
+          <w:iCs/>
+        </w:rPr>
+        <w:t>travail</w:t>
+      </w:r>
+      <w:bookmarkStart w:id="54" w:name="_Toc25553331"/>
       <w:bookmarkEnd w:id="53"/>
-      <w:r>
-        <w:rPr>
-          <w:rFonts w:cs="Segoe UI"/>
-          <w:iCs/>
-        </w:rPr>
-        <w:t>travail</w:t>
-      </w:r>
-      <w:bookmarkStart w:id="55" w:name="_Toc25553331"/>
-      <w:bookmarkEnd w:id="54"/>
     </w:p>
     <w:p/>
     <w:p>
@@ -9125,8 +9233,8 @@
           <w:iCs/>
         </w:rPr>
       </w:pPr>
-      <w:bookmarkStart w:id="56" w:name="_Toc71703267"/>
-      <w:bookmarkStart w:id="57" w:name="_Toc104297192"/>
+      <w:bookmarkStart w:id="55" w:name="_Toc71703267"/>
+      <w:bookmarkStart w:id="56" w:name="_Toc104297192"/>
       <w:r>
         <w:rPr>
           <w:rFonts w:cs="Segoe UI"/>
@@ -9135,75 +9243,75 @@
         <w:lastRenderedPageBreak/>
         <w:t>Manuel d'Installation</w:t>
       </w:r>
+      <w:bookmarkEnd w:id="54"/>
       <w:bookmarkEnd w:id="55"/>
       <w:bookmarkEnd w:id="56"/>
+    </w:p>
+    <w:p>
+      <w:pPr>
+        <w:rPr>
+          <w:rFonts w:cs="Segoe UI"/>
+        </w:rPr>
+      </w:pPr>
+    </w:p>
+    <w:p>
+      <w:pPr>
+        <w:pStyle w:val="Titre2"/>
+        <w:rPr>
+          <w:rFonts w:cs="Segoe UI"/>
+          <w:i/>
+          <w:iCs/>
+        </w:rPr>
+      </w:pPr>
+      <w:bookmarkStart w:id="57" w:name="_Toc25553332"/>
+      <w:bookmarkStart w:id="58" w:name="_Toc71703268"/>
+      <w:bookmarkStart w:id="59" w:name="_Toc104297193"/>
+      <w:r>
+        <w:rPr>
+          <w:rFonts w:cs="Segoe UI"/>
+          <w:iCs/>
+        </w:rPr>
+        <w:t>Manuel d'Utilisation</w:t>
+      </w:r>
       <w:bookmarkEnd w:id="57"/>
-    </w:p>
-    <w:p>
-      <w:pPr>
-        <w:rPr>
-          <w:rFonts w:cs="Segoe UI"/>
-        </w:rPr>
-      </w:pPr>
-    </w:p>
-    <w:p>
-      <w:pPr>
-        <w:pStyle w:val="Titre2"/>
-        <w:rPr>
-          <w:rFonts w:cs="Segoe UI"/>
-          <w:i/>
-          <w:iCs/>
-        </w:rPr>
-      </w:pPr>
-      <w:bookmarkStart w:id="58" w:name="_Toc25553332"/>
-      <w:bookmarkStart w:id="59" w:name="_Toc71703268"/>
-      <w:bookmarkStart w:id="60" w:name="_Toc104297193"/>
-      <w:r>
-        <w:rPr>
-          <w:rFonts w:cs="Segoe UI"/>
-          <w:iCs/>
-        </w:rPr>
-        <w:t>Manuel d'Utilisation</w:t>
-      </w:r>
       <w:bookmarkEnd w:id="58"/>
       <w:bookmarkEnd w:id="59"/>
+    </w:p>
+    <w:p>
+      <w:pPr>
+        <w:rPr>
+          <w:rFonts w:cs="Segoe UI"/>
+        </w:rPr>
+      </w:pPr>
+    </w:p>
+    <w:p>
+      <w:pPr>
+        <w:pStyle w:val="Titre2"/>
+        <w:rPr>
+          <w:rFonts w:cs="Segoe UI"/>
+          <w:i/>
+          <w:iCs/>
+        </w:rPr>
+      </w:pPr>
+      <w:bookmarkStart w:id="60" w:name="_Toc71703270"/>
+      <w:bookmarkStart w:id="61" w:name="_Toc104297194"/>
+      <w:bookmarkStart w:id="62" w:name="_Toc25553334"/>
+      <w:r>
+        <w:rPr>
+          <w:rFonts w:cs="Segoe UI"/>
+          <w:iCs/>
+        </w:rPr>
+        <w:t>A</w:t>
+      </w:r>
+      <w:r>
+        <w:rPr>
+          <w:rFonts w:cs="Segoe UI"/>
+          <w:iCs/>
+        </w:rPr>
+        <w:t>rchives du projet</w:t>
+      </w:r>
       <w:bookmarkEnd w:id="60"/>
-    </w:p>
-    <w:p>
-      <w:pPr>
-        <w:rPr>
-          <w:rFonts w:cs="Segoe UI"/>
-        </w:rPr>
-      </w:pPr>
-    </w:p>
-    <w:p>
-      <w:pPr>
-        <w:pStyle w:val="Titre2"/>
-        <w:rPr>
-          <w:rFonts w:cs="Segoe UI"/>
-          <w:i/>
-          <w:iCs/>
-        </w:rPr>
-      </w:pPr>
-      <w:bookmarkStart w:id="61" w:name="_Toc71703270"/>
-      <w:bookmarkStart w:id="62" w:name="_Toc25553334"/>
-      <w:bookmarkStart w:id="63" w:name="_Toc104297194"/>
-      <w:r>
-        <w:rPr>
-          <w:rFonts w:cs="Segoe UI"/>
-          <w:iCs/>
-        </w:rPr>
-        <w:t>A</w:t>
-      </w:r>
-      <w:r>
-        <w:rPr>
-          <w:rFonts w:cs="Segoe UI"/>
-          <w:iCs/>
-        </w:rPr>
-        <w:t>rchives du projet</w:t>
-      </w:r>
       <w:bookmarkEnd w:id="61"/>
-      <w:bookmarkEnd w:id="63"/>
       <w:r>
         <w:rPr>
           <w:rFonts w:cs="Segoe UI"/>
@@ -9301,8 +9409,8 @@
       </w:pPr>
     </w:p>
     <w:sectPr>
-      <w:headerReference w:type="default" r:id="rId35"/>
-      <w:footerReference w:type="default" r:id="rId36"/>
+      <w:headerReference w:type="default" r:id="rId36"/>
+      <w:footerReference w:type="default" r:id="rId37"/>
       <w:type w:val="continuous"/>
       <w:pgSz w:w="11906" w:h="16838" w:code="9"/>
       <w:pgMar w:top="1418" w:right="1418" w:bottom="1418" w:left="1418" w:header="720" w:footer="720" w:gutter="0"/>
@@ -9314,7 +9422,7 @@
 </file>
 
 <file path=word/endnotes.xml><?xml version="1.0" encoding="utf-8"?>
-<w:endnotes xmlns:wpc="http://schemas.microsoft.com/office/word/2010/wordprocessingCanvas" xmlns:cx="http://schemas.microsoft.com/office/drawing/2014/chartex" xmlns:cx1="http://schemas.microsoft.com/office/drawing/2015/9/8/chartex" xmlns:mc="http://schemas.openxmlformats.org/markup-compatibility/2006" xmlns:o="urn:schemas-microsoft-com:office:office" xmlns:r="http://schemas.openxmlformats.org/officeDocument/2006/relationships" xmlns:m="http://schemas.openxmlformats.org/officeDocument/2006/math" xmlns:v="urn:schemas-microsoft-com:vml" xmlns:wp14="http://schemas.microsoft.com/office/word/2010/wordprocessingDrawing" xmlns:wp="http://schemas.openxmlformats.org/drawingml/2006/wordprocessingDrawing" xmlns:w10="urn:schemas-microsoft-com:office:word" xmlns:w="http://schemas.openxmlformats.org/wordprocessingml/2006/main" xmlns:w14="http://schemas.microsoft.com/office/word/2010/wordml" xmlns:w15="http://schemas.microsoft.com/office/word/2012/wordml" xmlns:w16se="http://schemas.microsoft.com/office/word/2015/wordml/symex" xmlns:wpg="http://schemas.microsoft.com/office/word/2010/wordprocessingGroup" xmlns:wpi="http://schemas.microsoft.com/office/word/2010/wordprocessingInk" xmlns:wne="http://schemas.microsoft.com/office/word/2006/wordml" xmlns:wps="http://schemas.microsoft.com/office/word/2010/wordprocessingShape" mc:Ignorable="w14 w15 w16se wp14">
+<w:endnotes xmlns:wpc="http://schemas.microsoft.com/office/word/2010/wordprocessingCanvas" xmlns:cx="http://schemas.microsoft.com/office/drawing/2014/chartex" xmlns:cx1="http://schemas.microsoft.com/office/drawing/2015/9/8/chartex" xmlns:cx2="http://schemas.microsoft.com/office/drawing/2015/10/21/chartex" xmlns:cx3="http://schemas.microsoft.com/office/drawing/2016/5/9/chartex" xmlns:cx4="http://schemas.microsoft.com/office/drawing/2016/5/10/chartex" xmlns:cx5="http://schemas.microsoft.com/office/drawing/2016/5/11/chartex" xmlns:cx6="http://schemas.microsoft.com/office/drawing/2016/5/12/chartex" xmlns:cx7="http://schemas.microsoft.com/office/drawing/2016/5/13/chartex" xmlns:cx8="http://schemas.microsoft.com/office/drawing/2016/5/14/chartex" xmlns:mc="http://schemas.openxmlformats.org/markup-compatibility/2006" xmlns:aink="http://schemas.microsoft.com/office/drawing/2016/ink" xmlns:am3d="http://schemas.microsoft.com/office/drawing/2017/model3d" xmlns:o="urn:schemas-microsoft-com:office:office" xmlns:oel="http://schemas.microsoft.com/office/2019/extlst" xmlns:r="http://schemas.openxmlformats.org/officeDocument/2006/relationships" xmlns:m="http://schemas.openxmlformats.org/officeDocument/2006/math" xmlns:v="urn:schemas-microsoft-com:vml" xmlns:wp14="http://schemas.microsoft.com/office/word/2010/wordprocessingDrawing" xmlns:wp="http://schemas.openxmlformats.org/drawingml/2006/wordprocessingDrawing" xmlns:w10="urn:schemas-microsoft-com:office:word" xmlns:w="http://schemas.openxmlformats.org/wordprocessingml/2006/main" xmlns:w14="http://schemas.microsoft.com/office/word/2010/wordml" xmlns:w15="http://schemas.microsoft.com/office/word/2012/wordml" xmlns:w16cex="http://schemas.microsoft.com/office/word/2018/wordml/cex" xmlns:w16cid="http://schemas.microsoft.com/office/word/2016/wordml/cid" xmlns:w16="http://schemas.microsoft.com/office/word/2018/wordml" xmlns:w16sdtdh="http://schemas.microsoft.com/office/word/2020/wordml/sdtdatahash" xmlns:w16se="http://schemas.microsoft.com/office/word/2015/wordml/symex" xmlns:wpg="http://schemas.microsoft.com/office/word/2010/wordprocessingGroup" xmlns:wpi="http://schemas.microsoft.com/office/word/2010/wordprocessingInk" xmlns:wne="http://schemas.microsoft.com/office/word/2006/wordml" xmlns:wps="http://schemas.microsoft.com/office/word/2010/wordprocessingShape" mc:Ignorable="w14 w15 w16se w16cid w16 w16cex w16sdtdh wp14">
   <w:endnote w:type="separator" w:id="-1">
     <w:p>
       <w:r>
@@ -9333,7 +9441,7 @@
 </file>
 
 <file path=word/footer1.xml><?xml version="1.0" encoding="utf-8"?>
-<w:ftr xmlns:wpc="http://schemas.microsoft.com/office/word/2010/wordprocessingCanvas" xmlns:cx="http://schemas.microsoft.com/office/drawing/2014/chartex" xmlns:cx1="http://schemas.microsoft.com/office/drawing/2015/9/8/chartex" xmlns:mc="http://schemas.openxmlformats.org/markup-compatibility/2006" xmlns:o="urn:schemas-microsoft-com:office:office" xmlns:r="http://schemas.openxmlformats.org/officeDocument/2006/relationships" xmlns:m="http://schemas.openxmlformats.org/officeDocument/2006/math" xmlns:v="urn:schemas-microsoft-com:vml" xmlns:wp14="http://schemas.microsoft.com/office/word/2010/wordprocessingDrawing" xmlns:wp="http://schemas.openxmlformats.org/drawingml/2006/wordprocessingDrawing" xmlns:w10="urn:schemas-microsoft-com:office:word" xmlns:w="http://schemas.openxmlformats.org/wordprocessingml/2006/main" xmlns:w14="http://schemas.microsoft.com/office/word/2010/wordml" xmlns:w15="http://schemas.microsoft.com/office/word/2012/wordml" xmlns:w16se="http://schemas.microsoft.com/office/word/2015/wordml/symex" xmlns:wpg="http://schemas.microsoft.com/office/word/2010/wordprocessingGroup" xmlns:wpi="http://schemas.microsoft.com/office/word/2010/wordprocessingInk" xmlns:wne="http://schemas.microsoft.com/office/word/2006/wordml" xmlns:wps="http://schemas.microsoft.com/office/word/2010/wordprocessingShape" mc:Ignorable="w14 w15 w16se wp14">
+<w:ftr xmlns:wpc="http://schemas.microsoft.com/office/word/2010/wordprocessingCanvas" xmlns:cx="http://schemas.microsoft.com/office/drawing/2014/chartex" xmlns:cx1="http://schemas.microsoft.com/office/drawing/2015/9/8/chartex" xmlns:cx2="http://schemas.microsoft.com/office/drawing/2015/10/21/chartex" xmlns:cx3="http://schemas.microsoft.com/office/drawing/2016/5/9/chartex" xmlns:cx4="http://schemas.microsoft.com/office/drawing/2016/5/10/chartex" xmlns:cx5="http://schemas.microsoft.com/office/drawing/2016/5/11/chartex" xmlns:cx6="http://schemas.microsoft.com/office/drawing/2016/5/12/chartex" xmlns:cx7="http://schemas.microsoft.com/office/drawing/2016/5/13/chartex" xmlns:cx8="http://schemas.microsoft.com/office/drawing/2016/5/14/chartex" xmlns:mc="http://schemas.openxmlformats.org/markup-compatibility/2006" xmlns:aink="http://schemas.microsoft.com/office/drawing/2016/ink" xmlns:am3d="http://schemas.microsoft.com/office/drawing/2017/model3d" xmlns:o="urn:schemas-microsoft-com:office:office" xmlns:oel="http://schemas.microsoft.com/office/2019/extlst" xmlns:r="http://schemas.openxmlformats.org/officeDocument/2006/relationships" xmlns:m="http://schemas.openxmlformats.org/officeDocument/2006/math" xmlns:v="urn:schemas-microsoft-com:vml" xmlns:wp14="http://schemas.microsoft.com/office/word/2010/wordprocessingDrawing" xmlns:wp="http://schemas.openxmlformats.org/drawingml/2006/wordprocessingDrawing" xmlns:w10="urn:schemas-microsoft-com:office:word" xmlns:w="http://schemas.openxmlformats.org/wordprocessingml/2006/main" xmlns:w14="http://schemas.microsoft.com/office/word/2010/wordml" xmlns:w15="http://schemas.microsoft.com/office/word/2012/wordml" xmlns:w16cex="http://schemas.microsoft.com/office/word/2018/wordml/cex" xmlns:w16cid="http://schemas.microsoft.com/office/word/2016/wordml/cid" xmlns:w16="http://schemas.microsoft.com/office/word/2018/wordml" xmlns:w16sdtdh="http://schemas.microsoft.com/office/word/2020/wordml/sdtdatahash" xmlns:w16se="http://schemas.microsoft.com/office/word/2015/wordml/symex" xmlns:wpg="http://schemas.microsoft.com/office/word/2010/wordprocessingGroup" xmlns:wpi="http://schemas.microsoft.com/office/word/2010/wordprocessingInk" xmlns:wne="http://schemas.microsoft.com/office/word/2006/wordml" xmlns:wps="http://schemas.microsoft.com/office/word/2010/wordprocessingShape" mc:Ignorable="w14 w15 w16se w16cid w16 w16cex w16sdtdh wp14">
   <w:p>
     <w:pPr>
       <w:pStyle w:val="Pieddepage"/>
@@ -9379,7 +9487,7 @@
 </file>
 
 <file path=word/footnotes.xml><?xml version="1.0" encoding="utf-8"?>
-<w:footnotes xmlns:wpc="http://schemas.microsoft.com/office/word/2010/wordprocessingCanvas" xmlns:cx="http://schemas.microsoft.com/office/drawing/2014/chartex" xmlns:cx1="http://schemas.microsoft.com/office/drawing/2015/9/8/chartex" xmlns:mc="http://schemas.openxmlformats.org/markup-compatibility/2006" xmlns:o="urn:schemas-microsoft-com:office:office" xmlns:r="http://schemas.openxmlformats.org/officeDocument/2006/relationships" xmlns:m="http://schemas.openxmlformats.org/officeDocument/2006/math" xmlns:v="urn:schemas-microsoft-com:vml" xmlns:wp14="http://schemas.microsoft.com/office/word/2010/wordprocessingDrawing" xmlns:wp="http://schemas.openxmlformats.org/drawingml/2006/wordprocessingDrawing" xmlns:w10="urn:schemas-microsoft-com:office:word" xmlns:w="http://schemas.openxmlformats.org/wordprocessingml/2006/main" xmlns:w14="http://schemas.microsoft.com/office/word/2010/wordml" xmlns:w15="http://schemas.microsoft.com/office/word/2012/wordml" xmlns:w16se="http://schemas.microsoft.com/office/word/2015/wordml/symex" xmlns:wpg="http://schemas.microsoft.com/office/word/2010/wordprocessingGroup" xmlns:wpi="http://schemas.microsoft.com/office/word/2010/wordprocessingInk" xmlns:wne="http://schemas.microsoft.com/office/word/2006/wordml" xmlns:wps="http://schemas.microsoft.com/office/word/2010/wordprocessingShape" mc:Ignorable="w14 w15 w16se wp14">
+<w:footnotes xmlns:wpc="http://schemas.microsoft.com/office/word/2010/wordprocessingCanvas" xmlns:cx="http://schemas.microsoft.com/office/drawing/2014/chartex" xmlns:cx1="http://schemas.microsoft.com/office/drawing/2015/9/8/chartex" xmlns:cx2="http://schemas.microsoft.com/office/drawing/2015/10/21/chartex" xmlns:cx3="http://schemas.microsoft.com/office/drawing/2016/5/9/chartex" xmlns:cx4="http://schemas.microsoft.com/office/drawing/2016/5/10/chartex" xmlns:cx5="http://schemas.microsoft.com/office/drawing/2016/5/11/chartex" xmlns:cx6="http://schemas.microsoft.com/office/drawing/2016/5/12/chartex" xmlns:cx7="http://schemas.microsoft.com/office/drawing/2016/5/13/chartex" xmlns:cx8="http://schemas.microsoft.com/office/drawing/2016/5/14/chartex" xmlns:mc="http://schemas.openxmlformats.org/markup-compatibility/2006" xmlns:aink="http://schemas.microsoft.com/office/drawing/2016/ink" xmlns:am3d="http://schemas.microsoft.com/office/drawing/2017/model3d" xmlns:o="urn:schemas-microsoft-com:office:office" xmlns:oel="http://schemas.microsoft.com/office/2019/extlst" xmlns:r="http://schemas.openxmlformats.org/officeDocument/2006/relationships" xmlns:m="http://schemas.openxmlformats.org/officeDocument/2006/math" xmlns:v="urn:schemas-microsoft-com:vml" xmlns:wp14="http://schemas.microsoft.com/office/word/2010/wordprocessingDrawing" xmlns:wp="http://schemas.openxmlformats.org/drawingml/2006/wordprocessingDrawing" xmlns:w10="urn:schemas-microsoft-com:office:word" xmlns:w="http://schemas.openxmlformats.org/wordprocessingml/2006/main" xmlns:w14="http://schemas.microsoft.com/office/word/2010/wordml" xmlns:w15="http://schemas.microsoft.com/office/word/2012/wordml" xmlns:w16cex="http://schemas.microsoft.com/office/word/2018/wordml/cex" xmlns:w16cid="http://schemas.microsoft.com/office/word/2016/wordml/cid" xmlns:w16="http://schemas.microsoft.com/office/word/2018/wordml" xmlns:w16sdtdh="http://schemas.microsoft.com/office/word/2020/wordml/sdtdatahash" xmlns:w16se="http://schemas.microsoft.com/office/word/2015/wordml/symex" xmlns:wpg="http://schemas.microsoft.com/office/word/2010/wordprocessingGroup" xmlns:wpi="http://schemas.microsoft.com/office/word/2010/wordprocessingInk" xmlns:wne="http://schemas.microsoft.com/office/word/2006/wordml" xmlns:wps="http://schemas.microsoft.com/office/word/2010/wordprocessingShape" mc:Ignorable="w14 w15 w16se w16cid w16 w16cex w16sdtdh wp14">
   <w:footnote w:type="separator" w:id="-1">
     <w:p>
       <w:r>
@@ -9398,7 +9506,7 @@
 </file>
 
 <file path=word/header1.xml><?xml version="1.0" encoding="utf-8"?>
-<w:hdr xmlns:wpc="http://schemas.microsoft.com/office/word/2010/wordprocessingCanvas" xmlns:cx="http://schemas.microsoft.com/office/drawing/2014/chartex" xmlns:cx1="http://schemas.microsoft.com/office/drawing/2015/9/8/chartex" xmlns:mc="http://schemas.openxmlformats.org/markup-compatibility/2006" xmlns:o="urn:schemas-microsoft-com:office:office" xmlns:r="http://schemas.openxmlformats.org/officeDocument/2006/relationships" xmlns:m="http://schemas.openxmlformats.org/officeDocument/2006/math" xmlns:v="urn:schemas-microsoft-com:vml" xmlns:wp14="http://schemas.microsoft.com/office/word/2010/wordprocessingDrawing" xmlns:wp="http://schemas.openxmlformats.org/drawingml/2006/wordprocessingDrawing" xmlns:w10="urn:schemas-microsoft-com:office:word" xmlns:w="http://schemas.openxmlformats.org/wordprocessingml/2006/main" xmlns:w14="http://schemas.microsoft.com/office/word/2010/wordml" xmlns:w15="http://schemas.microsoft.com/office/word/2012/wordml" xmlns:w16se="http://schemas.microsoft.com/office/word/2015/wordml/symex" xmlns:wpg="http://schemas.microsoft.com/office/word/2010/wordprocessingGroup" xmlns:wpi="http://schemas.microsoft.com/office/word/2010/wordprocessingInk" xmlns:wne="http://schemas.microsoft.com/office/word/2006/wordml" xmlns:wps="http://schemas.microsoft.com/office/word/2010/wordprocessingShape" mc:Ignorable="w14 w15 w16se wp14">
+<w:hdr xmlns:wpc="http://schemas.microsoft.com/office/word/2010/wordprocessingCanvas" xmlns:cx="http://schemas.microsoft.com/office/drawing/2014/chartex" xmlns:cx1="http://schemas.microsoft.com/office/drawing/2015/9/8/chartex" xmlns:cx2="http://schemas.microsoft.com/office/drawing/2015/10/21/chartex" xmlns:cx3="http://schemas.microsoft.com/office/drawing/2016/5/9/chartex" xmlns:cx4="http://schemas.microsoft.com/office/drawing/2016/5/10/chartex" xmlns:cx5="http://schemas.microsoft.com/office/drawing/2016/5/11/chartex" xmlns:cx6="http://schemas.microsoft.com/office/drawing/2016/5/12/chartex" xmlns:cx7="http://schemas.microsoft.com/office/drawing/2016/5/13/chartex" xmlns:cx8="http://schemas.microsoft.com/office/drawing/2016/5/14/chartex" xmlns:mc="http://schemas.openxmlformats.org/markup-compatibility/2006" xmlns:aink="http://schemas.microsoft.com/office/drawing/2016/ink" xmlns:am3d="http://schemas.microsoft.com/office/drawing/2017/model3d" xmlns:o="urn:schemas-microsoft-com:office:office" xmlns:oel="http://schemas.microsoft.com/office/2019/extlst" xmlns:r="http://schemas.openxmlformats.org/officeDocument/2006/relationships" xmlns:m="http://schemas.openxmlformats.org/officeDocument/2006/math" xmlns:v="urn:schemas-microsoft-com:vml" xmlns:wp14="http://schemas.microsoft.com/office/word/2010/wordprocessingDrawing" xmlns:wp="http://schemas.openxmlformats.org/drawingml/2006/wordprocessingDrawing" xmlns:w10="urn:schemas-microsoft-com:office:word" xmlns:w="http://schemas.openxmlformats.org/wordprocessingml/2006/main" xmlns:w14="http://schemas.microsoft.com/office/word/2010/wordml" xmlns:w15="http://schemas.microsoft.com/office/word/2012/wordml" xmlns:w16cex="http://schemas.microsoft.com/office/word/2018/wordml/cex" xmlns:w16cid="http://schemas.microsoft.com/office/word/2016/wordml/cid" xmlns:w16="http://schemas.microsoft.com/office/word/2018/wordml" xmlns:w16sdtdh="http://schemas.microsoft.com/office/word/2020/wordml/sdtdatahash" xmlns:w16se="http://schemas.microsoft.com/office/word/2015/wordml/symex" xmlns:wpg="http://schemas.microsoft.com/office/word/2010/wordprocessingGroup" xmlns:wpi="http://schemas.microsoft.com/office/word/2010/wordprocessingInk" xmlns:wne="http://schemas.microsoft.com/office/word/2006/wordml" xmlns:wps="http://schemas.microsoft.com/office/word/2010/wordprocessingShape" mc:Ignorable="w14 w15 w16se w16cid w16 w16cex w16sdtdh wp14">
   <w:p>
     <w:pPr>
       <w:pStyle w:val="En-tte"/>
@@ -9543,7 +9651,7 @@
 </file>
 
 <file path=word/numbering.xml><?xml version="1.0" encoding="utf-8"?>
-<w:numbering xmlns:wpc="http://schemas.microsoft.com/office/word/2010/wordprocessingCanvas" xmlns:cx="http://schemas.microsoft.com/office/drawing/2014/chartex" xmlns:cx1="http://schemas.microsoft.com/office/drawing/2015/9/8/chartex" xmlns:mc="http://schemas.openxmlformats.org/markup-compatibility/2006" xmlns:o="urn:schemas-microsoft-com:office:office" xmlns:r="http://schemas.openxmlformats.org/officeDocument/2006/relationships" xmlns:m="http://schemas.openxmlformats.org/officeDocument/2006/math" xmlns:v="urn:schemas-microsoft-com:vml" xmlns:wp14="http://schemas.microsoft.com/office/word/2010/wordprocessingDrawing" xmlns:wp="http://schemas.openxmlformats.org/drawingml/2006/wordprocessingDrawing" xmlns:w10="urn:schemas-microsoft-com:office:word" xmlns:w="http://schemas.openxmlformats.org/wordprocessingml/2006/main" xmlns:w14="http://schemas.microsoft.com/office/word/2010/wordml" xmlns:w15="http://schemas.microsoft.com/office/word/2012/wordml" xmlns:w16se="http://schemas.microsoft.com/office/word/2015/wordml/symex" xmlns:wpg="http://schemas.microsoft.com/office/word/2010/wordprocessingGroup" xmlns:wpi="http://schemas.microsoft.com/office/word/2010/wordprocessingInk" xmlns:wne="http://schemas.microsoft.com/office/word/2006/wordml" xmlns:wps="http://schemas.microsoft.com/office/word/2010/wordprocessingShape" mc:Ignorable="w14 w15 w16se wp14">
+<w:numbering xmlns:wpc="http://schemas.microsoft.com/office/word/2010/wordprocessingCanvas" xmlns:cx="http://schemas.microsoft.com/office/drawing/2014/chartex" xmlns:cx1="http://schemas.microsoft.com/office/drawing/2015/9/8/chartex" xmlns:cx2="http://schemas.microsoft.com/office/drawing/2015/10/21/chartex" xmlns:cx3="http://schemas.microsoft.com/office/drawing/2016/5/9/chartex" xmlns:cx4="http://schemas.microsoft.com/office/drawing/2016/5/10/chartex" xmlns:cx5="http://schemas.microsoft.com/office/drawing/2016/5/11/chartex" xmlns:cx6="http://schemas.microsoft.com/office/drawing/2016/5/12/chartex" xmlns:cx7="http://schemas.microsoft.com/office/drawing/2016/5/13/chartex" xmlns:cx8="http://schemas.microsoft.com/office/drawing/2016/5/14/chartex" xmlns:mc="http://schemas.openxmlformats.org/markup-compatibility/2006" xmlns:aink="http://schemas.microsoft.com/office/drawing/2016/ink" xmlns:am3d="http://schemas.microsoft.com/office/drawing/2017/model3d" xmlns:o="urn:schemas-microsoft-com:office:office" xmlns:oel="http://schemas.microsoft.com/office/2019/extlst" xmlns:r="http://schemas.openxmlformats.org/officeDocument/2006/relationships" xmlns:m="http://schemas.openxmlformats.org/officeDocument/2006/math" xmlns:v="urn:schemas-microsoft-com:vml" xmlns:wp14="http://schemas.microsoft.com/office/word/2010/wordprocessingDrawing" xmlns:wp="http://schemas.openxmlformats.org/drawingml/2006/wordprocessingDrawing" xmlns:w10="urn:schemas-microsoft-com:office:word" xmlns:w="http://schemas.openxmlformats.org/wordprocessingml/2006/main" xmlns:w14="http://schemas.microsoft.com/office/word/2010/wordml" xmlns:w15="http://schemas.microsoft.com/office/word/2012/wordml" xmlns:w16cex="http://schemas.microsoft.com/office/word/2018/wordml/cex" xmlns:w16cid="http://schemas.microsoft.com/office/word/2016/wordml/cid" xmlns:w16="http://schemas.microsoft.com/office/word/2018/wordml" xmlns:w16sdtdh="http://schemas.microsoft.com/office/word/2020/wordml/sdtdatahash" xmlns:w16se="http://schemas.microsoft.com/office/word/2015/wordml/symex" xmlns:wpg="http://schemas.microsoft.com/office/word/2010/wordprocessingGroup" xmlns:wpi="http://schemas.microsoft.com/office/word/2010/wordprocessingInk" xmlns:wne="http://schemas.microsoft.com/office/word/2006/wordml" xmlns:wps="http://schemas.microsoft.com/office/word/2010/wordprocessingShape" mc:Ignorable="w14 w15 w16se w16cid w16 w16cex w16sdtdh wp14">
   <w:abstractNum w:abstractNumId="0" w15:restartNumberingAfterBreak="0">
     <w:nsid w:val="05BF0D47"/>
     <w:multiLevelType w:val="hybridMultilevel"/>
@@ -12689,82 +12797,82 @@
       </w:rPr>
     </w:lvl>
   </w:abstractNum>
-  <w:num w:numId="1">
+  <w:num w:numId="1" w16cid:durableId="40323647">
     <w:abstractNumId w:val="24"/>
   </w:num>
-  <w:num w:numId="2">
+  <w:num w:numId="2" w16cid:durableId="871845753">
     <w:abstractNumId w:val="2"/>
   </w:num>
-  <w:num w:numId="3">
+  <w:num w:numId="3" w16cid:durableId="1243418752">
     <w:abstractNumId w:val="6"/>
   </w:num>
-  <w:num w:numId="4">
+  <w:num w:numId="4" w16cid:durableId="925259923">
     <w:abstractNumId w:val="23"/>
   </w:num>
-  <w:num w:numId="5">
+  <w:num w:numId="5" w16cid:durableId="637418688">
     <w:abstractNumId w:val="16"/>
   </w:num>
-  <w:num w:numId="6">
+  <w:num w:numId="6" w16cid:durableId="1174958069">
     <w:abstractNumId w:val="7"/>
   </w:num>
-  <w:num w:numId="7">
+  <w:num w:numId="7" w16cid:durableId="1629894860">
     <w:abstractNumId w:val="17"/>
   </w:num>
-  <w:num w:numId="8">
+  <w:num w:numId="8" w16cid:durableId="551355841">
     <w:abstractNumId w:val="25"/>
   </w:num>
-  <w:num w:numId="9">
+  <w:num w:numId="9" w16cid:durableId="698311702">
     <w:abstractNumId w:val="5"/>
   </w:num>
-  <w:num w:numId="10">
+  <w:num w:numId="10" w16cid:durableId="1271086594">
     <w:abstractNumId w:val="11"/>
   </w:num>
-  <w:num w:numId="11">
+  <w:num w:numId="11" w16cid:durableId="1196429488">
     <w:abstractNumId w:val="15"/>
   </w:num>
-  <w:num w:numId="12">
+  <w:num w:numId="12" w16cid:durableId="264851999">
     <w:abstractNumId w:val="12"/>
   </w:num>
-  <w:num w:numId="13">
+  <w:num w:numId="13" w16cid:durableId="905729306">
     <w:abstractNumId w:val="22"/>
   </w:num>
-  <w:num w:numId="14">
+  <w:num w:numId="14" w16cid:durableId="1261911253">
     <w:abstractNumId w:val="1"/>
   </w:num>
-  <w:num w:numId="15">
+  <w:num w:numId="15" w16cid:durableId="587469199">
     <w:abstractNumId w:val="19"/>
   </w:num>
-  <w:num w:numId="16">
+  <w:num w:numId="16" w16cid:durableId="1416584061">
     <w:abstractNumId w:val="13"/>
   </w:num>
-  <w:num w:numId="17">
+  <w:num w:numId="17" w16cid:durableId="579631789">
     <w:abstractNumId w:val="20"/>
   </w:num>
-  <w:num w:numId="18">
+  <w:num w:numId="18" w16cid:durableId="1099595594">
     <w:abstractNumId w:val="14"/>
   </w:num>
-  <w:num w:numId="19">
+  <w:num w:numId="19" w16cid:durableId="740101392">
     <w:abstractNumId w:val="3"/>
   </w:num>
-  <w:num w:numId="20">
+  <w:num w:numId="20" w16cid:durableId="1690642841">
     <w:abstractNumId w:val="0"/>
   </w:num>
-  <w:num w:numId="21">
+  <w:num w:numId="21" w16cid:durableId="731000264">
     <w:abstractNumId w:val="18"/>
   </w:num>
-  <w:num w:numId="22">
+  <w:num w:numId="22" w16cid:durableId="1701977990">
     <w:abstractNumId w:val="21"/>
   </w:num>
-  <w:num w:numId="23">
+  <w:num w:numId="23" w16cid:durableId="1014920422">
     <w:abstractNumId w:val="4"/>
   </w:num>
-  <w:num w:numId="24">
+  <w:num w:numId="24" w16cid:durableId="490484369">
     <w:abstractNumId w:val="10"/>
   </w:num>
-  <w:num w:numId="25">
+  <w:num w:numId="25" w16cid:durableId="1859736353">
     <w:abstractNumId w:val="8"/>
   </w:num>
-  <w:num w:numId="26">
+  <w:num w:numId="26" w16cid:durableId="1688093719">
     <w:abstractNumId w:val="9"/>
   </w:num>
   <w:numIdMacAtCleanup w:val="13"/>
@@ -12772,7 +12880,7 @@
 </file>
 
 <file path=word/styles.xml><?xml version="1.0" encoding="utf-8"?>
-<w:styles xmlns:mc="http://schemas.openxmlformats.org/markup-compatibility/2006" xmlns:r="http://schemas.openxmlformats.org/officeDocument/2006/relationships" xmlns:w="http://schemas.openxmlformats.org/wordprocessingml/2006/main" xmlns:w14="http://schemas.microsoft.com/office/word/2010/wordml" xmlns:w15="http://schemas.microsoft.com/office/word/2012/wordml" xmlns:w16se="http://schemas.microsoft.com/office/word/2015/wordml/symex" mc:Ignorable="w14 w15 w16se">
+<w:styles xmlns:mc="http://schemas.openxmlformats.org/markup-compatibility/2006" xmlns:r="http://schemas.openxmlformats.org/officeDocument/2006/relationships" xmlns:w="http://schemas.openxmlformats.org/wordprocessingml/2006/main" xmlns:w14="http://schemas.microsoft.com/office/word/2010/wordml" xmlns:w15="http://schemas.microsoft.com/office/word/2012/wordml" xmlns:w16cex="http://schemas.microsoft.com/office/word/2018/wordml/cex" xmlns:w16cid="http://schemas.microsoft.com/office/word/2016/wordml/cid" xmlns:w16="http://schemas.microsoft.com/office/word/2018/wordml" xmlns:w16sdtdh="http://schemas.microsoft.com/office/word/2020/wordml/sdtdatahash" xmlns:w16se="http://schemas.microsoft.com/office/word/2015/wordml/symex" mc:Ignorable="w14 w15 w16se w16cid w16 w16cex w16sdtdh">
   <w:docDefaults>
     <w:rPrDefault>
       <w:rPr>
@@ -12782,7 +12890,7 @@
     </w:rPrDefault>
     <w:pPrDefault/>
   </w:docDefaults>
-  <w:latentStyles w:defLockedState="0" w:defUIPriority="0" w:defSemiHidden="0" w:defUnhideWhenUsed="0" w:defQFormat="0" w:count="371">
+  <w:latentStyles w:defLockedState="0" w:defUIPriority="0" w:defSemiHidden="0" w:defUnhideWhenUsed="0" w:defQFormat="0" w:count="376">
     <w:lsdException w:name="Normal" w:qFormat="1"/>
     <w:lsdException w:name="heading 1" w:qFormat="1"/>
     <w:lsdException w:name="heading 2" w:qFormat="1"/>
@@ -12805,8 +12913,12 @@
     <w:lsdException w:name="Hyperlink" w:uiPriority="99"/>
     <w:lsdException w:name="Strong" w:qFormat="1"/>
     <w:lsdException w:name="Emphasis" w:qFormat="1"/>
+    <w:lsdException w:name="HTML Keyboard" w:semiHidden="1" w:unhideWhenUsed="1"/>
     <w:lsdException w:name="HTML Variable" w:semiHidden="1" w:unhideWhenUsed="1"/>
-    <w:lsdException w:name="Normal Table" w:semiHidden="1" w:unhideWhenUsed="1"/>
+    <w:lsdException w:name="annotation subject" w:semiHidden="1" w:unhideWhenUsed="1"/>
+    <w:lsdException w:name="No List" w:semiHidden="1" w:unhideWhenUsed="1"/>
+    <w:lsdException w:name="Outline List 1" w:semiHidden="1" w:unhideWhenUsed="1"/>
+    <w:lsdException w:name="Outline List 2" w:semiHidden="1" w:unhideWhenUsed="1"/>
     <w:lsdException w:name="Outline List 3" w:semiHidden="1" w:unhideWhenUsed="1"/>
     <w:lsdException w:name="Table Simple 1" w:semiHidden="1" w:unhideWhenUsed="1"/>
     <w:lsdException w:name="Table Simple 2" w:semiHidden="1" w:unhideWhenUsed="1"/>
@@ -12845,11 +12957,8 @@
     <w:lsdException w:name="Table Contemporary" w:semiHidden="1" w:unhideWhenUsed="1"/>
     <w:lsdException w:name="Table Elegant" w:semiHidden="1" w:unhideWhenUsed="1"/>
     <w:lsdException w:name="Table Professional" w:semiHidden="1" w:unhideWhenUsed="1"/>
-    <w:lsdException w:name="Table Subtle 1" w:semiHidden="1" w:unhideWhenUsed="1"/>
     <w:lsdException w:name="Table Subtle 2" w:semiHidden="1" w:unhideWhenUsed="1"/>
     <w:lsdException w:name="Table Web 1" w:semiHidden="1" w:unhideWhenUsed="1"/>
-    <w:lsdException w:name="Table Web 2" w:semiHidden="1" w:unhideWhenUsed="1"/>
-    <w:lsdException w:name="Table Web 3" w:semiHidden="1" w:unhideWhenUsed="1"/>
     <w:lsdException w:name="Balloon Text" w:semiHidden="1" w:unhideWhenUsed="1"/>
     <w:lsdException w:name="Table Theme" w:semiHidden="1" w:unhideWhenUsed="1"/>
     <w:lsdException w:name="Placeholder Text" w:semiHidden="1" w:uiPriority="99"/>
@@ -13067,6 +13176,11 @@
     <w:lsdException w:name="List Table 5 Dark Accent 6" w:uiPriority="50"/>
     <w:lsdException w:name="List Table 6 Colorful Accent 6" w:uiPriority="51"/>
     <w:lsdException w:name="List Table 7 Colorful Accent 6" w:uiPriority="52"/>
+    <w:lsdException w:name="Mention" w:semiHidden="1" w:uiPriority="99" w:unhideWhenUsed="1"/>
+    <w:lsdException w:name="Smart Hyperlink" w:semiHidden="1" w:uiPriority="99" w:unhideWhenUsed="1"/>
+    <w:lsdException w:name="Hashtag" w:semiHidden="1" w:uiPriority="99" w:unhideWhenUsed="1"/>
+    <w:lsdException w:name="Unresolved Mention" w:semiHidden="1" w:uiPriority="99" w:unhideWhenUsed="1"/>
+    <w:lsdException w:name="Smart Link" w:semiHidden="1" w:uiPriority="99" w:unhideWhenUsed="1"/>
   </w:latentStyles>
   <w:style w:type="paragraph" w:default="1" w:styleId="Normal">
     <w:name w:val="Normal"/>
@@ -14090,6 +14204,12 @@
 </file>
 
 <file path=customXml/item1.xml><?xml version="1.0" encoding="utf-8"?>
+<p:properties xmlns:p="http://schemas.microsoft.com/office/2006/metadata/properties" xmlns:xsi="http://www.w3.org/2001/XMLSchema-instance" xmlns:pc="http://schemas.microsoft.com/office/infopath/2007/PartnerControls">
+  <documentManagement/>
+</p:properties>
+</file>
+
+<file path=customXml/item2.xml><?xml version="1.0" encoding="utf-8"?>
 <ct:contentTypeSchema xmlns:ct="http://schemas.microsoft.com/office/2006/metadata/contentType" xmlns:ma="http://schemas.microsoft.com/office/2006/metadata/properties/metaAttributes" ct:_="" ma:_="" ma:contentTypeName="Document" ma:contentTypeID="0x0101000B38552FA7D4254E8845977232CFE53B" ma:contentTypeVersion="7" ma:contentTypeDescription="Crée un document." ma:contentTypeScope="" ma:versionID="03e14c2536b56bc7dd47f79481c7176c">
   <xsd:schema xmlns:xsd="http://www.w3.org/2001/XMLSchema" xmlns:xs="http://www.w3.org/2001/XMLSchema" xmlns:p="http://schemas.microsoft.com/office/2006/metadata/properties" xmlns:ns2="0119da2b-60ce-4773-88fa-ebab2cde1f55" xmlns:ns3="c00db93e-a012-41a1-8dae-1f2fb8b40d56" targetNamespace="http://schemas.microsoft.com/office/2006/metadata/properties" ma:root="true" ma:fieldsID="5b7050275a68257b53998f6363dd12a8" ns2:_="" ns3:_="">
     <xsd:import namespace="0119da2b-60ce-4773-88fa-ebab2cde1f55"/>
@@ -14272,13 +14392,11 @@
 </ct:contentTypeSchema>
 </file>
 
-<file path=customXml/item2.xml><?xml version="1.0" encoding="utf-8"?>
-<p:properties xmlns:p="http://schemas.microsoft.com/office/2006/metadata/properties" xmlns:xsi="http://www.w3.org/2001/XMLSchema-instance" xmlns:pc="http://schemas.microsoft.com/office/infopath/2007/PartnerControls">
-  <documentManagement/>
-</p:properties>
+<file path=customXml/item3.xml><?xml version="1.0" encoding="utf-8"?>
+<b:Sources xmlns:b="http://schemas.openxmlformats.org/officeDocument/2006/bibliography" xmlns="http://schemas.openxmlformats.org/officeDocument/2006/bibliography" SelectedStyle="\APASixthEditionOfficeOnline.xsl" StyleName="APA" Version="6"/>
 </file>
 
-<file path=customXml/item3.xml><?xml version="1.0" encoding="utf-8"?>
+<file path=customXml/item4.xml><?xml version="1.0" encoding="utf-8"?>
 <?mso-contentType ?>
 <FormTemplates xmlns="http://schemas.microsoft.com/sharepoint/v3/contenttype/forms">
   <Display>DocumentLibraryForm</Display>
@@ -14287,11 +14405,16 @@
 </FormTemplates>
 </file>
 
-<file path=customXml/item4.xml><?xml version="1.0" encoding="utf-8"?>
-<b:Sources xmlns:b="http://schemas.openxmlformats.org/officeDocument/2006/bibliography" xmlns="http://schemas.openxmlformats.org/officeDocument/2006/bibliography" SelectedStyle="\APASixthEditionOfficeOnline.xsl" StyleName="APA" Version="6"/>
+<file path=customXml/itemProps1.xml><?xml version="1.0" encoding="utf-8"?>
+<ds:datastoreItem xmlns:ds="http://schemas.openxmlformats.org/officeDocument/2006/customXml" ds:itemID="{B1DFFEE4-49B1-4AF1-9FFD-BDCB1D4C88F0}">
+  <ds:schemaRefs>
+    <ds:schemaRef ds:uri="http://schemas.microsoft.com/office/2006/metadata/properties"/>
+    <ds:schemaRef ds:uri="http://schemas.microsoft.com/office/infopath/2007/PartnerControls"/>
+  </ds:schemaRefs>
+</ds:datastoreItem>
 </file>
 
-<file path=customXml/itemProps1.xml><?xml version="1.0" encoding="utf-8"?>
+<file path=customXml/itemProps2.xml><?xml version="1.0" encoding="utf-8"?>
 <ds:datastoreItem xmlns:ds="http://schemas.openxmlformats.org/officeDocument/2006/customXml" ds:itemID="{9A5843EC-4BEF-4632-A809-5688751DC2D1}">
   <ds:schemaRefs>
     <ds:schemaRef ds:uri="http://schemas.microsoft.com/office/2006/metadata/contentType"/>
@@ -14310,35 +14433,18 @@
 </ds:datastoreItem>
 </file>
 
-<file path=customXml/itemProps2.xml><?xml version="1.0" encoding="utf-8"?>
-<ds:datastoreItem xmlns:ds="http://schemas.openxmlformats.org/officeDocument/2006/customXml" ds:itemID="{B1DFFEE4-49B1-4AF1-9FFD-BDCB1D4C88F0}">
+<file path=customXml/itemProps3.xml><?xml version="1.0" encoding="utf-8"?>
+<ds:datastoreItem xmlns:ds="http://schemas.openxmlformats.org/officeDocument/2006/customXml" ds:itemID="{A1E704AE-0733-47AC-80F6-0C18C34450DE}">
   <ds:schemaRefs>
-    <ds:schemaRef ds:uri="http://schemas.microsoft.com/office/2006/metadata/properties"/>
-    <ds:schemaRef ds:uri="http://schemas.microsoft.com/office/2006/documentManagement/types"/>
-    <ds:schemaRef ds:uri="http://purl.org/dc/elements/1.1/"/>
-    <ds:schemaRef ds:uri="http://schemas.openxmlformats.org/package/2006/metadata/core-properties"/>
-    <ds:schemaRef ds:uri="c00db93e-a012-41a1-8dae-1f2fb8b40d56"/>
-    <ds:schemaRef ds:uri="http://purl.org/dc/dcmitype/"/>
-    <ds:schemaRef ds:uri="http://schemas.microsoft.com/office/infopath/2007/PartnerControls"/>
-    <ds:schemaRef ds:uri="0119da2b-60ce-4773-88fa-ebab2cde1f55"/>
-    <ds:schemaRef ds:uri="http://www.w3.org/XML/1998/namespace"/>
-    <ds:schemaRef ds:uri="http://purl.org/dc/terms/"/>
+    <ds:schemaRef ds:uri="http://schemas.openxmlformats.org/officeDocument/2006/bibliography"/>
   </ds:schemaRefs>
 </ds:datastoreItem>
 </file>
 
-<file path=customXml/itemProps3.xml><?xml version="1.0" encoding="utf-8"?>
+<file path=customXml/itemProps4.xml><?xml version="1.0" encoding="utf-8"?>
 <ds:datastoreItem xmlns:ds="http://schemas.openxmlformats.org/officeDocument/2006/customXml" ds:itemID="{C3C0D82A-5D77-4930-8043-FB93232D4EC3}">
   <ds:schemaRefs>
     <ds:schemaRef ds:uri="http://schemas.microsoft.com/sharepoint/v3/contenttype/forms"/>
   </ds:schemaRefs>
 </ds:datastoreItem>
-</file>
-
-<file path=customXml/itemProps4.xml><?xml version="1.0" encoding="utf-8"?>
-<ds:datastoreItem xmlns:ds="http://schemas.openxmlformats.org/officeDocument/2006/customXml" ds:itemID="{A1E704AE-0733-47AC-80F6-0C18C34450DE}">
-  <ds:schemaRefs>
-    <ds:schemaRef ds:uri="http://schemas.openxmlformats.org/officeDocument/2006/bibliography"/>
-  </ds:schemaRefs>
-</ds:datastoreItem>
 </file>
</xml_diff>